<commit_message>
Das Erstellen eines Quizes wurde um folgende Funktionen erweitert: Eingabe der Dauer des Timers, Eingabe der Entscheidung, was passieren soll, wenn man eine Frage falsch beantwortet
</commit_message>
<xml_diff>
--- a/ToDos.docx
+++ b/ToDos.docx
@@ -248,655 +248,869 @@
       <w:r>
         <w:t>Beim Erstellen eines Spielers, Wird dieser zwar erstellt, aber die Verbindung geht verloren</w:t>
       </w:r>
+    </w:p>
+    <w:p>
+      <w:pPr>
+        <w:pStyle w:val="Listenabsatz"/>
+        <w:numPr>
+          <w:ilvl w:val="0"/>
+          <w:numId w:val="1"/>
+        </w:numPr>
+      </w:pPr>
+      <w:r>
+        <w:t>Anleitungen</w:t>
+      </w:r>
+    </w:p>
+    <w:p>
+      <w:pPr>
+        <w:pStyle w:val="Listenabsatz"/>
+        <w:numPr>
+          <w:ilvl w:val="1"/>
+          <w:numId w:val="1"/>
+        </w:numPr>
+      </w:pPr>
+      <w:r>
+        <w:t>Anleitung zur Verwaltung von Spielern</w:t>
+      </w:r>
+    </w:p>
+    <w:p>
+      <w:pPr>
+        <w:pStyle w:val="Listenabsatz"/>
+        <w:numPr>
+          <w:ilvl w:val="1"/>
+          <w:numId w:val="1"/>
+        </w:numPr>
+      </w:pPr>
+      <w:r>
+        <w:t>Anleitung zum Erstellen, Löschen und Bearbeiten von Quizzen</w:t>
+      </w:r>
+    </w:p>
+    <w:p>
+      <w:pPr>
+        <w:pStyle w:val="Listenabsatz"/>
+        <w:numPr>
+          <w:ilvl w:val="1"/>
+          <w:numId w:val="1"/>
+        </w:numPr>
+      </w:pPr>
+      <w:r>
+        <w:t>Anleitung zum Verbinden von mobilen Geräten mit der Anwendung</w:t>
+      </w:r>
+    </w:p>
+    <w:p>
+      <w:pPr>
+        <w:pStyle w:val="Listenabsatz"/>
+        <w:numPr>
+          <w:ilvl w:val="1"/>
+          <w:numId w:val="1"/>
+        </w:numPr>
+      </w:pPr>
+      <w:r>
+        <w:t>README Datei anpassen. Hier soll Schritt für Schritt erklärt werden wie man die Anwendung installieren und starten kann</w:t>
+      </w:r>
+    </w:p>
+    <w:p>
+      <w:pPr>
+        <w:pStyle w:val="Listenabsatz"/>
+        <w:numPr>
+          <w:ilvl w:val="0"/>
+          <w:numId w:val="1"/>
+        </w:numPr>
+      </w:pPr>
+      <w:r>
+        <w:t>Mobile Geräte</w:t>
+      </w:r>
+    </w:p>
+    <w:p>
+      <w:pPr>
+        <w:pStyle w:val="Listenabsatz"/>
+        <w:numPr>
+          <w:ilvl w:val="1"/>
+          <w:numId w:val="1"/>
+        </w:numPr>
+      </w:pPr>
+      <w:r>
+        <w:t xml:space="preserve">Mobile Anwendung erstellen: </w:t>
+      </w:r>
+      <w:proofErr w:type="spellStart"/>
+      <w:r>
+        <w:t>Responsive</w:t>
+      </w:r>
+      <w:proofErr w:type="spellEnd"/>
+      <w:r>
+        <w:t xml:space="preserve"> Webdesign</w:t>
+      </w:r>
+    </w:p>
+    <w:p>
+      <w:pPr>
+        <w:pStyle w:val="Listenabsatz"/>
+        <w:numPr>
+          <w:ilvl w:val="1"/>
+          <w:numId w:val="1"/>
+        </w:numPr>
+      </w:pPr>
+      <w:proofErr w:type="spellStart"/>
+      <w:r>
+        <w:t>Buzzer</w:t>
+      </w:r>
+      <w:proofErr w:type="spellEnd"/>
+    </w:p>
+    <w:p>
+      <w:pPr>
+        <w:pStyle w:val="Listenabsatz"/>
+        <w:numPr>
+          <w:ilvl w:val="1"/>
+          <w:numId w:val="1"/>
+        </w:numPr>
+      </w:pPr>
+      <w:r>
+        <w:t>Quizmaster öffnet Server / Kanal. Spieler kann sich mit dem Spiel verbinden. Quizmaster erhält eine Übersicht der Geräte die sich verbinden möchten. Quizmaster ordnet den Gerätenamen Spielernamen zu</w:t>
+      </w:r>
+    </w:p>
+    <w:p>
+      <w:pPr>
+        <w:pStyle w:val="Listenabsatz"/>
+        <w:numPr>
+          <w:ilvl w:val="1"/>
+          <w:numId w:val="1"/>
+        </w:numPr>
+      </w:pPr>
+      <w:r>
+        <w:t xml:space="preserve">Falsch beantwortete Frage -&gt; Quizmaster öffnet den </w:t>
+      </w:r>
+      <w:proofErr w:type="spellStart"/>
+      <w:r>
+        <w:t>Buzzermodus</w:t>
+      </w:r>
+      <w:proofErr w:type="spellEnd"/>
+      <w:r>
+        <w:t xml:space="preserve"> -&gt; </w:t>
+      </w:r>
+      <w:proofErr w:type="spellStart"/>
+      <w:r>
+        <w:t>Buzzern</w:t>
+      </w:r>
+      <w:proofErr w:type="spellEnd"/>
+      <w:r>
+        <w:t xml:space="preserve"> möglich</w:t>
+      </w:r>
+    </w:p>
+    <w:p>
+      <w:pPr>
+        <w:pStyle w:val="Listenabsatz"/>
+        <w:numPr>
+          <w:ilvl w:val="1"/>
+          <w:numId w:val="1"/>
+        </w:numPr>
+      </w:pPr>
+      <w:r>
+        <w:t xml:space="preserve">Wenn ein Spieler </w:t>
+      </w:r>
+      <w:proofErr w:type="spellStart"/>
+      <w:r>
+        <w:t>gebuzzert</w:t>
+      </w:r>
+      <w:proofErr w:type="spellEnd"/>
+      <w:r>
+        <w:t xml:space="preserve"> hat, sollen die </w:t>
+      </w:r>
+      <w:proofErr w:type="spellStart"/>
+      <w:r>
+        <w:t>Buzzer</w:t>
+      </w:r>
+      <w:proofErr w:type="spellEnd"/>
+      <w:r>
+        <w:t xml:space="preserve"> der anderen Spieler temporär blockiert werden</w:t>
+      </w:r>
+    </w:p>
+    <w:p>
+      <w:pPr>
+        <w:pStyle w:val="Listenabsatz"/>
+        <w:numPr>
+          <w:ilvl w:val="0"/>
+          <w:numId w:val="1"/>
+        </w:numPr>
+      </w:pPr>
+      <w:proofErr w:type="spellStart"/>
+      <w:r>
+        <w:t>Json</w:t>
+      </w:r>
+      <w:proofErr w:type="spellEnd"/>
+      <w:r>
+        <w:t>-Dateien</w:t>
+      </w:r>
+    </w:p>
+    <w:p>
+      <w:pPr>
+        <w:pStyle w:val="Listenabsatz"/>
+        <w:numPr>
+          <w:ilvl w:val="1"/>
+          <w:numId w:val="1"/>
+        </w:numPr>
+      </w:pPr>
+      <w:r>
+        <w:t xml:space="preserve">Speicherung von </w:t>
+      </w:r>
+      <w:r>
+        <w:t xml:space="preserve">bereits </w:t>
+      </w:r>
+      <w:r>
+        <w:t>gespielten Quizzen</w:t>
+      </w:r>
+    </w:p>
+    <w:p>
+      <w:pPr>
+        <w:pStyle w:val="Listenabsatz"/>
+        <w:numPr>
+          <w:ilvl w:val="2"/>
+          <w:numId w:val="1"/>
+        </w:numPr>
+      </w:pPr>
+      <w:r>
+        <w:t xml:space="preserve">Wer hat gespielt? </w:t>
+      </w:r>
+    </w:p>
+    <w:p>
+      <w:pPr>
+        <w:pStyle w:val="Listenabsatz"/>
+        <w:numPr>
+          <w:ilvl w:val="2"/>
+          <w:numId w:val="1"/>
+        </w:numPr>
+      </w:pPr>
+      <w:r>
+        <w:lastRenderedPageBreak/>
+        <w:t>Wer hat wie viele Punkte?</w:t>
+      </w:r>
+    </w:p>
+    <w:p>
+      <w:pPr>
+        <w:pStyle w:val="Listenabsatz"/>
+        <w:numPr>
+          <w:ilvl w:val="1"/>
+          <w:numId w:val="1"/>
+        </w:numPr>
+      </w:pPr>
+      <w:proofErr w:type="spellStart"/>
+      <w:r>
+        <w:t>erstelltesQuiz</w:t>
+      </w:r>
+      <w:proofErr w:type="spellEnd"/>
+      <w:r>
+        <w:t>:</w:t>
+      </w:r>
+    </w:p>
+    <w:p>
+      <w:pPr>
+        <w:pStyle w:val="Listenabsatz"/>
+        <w:numPr>
+          <w:ilvl w:val="2"/>
+          <w:numId w:val="1"/>
+        </w:numPr>
+      </w:pPr>
+      <w:proofErr w:type="spellStart"/>
+      <w:r>
+        <w:t>Timerdauer</w:t>
+      </w:r>
+      <w:proofErr w:type="spellEnd"/>
+      <w:r>
+        <w:t xml:space="preserve"> hinzufügen</w:t>
+      </w:r>
+    </w:p>
+    <w:p>
+      <w:pPr>
+        <w:pStyle w:val="Listenabsatz"/>
+        <w:numPr>
+          <w:ilvl w:val="2"/>
+          <w:numId w:val="1"/>
+        </w:numPr>
+      </w:pPr>
+      <w:r>
+        <w:t>Was soll mit falsch beantworteten Fragen geschehen?</w:t>
+      </w:r>
+    </w:p>
+    <w:p>
+      <w:pPr>
+        <w:pStyle w:val="Listenabsatz"/>
+        <w:numPr>
+          <w:ilvl w:val="2"/>
+          <w:numId w:val="1"/>
+        </w:numPr>
+      </w:pPr>
+      <w:proofErr w:type="spellStart"/>
+      <w:r>
+        <w:t>Regex</w:t>
+      </w:r>
+      <w:proofErr w:type="spellEnd"/>
+      <w:r>
+        <w:t>: Quiz soll mindestens ein Zeichen beinhalten</w:t>
+      </w:r>
+    </w:p>
+    <w:p>
+      <w:pPr>
+        <w:pStyle w:val="Listenabsatz"/>
+        <w:numPr>
+          <w:ilvl w:val="0"/>
+          <w:numId w:val="1"/>
+        </w:numPr>
+      </w:pPr>
+      <w:r>
+        <w:t>Design</w:t>
+      </w:r>
+    </w:p>
+    <w:p>
+      <w:pPr>
+        <w:pStyle w:val="Listenabsatz"/>
+        <w:numPr>
+          <w:ilvl w:val="1"/>
+          <w:numId w:val="1"/>
+        </w:numPr>
+      </w:pPr>
+      <w:r>
+        <w:t>Spielertabelle</w:t>
+      </w:r>
+    </w:p>
+    <w:p>
+      <w:pPr>
+        <w:pStyle w:val="Listenabsatz"/>
+        <w:numPr>
+          <w:ilvl w:val="1"/>
+          <w:numId w:val="1"/>
+        </w:numPr>
+      </w:pPr>
+      <w:r>
+        <w:t>Modal zum Beantworten einer Frage</w:t>
+      </w:r>
+    </w:p>
+    <w:p>
+      <w:pPr>
+        <w:pStyle w:val="Listenabsatz"/>
+        <w:numPr>
+          <w:ilvl w:val="1"/>
+          <w:numId w:val="1"/>
+        </w:numPr>
+      </w:pPr>
+      <w:r>
+        <w:t xml:space="preserve">Bereits gespielte und gespeicherte </w:t>
+      </w:r>
+      <w:proofErr w:type="spellStart"/>
+      <w:r>
+        <w:t>Quize</w:t>
+      </w:r>
+      <w:proofErr w:type="spellEnd"/>
+      <w:r>
+        <w:t xml:space="preserve"> – Übersicht</w:t>
+      </w:r>
+    </w:p>
+    <w:p>
+      <w:pPr>
+        <w:pStyle w:val="Listenabsatz"/>
+        <w:numPr>
+          <w:ilvl w:val="1"/>
+          <w:numId w:val="1"/>
+        </w:numPr>
+      </w:pPr>
+      <w:r>
+        <w:t>Audiodesign?</w:t>
+      </w:r>
+    </w:p>
+    <w:p>
+      <w:pPr>
+        <w:pStyle w:val="Listenabsatz"/>
+        <w:numPr>
+          <w:ilvl w:val="0"/>
+          <w:numId w:val="1"/>
+        </w:numPr>
+      </w:pPr>
+      <w:proofErr w:type="spellStart"/>
+      <w:r>
+        <w:t>NavBar</w:t>
+      </w:r>
+      <w:proofErr w:type="spellEnd"/>
+    </w:p>
+    <w:p>
+      <w:pPr>
+        <w:pStyle w:val="Listenabsatz"/>
+        <w:numPr>
+          <w:ilvl w:val="1"/>
+          <w:numId w:val="1"/>
+        </w:numPr>
+      </w:pPr>
+      <w:r>
+        <w:t xml:space="preserve">Verschiedene </w:t>
+      </w:r>
+      <w:proofErr w:type="spellStart"/>
+      <w:r>
+        <w:t>The</w:t>
+      </w:r>
+      <w:r>
+        <w:t>mes</w:t>
+      </w:r>
+      <w:proofErr w:type="spellEnd"/>
+    </w:p>
+    <w:p>
+      <w:pPr>
+        <w:pStyle w:val="Listenabsatz"/>
+        <w:numPr>
+          <w:ilvl w:val="1"/>
+          <w:numId w:val="1"/>
+        </w:numPr>
+      </w:pPr>
+      <w:r>
+        <w:t xml:space="preserve">Tab </w:t>
+      </w:r>
+      <w:proofErr w:type="spellStart"/>
+      <w:r>
+        <w:t>it</w:t>
+      </w:r>
+      <w:proofErr w:type="spellEnd"/>
+      <w:r>
+        <w:t xml:space="preserve"> </w:t>
+      </w:r>
+      <w:proofErr w:type="spellStart"/>
+      <w:r>
+        <w:t>right</w:t>
+      </w:r>
+      <w:proofErr w:type="spellEnd"/>
+      <w:r>
+        <w:t xml:space="preserve">, </w:t>
+      </w:r>
+      <w:proofErr w:type="spellStart"/>
+      <w:r>
+        <w:t>Bone</w:t>
+      </w:r>
+      <w:proofErr w:type="spellEnd"/>
+      <w:r>
+        <w:t xml:space="preserve"> </w:t>
+      </w:r>
+      <w:proofErr w:type="spellStart"/>
+      <w:r>
+        <w:t>it</w:t>
+      </w:r>
+      <w:proofErr w:type="spellEnd"/>
+      <w:r>
+        <w:t xml:space="preserve"> out: </w:t>
+      </w:r>
+      <w:proofErr w:type="spellStart"/>
+      <w:r>
+        <w:t>Quizname</w:t>
+      </w:r>
+      <w:proofErr w:type="spellEnd"/>
+      <w:r>
+        <w:t xml:space="preserve"> gefällt mir nicht. Anpassung? Alternativen? Kompletten Ordner umbenennen, auch auf </w:t>
+      </w:r>
+      <w:proofErr w:type="spellStart"/>
+      <w:r>
+        <w:t>GitHub</w:t>
+      </w:r>
+      <w:proofErr w:type="spellEnd"/>
+    </w:p>
+    <w:p>
+      <w:pPr>
+        <w:pStyle w:val="Listenabsatz"/>
+        <w:numPr>
+          <w:ilvl w:val="0"/>
+          <w:numId w:val="1"/>
+        </w:numPr>
+      </w:pPr>
+      <w:r>
+        <w:t>Server</w:t>
+      </w:r>
+    </w:p>
+    <w:p>
+      <w:pPr>
+        <w:pStyle w:val="Listenabsatz"/>
+        <w:numPr>
+          <w:ilvl w:val="1"/>
+          <w:numId w:val="1"/>
+        </w:numPr>
+      </w:pPr>
+      <w:proofErr w:type="spellStart"/>
+      <w:r>
+        <w:t>Localhost</w:t>
+      </w:r>
+      <w:proofErr w:type="spellEnd"/>
+      <w:r>
+        <w:t xml:space="preserve"> 9000 und </w:t>
+      </w:r>
+      <w:proofErr w:type="spellStart"/>
+      <w:r>
+        <w:t>Localhost</w:t>
+      </w:r>
+      <w:proofErr w:type="spellEnd"/>
+      <w:r>
+        <w:t xml:space="preserve"> 5000 auf anderen Port? Beides Auf einem? Wie kann man das intuitiver gestalten?</w:t>
+      </w:r>
+    </w:p>
+    <w:p>
+      <w:pPr>
+        <w:pStyle w:val="Listenabsatz"/>
+        <w:numPr>
+          <w:ilvl w:val="0"/>
+          <w:numId w:val="1"/>
+        </w:numPr>
+      </w:pPr>
+      <w:r>
+        <w:t>Testen</w:t>
+      </w:r>
+    </w:p>
+    <w:p>
+      <w:pPr>
+        <w:pStyle w:val="Listenabsatz"/>
+        <w:numPr>
+          <w:ilvl w:val="1"/>
+          <w:numId w:val="1"/>
+        </w:numPr>
+      </w:pPr>
+      <w:proofErr w:type="spellStart"/>
+      <w:r>
+        <w:t>QuizErstellen</w:t>
+      </w:r>
+      <w:proofErr w:type="spellEnd"/>
+    </w:p>
+    <w:p>
+      <w:pPr>
+        <w:pStyle w:val="Listenabsatz"/>
+        <w:numPr>
+          <w:ilvl w:val="2"/>
+          <w:numId w:val="1"/>
+        </w:numPr>
+      </w:pPr>
+      <w:proofErr w:type="spellStart"/>
+      <w:r>
+        <w:t>Quizname</w:t>
+      </w:r>
+      <w:proofErr w:type="spellEnd"/>
+      <w:r>
+        <w:t xml:space="preserve"> mit einem Sonderzeichen</w:t>
+      </w:r>
+    </w:p>
+    <w:p>
+      <w:pPr>
+        <w:pStyle w:val="Listenabsatz"/>
+        <w:numPr>
+          <w:ilvl w:val="2"/>
+          <w:numId w:val="1"/>
+        </w:numPr>
+      </w:pPr>
+      <w:proofErr w:type="spellStart"/>
+      <w:r>
+        <w:t>Quizname</w:t>
+      </w:r>
+      <w:proofErr w:type="spellEnd"/>
+      <w:r>
+        <w:t xml:space="preserve"> mit einem Punkt</w:t>
+      </w:r>
+    </w:p>
+    <w:p>
+      <w:pPr>
+        <w:pStyle w:val="Listenabsatz"/>
+        <w:numPr>
+          <w:ilvl w:val="2"/>
+          <w:numId w:val="1"/>
+        </w:numPr>
+      </w:pPr>
+      <w:r>
+        <w:t>Quiznamen nicht vergeben</w:t>
+      </w:r>
+    </w:p>
+    <w:p>
+      <w:pPr>
+        <w:pStyle w:val="Listenabsatz"/>
+        <w:numPr>
+          <w:ilvl w:val="2"/>
+          <w:numId w:val="1"/>
+        </w:numPr>
+      </w:pPr>
+      <w:r>
+        <w:t xml:space="preserve">Quiznamen mit </w:t>
+      </w:r>
+      <w:proofErr w:type="gramStart"/>
+      <w:r>
+        <w:t>einer Leerzeichen</w:t>
+      </w:r>
+      <w:proofErr w:type="gramEnd"/>
+    </w:p>
+    <w:p>
+      <w:pPr>
+        <w:pStyle w:val="Listenabsatz"/>
+        <w:numPr>
+          <w:ilvl w:val="1"/>
+          <w:numId w:val="1"/>
+        </w:numPr>
+      </w:pPr>
+      <w:proofErr w:type="spellStart"/>
+      <w:r>
+        <w:t>Buzzern</w:t>
+      </w:r>
+      <w:proofErr w:type="spellEnd"/>
+      <w:r>
+        <w:t>:</w:t>
+      </w:r>
+    </w:p>
+    <w:p>
+      <w:pPr>
+        <w:pStyle w:val="Listenabsatz"/>
+        <w:numPr>
+          <w:ilvl w:val="2"/>
+          <w:numId w:val="1"/>
+        </w:numPr>
+      </w:pPr>
+      <w:r>
+        <w:t xml:space="preserve">Wie lange dauert es, bis die Anwendung das </w:t>
+      </w:r>
+      <w:proofErr w:type="spellStart"/>
+      <w:r>
+        <w:t>buzzern</w:t>
+      </w:r>
+      <w:proofErr w:type="spellEnd"/>
+      <w:r>
+        <w:t xml:space="preserve"> mitbekommt?</w:t>
+      </w:r>
+    </w:p>
+    <w:p>
+      <w:pPr>
+        <w:pStyle w:val="Listenabsatz"/>
+        <w:numPr>
+          <w:ilvl w:val="2"/>
+          <w:numId w:val="1"/>
+        </w:numPr>
+      </w:pPr>
+      <w:r>
+        <w:t xml:space="preserve">Wie lange dauert es, bis die </w:t>
+      </w:r>
+      <w:proofErr w:type="spellStart"/>
+      <w:r>
+        <w:t>Buzzer</w:t>
+      </w:r>
+      <w:proofErr w:type="spellEnd"/>
+      <w:r>
+        <w:t xml:space="preserve"> der anderen Spieler geblockt werden, nachdem ein Spieler den </w:t>
+      </w:r>
+      <w:proofErr w:type="spellStart"/>
+      <w:r>
+        <w:t>Buzzer</w:t>
+      </w:r>
+      <w:proofErr w:type="spellEnd"/>
+      <w:r>
+        <w:t xml:space="preserve"> gedrückt hat?</w:t>
+      </w:r>
+    </w:p>
+    <w:p>
+      <w:pPr>
+        <w:pStyle w:val="Listenabsatz"/>
+        <w:numPr>
+          <w:ilvl w:val="1"/>
+          <w:numId w:val="1"/>
+        </w:numPr>
+      </w:pPr>
+      <w:r>
+        <w:t>Installation und README Datei</w:t>
+      </w:r>
+    </w:p>
+    <w:p>
+      <w:pPr>
+        <w:pStyle w:val="Listenabsatz"/>
+        <w:numPr>
+          <w:ilvl w:val="1"/>
+          <w:numId w:val="1"/>
+        </w:numPr>
+      </w:pPr>
+      <w:r>
+        <w:t>Testergebnisse Dokumentieren, anpassen, Fehlermeldungen hinzufügen und gegebenenfalls Angelo fragen was passieren soll wenn ein Ereignis auftritt</w:t>
+      </w:r>
+    </w:p>
+    <w:p/>
+    <w:p/>
+    <w:p/>
+    <w:p/>
+    <w:p/>
+    <w:p/>
+    <w:p/>
+    <w:p/>
+    <w:p/>
+    <w:p/>
+    <w:p/>
+    <w:p/>
+    <w:p>
+      <w:r>
+        <w:lastRenderedPageBreak/>
+        <w:t xml:space="preserve">Zusätzlich dazu möchte ich folgendes haben: es soll in diesem modal eine dritte </w:t>
+      </w:r>
+      <w:proofErr w:type="spellStart"/>
+      <w:r>
+        <w:t>seite</w:t>
+      </w:r>
+      <w:proofErr w:type="spellEnd"/>
+      <w:r>
+        <w:t xml:space="preserve"> geben. Wenn man auf „Weiter zu Seite 3“ Klickt, dann soll dort folgendes gefragt werden: </w:t>
+      </w:r>
+    </w:p>
+    <w:p>
+      <w:pPr>
+        <w:pStyle w:val="Listenabsatz"/>
+        <w:numPr>
+          <w:ilvl w:val="0"/>
+          <w:numId w:val="2"/>
+        </w:numPr>
+      </w:pPr>
+      <w:r>
+        <w:t xml:space="preserve">Wie lange soll der </w:t>
+      </w:r>
+      <w:proofErr w:type="spellStart"/>
+      <w:r>
+        <w:t>Timer</w:t>
+      </w:r>
+      <w:proofErr w:type="spellEnd"/>
+      <w:r>
+        <w:t xml:space="preserve"> gehen?</w:t>
+      </w:r>
+    </w:p>
+    <w:p>
+      <w:pPr>
+        <w:pStyle w:val="Listenabsatz"/>
+        <w:numPr>
+          <w:ilvl w:val="1"/>
+          <w:numId w:val="2"/>
+        </w:numPr>
+      </w:pPr>
+      <w:r>
+        <w:t xml:space="preserve">Antwortmöglichkeiten: 15 Sekunden, 30 Sekunden, 45 Sekunden oder 60 Sekunden. Das soll durch ein </w:t>
+      </w:r>
+      <w:proofErr w:type="spellStart"/>
+      <w:r>
+        <w:t>radiobutton</w:t>
+      </w:r>
+      <w:proofErr w:type="spellEnd"/>
+      <w:r>
+        <w:t xml:space="preserve">, einen </w:t>
+      </w:r>
+      <w:proofErr w:type="spellStart"/>
+      <w:r>
+        <w:t>slider</w:t>
+      </w:r>
+      <w:proofErr w:type="spellEnd"/>
+      <w:r>
+        <w:t xml:space="preserve"> oder einen </w:t>
+      </w:r>
+      <w:proofErr w:type="spellStart"/>
+      <w:r>
+        <w:t>dropdown</w:t>
+      </w:r>
+      <w:proofErr w:type="spellEnd"/>
+      <w:r>
+        <w:t xml:space="preserve"> ausgewählt werden. Was besser passt</w:t>
+      </w:r>
+    </w:p>
+    <w:p>
+      <w:pPr>
+        <w:pStyle w:val="Listenabsatz"/>
+        <w:numPr>
+          <w:ilvl w:val="0"/>
+          <w:numId w:val="2"/>
+        </w:numPr>
+      </w:pPr>
+      <w:r>
+        <w:t>Was soll passieren mit Fragen die falsch beantwortet worden sind?</w:t>
+      </w:r>
+    </w:p>
+    <w:p>
+      <w:pPr>
+        <w:pStyle w:val="Listenabsatz"/>
+        <w:numPr>
+          <w:ilvl w:val="1"/>
+          <w:numId w:val="2"/>
+        </w:numPr>
+      </w:pPr>
+      <w:r>
+        <w:t xml:space="preserve">Antwortmöglichkeiten: </w:t>
+      </w:r>
+    </w:p>
+    <w:p>
+      <w:pPr>
+        <w:pStyle w:val="Listenabsatz"/>
+        <w:numPr>
+          <w:ilvl w:val="2"/>
+          <w:numId w:val="2"/>
+        </w:numPr>
+      </w:pPr>
+      <w:r>
+        <w:t xml:space="preserve">Es soll nichts passieren: Spieler bekommt keine </w:t>
+      </w:r>
+      <w:proofErr w:type="spellStart"/>
+      <w:r>
+        <w:t>ZusatzPunkte</w:t>
+      </w:r>
+      <w:proofErr w:type="spellEnd"/>
+      <w:r>
+        <w:t xml:space="preserve"> aber verliert auch keine</w:t>
+      </w:r>
+    </w:p>
+    <w:p>
+      <w:pPr>
+        <w:pStyle w:val="Listenabsatz"/>
+        <w:numPr>
+          <w:ilvl w:val="2"/>
+          <w:numId w:val="2"/>
+        </w:numPr>
+      </w:pPr>
+      <w:r>
+        <w:t>Spieler verliert die Punkte</w:t>
+      </w:r>
+    </w:p>
+    <w:p>
+      <w:pPr>
+        <w:pStyle w:val="Listenabsatz"/>
+        <w:numPr>
+          <w:ilvl w:val="0"/>
+          <w:numId w:val="2"/>
+        </w:numPr>
+      </w:pPr>
+      <w:r>
+        <w:t xml:space="preserve">Ein Button auf dem steht: JSON Datei erstellen. Dieser Button soll die </w:t>
+      </w:r>
+      <w:proofErr w:type="spellStart"/>
+      <w:r>
+        <w:t>Json</w:t>
+      </w:r>
+      <w:proofErr w:type="spellEnd"/>
+      <w:r>
+        <w:t xml:space="preserve"> Datei erstellen wie zuvor auch. </w:t>
+      </w:r>
+    </w:p>
+    <w:p>
+      <w:pPr>
+        <w:pStyle w:val="Listenabsatz"/>
+        <w:numPr>
+          <w:ilvl w:val="0"/>
+          <w:numId w:val="2"/>
+        </w:numPr>
+      </w:pPr>
+      <w:r>
+        <w:t xml:space="preserve">Nachdem man auf diesen Button geklickt hat, soll eine vierte Seite geöffnet werden. Dort soll zu sehen sein, ob das Erstellen dieses </w:t>
+      </w:r>
+      <w:proofErr w:type="spellStart"/>
+      <w:r>
+        <w:t>Quizes</w:t>
+      </w:r>
+      <w:proofErr w:type="spellEnd"/>
+      <w:r>
+        <w:t xml:space="preserve"> geklappt hat oder ob da was schiefgelaufen ist. Der Nutzer soll einfach informiert werden ob alles geklappt hat oder nicht. Habe da an ein console.log oder ähnliches gedacht. </w:t>
+      </w:r>
+    </w:p>
+    <w:p>
+      <w:pPr>
+        <w:pStyle w:val="Listenabsatz"/>
+        <w:numPr>
+          <w:ilvl w:val="0"/>
+          <w:numId w:val="2"/>
+        </w:numPr>
+      </w:pPr>
+      <w:r>
+        <w:t>Wenn einen Quiznamen eingegeben wird, soll geprüft werden ob dieser Name vielleicht schon existiert. Falls ja, soll gefragt werden ob das alte überschrieben werden soll oder man vielleicht doch einen anderen Quiznamen vergeben möchte</w:t>
+      </w:r>
       <w:bookmarkStart w:id="0" w:name="_GoBack"/>
       <w:bookmarkEnd w:id="0"/>
-    </w:p>
-    <w:p>
-      <w:pPr>
-        <w:pStyle w:val="Listenabsatz"/>
-        <w:numPr>
-          <w:ilvl w:val="0"/>
-          <w:numId w:val="1"/>
-        </w:numPr>
-      </w:pPr>
-      <w:r>
-        <w:t>Anleitungen</w:t>
-      </w:r>
-    </w:p>
-    <w:p>
-      <w:pPr>
-        <w:pStyle w:val="Listenabsatz"/>
-        <w:numPr>
-          <w:ilvl w:val="1"/>
-          <w:numId w:val="1"/>
-        </w:numPr>
-      </w:pPr>
-      <w:r>
-        <w:t>Anleitung zur Verwaltung von Spielern</w:t>
-      </w:r>
-    </w:p>
-    <w:p>
-      <w:pPr>
-        <w:pStyle w:val="Listenabsatz"/>
-        <w:numPr>
-          <w:ilvl w:val="1"/>
-          <w:numId w:val="1"/>
-        </w:numPr>
-      </w:pPr>
-      <w:r>
-        <w:t>Anleitung zum Erstellen, Löschen und Bearbeiten von Quizzen</w:t>
-      </w:r>
-    </w:p>
-    <w:p>
-      <w:pPr>
-        <w:pStyle w:val="Listenabsatz"/>
-        <w:numPr>
-          <w:ilvl w:val="1"/>
-          <w:numId w:val="1"/>
-        </w:numPr>
-      </w:pPr>
-      <w:r>
-        <w:t>Anleitung zum Verbinden von mobilen Geräten mit der Anwendung</w:t>
-      </w:r>
-    </w:p>
-    <w:p>
-      <w:pPr>
-        <w:pStyle w:val="Listenabsatz"/>
-        <w:numPr>
-          <w:ilvl w:val="1"/>
-          <w:numId w:val="1"/>
-        </w:numPr>
-      </w:pPr>
-      <w:r>
-        <w:t>README Datei anpassen. Hier soll Schritt für Schritt erklärt werden wie man die Anwendung installieren und starten kann</w:t>
-      </w:r>
-    </w:p>
-    <w:p>
-      <w:pPr>
-        <w:pStyle w:val="Listenabsatz"/>
-        <w:numPr>
-          <w:ilvl w:val="0"/>
-          <w:numId w:val="1"/>
-        </w:numPr>
-      </w:pPr>
-      <w:r>
-        <w:t>Mobile Geräte</w:t>
-      </w:r>
-    </w:p>
-    <w:p>
-      <w:pPr>
-        <w:pStyle w:val="Listenabsatz"/>
-        <w:numPr>
-          <w:ilvl w:val="1"/>
-          <w:numId w:val="1"/>
-        </w:numPr>
-      </w:pPr>
-      <w:r>
-        <w:t xml:space="preserve">Mobile Anwendung erstellen: </w:t>
-      </w:r>
-      <w:proofErr w:type="spellStart"/>
-      <w:r>
-        <w:t>Responsive</w:t>
-      </w:r>
-      <w:proofErr w:type="spellEnd"/>
-      <w:r>
-        <w:t xml:space="preserve"> Webdesign</w:t>
-      </w:r>
-    </w:p>
-    <w:p>
-      <w:pPr>
-        <w:pStyle w:val="Listenabsatz"/>
-        <w:numPr>
-          <w:ilvl w:val="1"/>
-          <w:numId w:val="1"/>
-        </w:numPr>
-      </w:pPr>
-      <w:proofErr w:type="spellStart"/>
-      <w:r>
-        <w:t>Buzzer</w:t>
-      </w:r>
-      <w:proofErr w:type="spellEnd"/>
-    </w:p>
-    <w:p>
-      <w:pPr>
-        <w:pStyle w:val="Listenabsatz"/>
-        <w:numPr>
-          <w:ilvl w:val="1"/>
-          <w:numId w:val="1"/>
-        </w:numPr>
-      </w:pPr>
-      <w:r>
-        <w:t>Quizmaster öffnet Server / Kanal. Spieler kann sich mit dem Spiel verbinden. Quizmaster erhält eine Übersicht der Geräte die sich verbinden möchten. Quizmaster ordnet den Gerätenamen Spielernamen zu</w:t>
-      </w:r>
-    </w:p>
-    <w:p>
-      <w:pPr>
-        <w:pStyle w:val="Listenabsatz"/>
-        <w:numPr>
-          <w:ilvl w:val="1"/>
-          <w:numId w:val="1"/>
-        </w:numPr>
-      </w:pPr>
-      <w:r>
-        <w:t xml:space="preserve">Falsch beantwortete Frage -&gt; Quizmaster öffnet den </w:t>
-      </w:r>
-      <w:proofErr w:type="spellStart"/>
-      <w:r>
-        <w:t>Buzzermodus</w:t>
-      </w:r>
-      <w:proofErr w:type="spellEnd"/>
-      <w:r>
-        <w:t xml:space="preserve"> -&gt; </w:t>
-      </w:r>
-      <w:proofErr w:type="spellStart"/>
-      <w:r>
-        <w:t>Buzzern</w:t>
-      </w:r>
-      <w:proofErr w:type="spellEnd"/>
-      <w:r>
-        <w:t xml:space="preserve"> möglich</w:t>
-      </w:r>
-    </w:p>
-    <w:p>
-      <w:pPr>
-        <w:pStyle w:val="Listenabsatz"/>
-        <w:numPr>
-          <w:ilvl w:val="1"/>
-          <w:numId w:val="1"/>
-        </w:numPr>
-      </w:pPr>
-      <w:r>
-        <w:t xml:space="preserve">Wenn ein Spieler </w:t>
-      </w:r>
-      <w:proofErr w:type="spellStart"/>
-      <w:r>
-        <w:t>gebuzzert</w:t>
-      </w:r>
-      <w:proofErr w:type="spellEnd"/>
-      <w:r>
-        <w:t xml:space="preserve"> hat, sollen die </w:t>
-      </w:r>
-      <w:proofErr w:type="spellStart"/>
-      <w:r>
-        <w:t>Buzzer</w:t>
-      </w:r>
-      <w:proofErr w:type="spellEnd"/>
-      <w:r>
-        <w:t xml:space="preserve"> der anderen Spieler temporär blockiert werden</w:t>
-      </w:r>
-    </w:p>
-    <w:p>
-      <w:pPr>
-        <w:pStyle w:val="Listenabsatz"/>
-        <w:numPr>
-          <w:ilvl w:val="0"/>
-          <w:numId w:val="1"/>
-        </w:numPr>
-      </w:pPr>
-      <w:proofErr w:type="spellStart"/>
-      <w:r>
-        <w:t>Json</w:t>
-      </w:r>
-      <w:proofErr w:type="spellEnd"/>
-      <w:r>
-        <w:t>-Dateien</w:t>
-      </w:r>
-    </w:p>
-    <w:p>
-      <w:pPr>
-        <w:pStyle w:val="Listenabsatz"/>
-        <w:numPr>
-          <w:ilvl w:val="1"/>
-          <w:numId w:val="1"/>
-        </w:numPr>
-      </w:pPr>
-      <w:r>
-        <w:t xml:space="preserve">Speicherung von </w:t>
-      </w:r>
-      <w:r>
-        <w:t xml:space="preserve">bereits </w:t>
-      </w:r>
-      <w:r>
-        <w:t>gespielten Quizzen</w:t>
-      </w:r>
-    </w:p>
-    <w:p>
-      <w:pPr>
-        <w:pStyle w:val="Listenabsatz"/>
-        <w:numPr>
-          <w:ilvl w:val="2"/>
-          <w:numId w:val="1"/>
-        </w:numPr>
-      </w:pPr>
-      <w:r>
-        <w:t xml:space="preserve">Wer hat gespielt? </w:t>
-      </w:r>
-    </w:p>
-    <w:p>
-      <w:pPr>
-        <w:pStyle w:val="Listenabsatz"/>
-        <w:numPr>
-          <w:ilvl w:val="2"/>
-          <w:numId w:val="1"/>
-        </w:numPr>
-      </w:pPr>
-      <w:r>
-        <w:lastRenderedPageBreak/>
-        <w:t>Wer hat wie viele Punkte?</w:t>
-      </w:r>
-    </w:p>
-    <w:p>
-      <w:pPr>
-        <w:pStyle w:val="Listenabsatz"/>
-        <w:numPr>
-          <w:ilvl w:val="1"/>
-          <w:numId w:val="1"/>
-        </w:numPr>
-      </w:pPr>
-      <w:proofErr w:type="spellStart"/>
-      <w:r>
-        <w:t>erstelltesQuiz</w:t>
-      </w:r>
-      <w:proofErr w:type="spellEnd"/>
-      <w:r>
-        <w:t>:</w:t>
-      </w:r>
-    </w:p>
-    <w:p>
-      <w:pPr>
-        <w:pStyle w:val="Listenabsatz"/>
-        <w:numPr>
-          <w:ilvl w:val="2"/>
-          <w:numId w:val="1"/>
-        </w:numPr>
-      </w:pPr>
-      <w:proofErr w:type="spellStart"/>
-      <w:r>
-        <w:t>Timerdauer</w:t>
-      </w:r>
-      <w:proofErr w:type="spellEnd"/>
-      <w:r>
-        <w:t xml:space="preserve"> hinzufügen</w:t>
-      </w:r>
-    </w:p>
-    <w:p>
-      <w:pPr>
-        <w:pStyle w:val="Listenabsatz"/>
-        <w:numPr>
-          <w:ilvl w:val="2"/>
-          <w:numId w:val="1"/>
-        </w:numPr>
-      </w:pPr>
-      <w:proofErr w:type="spellStart"/>
-      <w:r>
-        <w:t>Regex</w:t>
-      </w:r>
-      <w:proofErr w:type="spellEnd"/>
-      <w:r>
-        <w:t>: Quiz soll mindestens ein Zeichen beinhalten</w:t>
-      </w:r>
-    </w:p>
-    <w:p>
-      <w:pPr>
-        <w:pStyle w:val="Listenabsatz"/>
-        <w:numPr>
-          <w:ilvl w:val="0"/>
-          <w:numId w:val="1"/>
-        </w:numPr>
-      </w:pPr>
-      <w:r>
-        <w:t>Design</w:t>
-      </w:r>
-    </w:p>
-    <w:p>
-      <w:pPr>
-        <w:pStyle w:val="Listenabsatz"/>
-        <w:numPr>
-          <w:ilvl w:val="1"/>
-          <w:numId w:val="1"/>
-        </w:numPr>
-      </w:pPr>
-      <w:r>
-        <w:t>Spielertabelle</w:t>
-      </w:r>
-    </w:p>
-    <w:p>
-      <w:pPr>
-        <w:pStyle w:val="Listenabsatz"/>
-        <w:numPr>
-          <w:ilvl w:val="1"/>
-          <w:numId w:val="1"/>
-        </w:numPr>
-      </w:pPr>
-      <w:r>
-        <w:t>Modal zum Beantworten einer Frage</w:t>
-      </w:r>
-    </w:p>
-    <w:p>
-      <w:pPr>
-        <w:pStyle w:val="Listenabsatz"/>
-        <w:numPr>
-          <w:ilvl w:val="1"/>
-          <w:numId w:val="1"/>
-        </w:numPr>
-      </w:pPr>
-      <w:r>
-        <w:t xml:space="preserve">Bereits gespielte und gespeicherte </w:t>
-      </w:r>
-      <w:proofErr w:type="spellStart"/>
-      <w:r>
-        <w:t>Quize</w:t>
-      </w:r>
-      <w:proofErr w:type="spellEnd"/>
-      <w:r>
-        <w:t xml:space="preserve"> – Übersicht</w:t>
-      </w:r>
-    </w:p>
-    <w:p>
-      <w:pPr>
-        <w:pStyle w:val="Listenabsatz"/>
-        <w:numPr>
-          <w:ilvl w:val="0"/>
-          <w:numId w:val="1"/>
-        </w:numPr>
-      </w:pPr>
-      <w:proofErr w:type="spellStart"/>
-      <w:r>
-        <w:t>NavBar</w:t>
-      </w:r>
-      <w:proofErr w:type="spellEnd"/>
-    </w:p>
-    <w:p>
-      <w:pPr>
-        <w:pStyle w:val="Listenabsatz"/>
-        <w:numPr>
-          <w:ilvl w:val="1"/>
-          <w:numId w:val="1"/>
-        </w:numPr>
-      </w:pPr>
-      <w:r>
-        <w:t xml:space="preserve">Verschiedene </w:t>
-      </w:r>
-      <w:proofErr w:type="spellStart"/>
-      <w:r>
-        <w:t>The</w:t>
-      </w:r>
-      <w:r>
-        <w:t>mes</w:t>
-      </w:r>
-      <w:proofErr w:type="spellEnd"/>
-    </w:p>
-    <w:p>
-      <w:pPr>
-        <w:pStyle w:val="Listenabsatz"/>
-        <w:numPr>
-          <w:ilvl w:val="1"/>
-          <w:numId w:val="1"/>
-        </w:numPr>
-      </w:pPr>
-      <w:r>
-        <w:t xml:space="preserve">Tab </w:t>
-      </w:r>
-      <w:proofErr w:type="spellStart"/>
-      <w:r>
-        <w:t>it</w:t>
-      </w:r>
-      <w:proofErr w:type="spellEnd"/>
-      <w:r>
-        <w:t xml:space="preserve"> </w:t>
-      </w:r>
-      <w:proofErr w:type="spellStart"/>
-      <w:r>
-        <w:t>right</w:t>
-      </w:r>
-      <w:proofErr w:type="spellEnd"/>
-      <w:r>
-        <w:t xml:space="preserve">, </w:t>
-      </w:r>
-      <w:proofErr w:type="spellStart"/>
-      <w:r>
-        <w:t>Bone</w:t>
-      </w:r>
-      <w:proofErr w:type="spellEnd"/>
-      <w:r>
-        <w:t xml:space="preserve"> </w:t>
-      </w:r>
-      <w:proofErr w:type="spellStart"/>
-      <w:r>
-        <w:t>it</w:t>
-      </w:r>
-      <w:proofErr w:type="spellEnd"/>
-      <w:r>
-        <w:t xml:space="preserve"> out: </w:t>
-      </w:r>
-      <w:proofErr w:type="spellStart"/>
-      <w:r>
-        <w:t>Quizname</w:t>
-      </w:r>
-      <w:proofErr w:type="spellEnd"/>
-      <w:r>
-        <w:t xml:space="preserve"> gefällt mir nicht. Anpassung? Alternativen? Kompletten Ordner umbenennen, auch auf </w:t>
-      </w:r>
-      <w:proofErr w:type="spellStart"/>
-      <w:r>
-        <w:t>GitHub</w:t>
-      </w:r>
-      <w:proofErr w:type="spellEnd"/>
-    </w:p>
-    <w:p>
-      <w:pPr>
-        <w:pStyle w:val="Listenabsatz"/>
-        <w:numPr>
-          <w:ilvl w:val="0"/>
-          <w:numId w:val="1"/>
-        </w:numPr>
-      </w:pPr>
-      <w:r>
-        <w:t>Server</w:t>
-      </w:r>
-    </w:p>
-    <w:p>
-      <w:pPr>
-        <w:pStyle w:val="Listenabsatz"/>
-        <w:numPr>
-          <w:ilvl w:val="1"/>
-          <w:numId w:val="1"/>
-        </w:numPr>
-      </w:pPr>
-      <w:proofErr w:type="spellStart"/>
-      <w:r>
-        <w:t>Localhost</w:t>
-      </w:r>
-      <w:proofErr w:type="spellEnd"/>
-      <w:r>
-        <w:t xml:space="preserve"> 9000 und </w:t>
-      </w:r>
-      <w:proofErr w:type="spellStart"/>
-      <w:r>
-        <w:t>Localhost</w:t>
-      </w:r>
-      <w:proofErr w:type="spellEnd"/>
-      <w:r>
-        <w:t xml:space="preserve"> 5000 auf anderen Port? Beides Auf einem? Wie kann man das intuitiver gestalten?</w:t>
-      </w:r>
-    </w:p>
-    <w:p>
-      <w:pPr>
-        <w:pStyle w:val="Listenabsatz"/>
-        <w:numPr>
-          <w:ilvl w:val="0"/>
-          <w:numId w:val="1"/>
-        </w:numPr>
-      </w:pPr>
-      <w:r>
-        <w:t>Testen</w:t>
-      </w:r>
-    </w:p>
-    <w:p>
-      <w:pPr>
-        <w:pStyle w:val="Listenabsatz"/>
-        <w:numPr>
-          <w:ilvl w:val="1"/>
-          <w:numId w:val="1"/>
-        </w:numPr>
-      </w:pPr>
-      <w:proofErr w:type="spellStart"/>
-      <w:r>
-        <w:t>QuizErstellen</w:t>
-      </w:r>
-      <w:proofErr w:type="spellEnd"/>
-    </w:p>
-    <w:p>
-      <w:pPr>
-        <w:pStyle w:val="Listenabsatz"/>
-        <w:numPr>
-          <w:ilvl w:val="2"/>
-          <w:numId w:val="1"/>
-        </w:numPr>
-      </w:pPr>
-      <w:proofErr w:type="spellStart"/>
-      <w:r>
-        <w:t>Quizname</w:t>
-      </w:r>
-      <w:proofErr w:type="spellEnd"/>
-      <w:r>
-        <w:t xml:space="preserve"> mit einem Sonderzeichen</w:t>
-      </w:r>
-    </w:p>
-    <w:p>
-      <w:pPr>
-        <w:pStyle w:val="Listenabsatz"/>
-        <w:numPr>
-          <w:ilvl w:val="2"/>
-          <w:numId w:val="1"/>
-        </w:numPr>
-      </w:pPr>
-      <w:proofErr w:type="spellStart"/>
-      <w:r>
-        <w:t>Quizname</w:t>
-      </w:r>
-      <w:proofErr w:type="spellEnd"/>
-      <w:r>
-        <w:t xml:space="preserve"> mit einem Punkt</w:t>
-      </w:r>
-    </w:p>
-    <w:p>
-      <w:pPr>
-        <w:pStyle w:val="Listenabsatz"/>
-        <w:numPr>
-          <w:ilvl w:val="2"/>
-          <w:numId w:val="1"/>
-        </w:numPr>
-      </w:pPr>
-      <w:r>
-        <w:t>Quiznamen nicht vergeben</w:t>
-      </w:r>
-    </w:p>
-    <w:p>
-      <w:pPr>
-        <w:pStyle w:val="Listenabsatz"/>
-        <w:numPr>
-          <w:ilvl w:val="2"/>
-          <w:numId w:val="1"/>
-        </w:numPr>
-      </w:pPr>
-      <w:r>
-        <w:t xml:space="preserve">Quiznamen mit </w:t>
-      </w:r>
-      <w:proofErr w:type="gramStart"/>
-      <w:r>
-        <w:t>einer Leerzeichen</w:t>
-      </w:r>
-      <w:proofErr w:type="gramEnd"/>
-    </w:p>
-    <w:p>
-      <w:pPr>
-        <w:pStyle w:val="Listenabsatz"/>
-        <w:numPr>
-          <w:ilvl w:val="1"/>
-          <w:numId w:val="1"/>
-        </w:numPr>
-      </w:pPr>
-      <w:proofErr w:type="spellStart"/>
-      <w:r>
-        <w:t>Buzzern</w:t>
-      </w:r>
-      <w:proofErr w:type="spellEnd"/>
-      <w:r>
-        <w:t>:</w:t>
-      </w:r>
-    </w:p>
-    <w:p>
-      <w:pPr>
-        <w:pStyle w:val="Listenabsatz"/>
-        <w:numPr>
-          <w:ilvl w:val="2"/>
-          <w:numId w:val="1"/>
-        </w:numPr>
-      </w:pPr>
-      <w:r>
-        <w:t xml:space="preserve">Wie lange dauert es, bis die Anwendung das </w:t>
-      </w:r>
-      <w:proofErr w:type="spellStart"/>
-      <w:r>
-        <w:t>buzzern</w:t>
-      </w:r>
-      <w:proofErr w:type="spellEnd"/>
-      <w:r>
-        <w:t xml:space="preserve"> mitbekommt?</w:t>
-      </w:r>
-    </w:p>
-    <w:p>
-      <w:pPr>
-        <w:pStyle w:val="Listenabsatz"/>
-        <w:numPr>
-          <w:ilvl w:val="2"/>
-          <w:numId w:val="1"/>
-        </w:numPr>
-      </w:pPr>
-      <w:r>
-        <w:t xml:space="preserve">Wie lange dauert es, bis die </w:t>
-      </w:r>
-      <w:proofErr w:type="spellStart"/>
-      <w:r>
-        <w:t>Buzzer</w:t>
-      </w:r>
-      <w:proofErr w:type="spellEnd"/>
-      <w:r>
-        <w:t xml:space="preserve"> der anderen Spieler geblockt werden, nachdem ein Spieler den </w:t>
-      </w:r>
-      <w:proofErr w:type="spellStart"/>
-      <w:r>
-        <w:t>Buzzer</w:t>
-      </w:r>
-      <w:proofErr w:type="spellEnd"/>
-      <w:r>
-        <w:t xml:space="preserve"> gedrückt hat?</w:t>
-      </w:r>
-    </w:p>
-    <w:p>
-      <w:pPr>
-        <w:pStyle w:val="Listenabsatz"/>
-        <w:numPr>
-          <w:ilvl w:val="1"/>
-          <w:numId w:val="1"/>
-        </w:numPr>
-      </w:pPr>
-      <w:r>
-        <w:t>Installation und README Datei</w:t>
-      </w:r>
-    </w:p>
-    <w:p>
-      <w:pPr>
-        <w:pStyle w:val="Listenabsatz"/>
-        <w:numPr>
-          <w:ilvl w:val="1"/>
-          <w:numId w:val="1"/>
-        </w:numPr>
-      </w:pPr>
-      <w:r>
-        <w:t>Testergebnisse Dokumentieren, anpassen, Fehlermeldungen hinzufügen und gegebenenfalls Angelo fragen was passieren soll wenn ein Ereignis auftritt</w:t>
-      </w:r>
     </w:p>
     <w:sectPr>
       <w:pgSz w:w="11906" w:h="16838"/>
@@ -1002,8 +1216,97 @@
       </w:pPr>
     </w:lvl>
   </w:abstractNum>
+  <w:abstractNum w:abstractNumId="1" w15:restartNumberingAfterBreak="0">
+    <w:nsid w:val="38C80A26"/>
+    <w:multiLevelType w:val="hybridMultilevel"/>
+    <w:tmpl w:val="0D4C77FC"/>
+    <w:lvl w:ilvl="0" w:tplc="0407000F">
+      <w:start w:val="1"/>
+      <w:numFmt w:val="decimal"/>
+      <w:lvlText w:val="%1."/>
+      <w:lvlJc w:val="left"/>
+      <w:pPr>
+        <w:ind w:left="720" w:hanging="360"/>
+      </w:pPr>
+    </w:lvl>
+    <w:lvl w:ilvl="1" w:tplc="04070019">
+      <w:start w:val="1"/>
+      <w:numFmt w:val="lowerLetter"/>
+      <w:lvlText w:val="%2."/>
+      <w:lvlJc w:val="left"/>
+      <w:pPr>
+        <w:ind w:left="1440" w:hanging="360"/>
+      </w:pPr>
+    </w:lvl>
+    <w:lvl w:ilvl="2" w:tplc="0407001B">
+      <w:start w:val="1"/>
+      <w:numFmt w:val="lowerRoman"/>
+      <w:lvlText w:val="%3."/>
+      <w:lvlJc w:val="right"/>
+      <w:pPr>
+        <w:ind w:left="2160" w:hanging="180"/>
+      </w:pPr>
+    </w:lvl>
+    <w:lvl w:ilvl="3" w:tplc="0407000F" w:tentative="1">
+      <w:start w:val="1"/>
+      <w:numFmt w:val="decimal"/>
+      <w:lvlText w:val="%4."/>
+      <w:lvlJc w:val="left"/>
+      <w:pPr>
+        <w:ind w:left="2880" w:hanging="360"/>
+      </w:pPr>
+    </w:lvl>
+    <w:lvl w:ilvl="4" w:tplc="04070019" w:tentative="1">
+      <w:start w:val="1"/>
+      <w:numFmt w:val="lowerLetter"/>
+      <w:lvlText w:val="%5."/>
+      <w:lvlJc w:val="left"/>
+      <w:pPr>
+        <w:ind w:left="3600" w:hanging="360"/>
+      </w:pPr>
+    </w:lvl>
+    <w:lvl w:ilvl="5" w:tplc="0407001B" w:tentative="1">
+      <w:start w:val="1"/>
+      <w:numFmt w:val="lowerRoman"/>
+      <w:lvlText w:val="%6."/>
+      <w:lvlJc w:val="right"/>
+      <w:pPr>
+        <w:ind w:left="4320" w:hanging="180"/>
+      </w:pPr>
+    </w:lvl>
+    <w:lvl w:ilvl="6" w:tplc="0407000F" w:tentative="1">
+      <w:start w:val="1"/>
+      <w:numFmt w:val="decimal"/>
+      <w:lvlText w:val="%7."/>
+      <w:lvlJc w:val="left"/>
+      <w:pPr>
+        <w:ind w:left="5040" w:hanging="360"/>
+      </w:pPr>
+    </w:lvl>
+    <w:lvl w:ilvl="7" w:tplc="04070019" w:tentative="1">
+      <w:start w:val="1"/>
+      <w:numFmt w:val="lowerLetter"/>
+      <w:lvlText w:val="%8."/>
+      <w:lvlJc w:val="left"/>
+      <w:pPr>
+        <w:ind w:left="5760" w:hanging="360"/>
+      </w:pPr>
+    </w:lvl>
+    <w:lvl w:ilvl="8" w:tplc="0407001B" w:tentative="1">
+      <w:start w:val="1"/>
+      <w:numFmt w:val="lowerRoman"/>
+      <w:lvlText w:val="%9."/>
+      <w:lvlJc w:val="right"/>
+      <w:pPr>
+        <w:ind w:left="6480" w:hanging="180"/>
+      </w:pPr>
+    </w:lvl>
+  </w:abstractNum>
   <w:num w:numId="1">
     <w:abstractNumId w:val="0"/>
+  </w:num>
+  <w:num w:numId="2">
+    <w:abstractNumId w:val="1"/>
   </w:num>
 </w:numbering>
 </file>

</xml_diff>

<commit_message>
Spielerverwaltung: Bearbeiten und Löschen Button sind jetzt jeweils Rechts in der Liste. Modus 1, 2 und 3 wurde entfernt
</commit_message>
<xml_diff>
--- a/ToDos.docx
+++ b/ToDos.docx
@@ -25,31 +25,70 @@
         </w:numPr>
       </w:pPr>
       <w:r>
-        <w:t>Antwortmöglichkeiten sollen beim Vorlesen der Frage noch nicht gegeben sein. Der Spieler darf selbst entscheiden ob er sie braucht oder nicht. Sollte er sich dafür entscheiden, kostet ihn das die Hälfte der verfügbaren Punkte.</w:t>
-      </w:r>
-    </w:p>
-    <w:p>
-      <w:pPr>
-        <w:pStyle w:val="Listenabsatz"/>
-        <w:numPr>
-          <w:ilvl w:val="1"/>
-          <w:numId w:val="1"/>
-        </w:numPr>
-      </w:pPr>
-      <w:r>
-        <w:t>Bei einer beantworteten Frage: Quizmaster soll roten falsch Button und grünen richtig Button erhalten. Je nach Klick werden Punkte dazu addiert oder nicht</w:t>
-      </w:r>
-    </w:p>
-    <w:p>
-      <w:pPr>
-        <w:pStyle w:val="Listenabsatz"/>
-        <w:numPr>
-          <w:ilvl w:val="1"/>
-          <w:numId w:val="1"/>
-        </w:numPr>
-      </w:pPr>
-      <w:r>
-        <w:t>Punkte sollen nicht abgezogen werden</w:t>
+        <w:t>Optionen bei falschen Fragen</w:t>
+      </w:r>
+    </w:p>
+    <w:p>
+      <w:pPr>
+        <w:pStyle w:val="Listenabsatz"/>
+        <w:numPr>
+          <w:ilvl w:val="2"/>
+          <w:numId w:val="1"/>
+        </w:numPr>
+      </w:pPr>
+      <w:r>
+        <w:t xml:space="preserve">Punkte nicht </w:t>
+      </w:r>
+      <w:r>
+        <w:t>abziehen</w:t>
+      </w:r>
+    </w:p>
+    <w:p>
+      <w:pPr>
+        <w:pStyle w:val="Listenabsatz"/>
+        <w:numPr>
+          <w:ilvl w:val="2"/>
+          <w:numId w:val="1"/>
+        </w:numPr>
+      </w:pPr>
+      <w:r>
+        <w:t>Punkte abziehen</w:t>
+      </w:r>
+    </w:p>
+    <w:p>
+      <w:pPr>
+        <w:pStyle w:val="Listenabsatz"/>
+        <w:numPr>
+          <w:ilvl w:val="2"/>
+          <w:numId w:val="1"/>
+        </w:numPr>
+      </w:pPr>
+      <w:r>
+        <w:t xml:space="preserve">Bei Antwortoptionen: </w:t>
+      </w:r>
+    </w:p>
+    <w:p>
+      <w:pPr>
+        <w:pStyle w:val="Listenabsatz"/>
+        <w:numPr>
+          <w:ilvl w:val="3"/>
+          <w:numId w:val="1"/>
+        </w:numPr>
+      </w:pPr>
+      <w:r>
+        <w:t>Normale Punktzahl</w:t>
+      </w:r>
+    </w:p>
+    <w:p>
+      <w:pPr>
+        <w:pStyle w:val="Listenabsatz"/>
+        <w:numPr>
+          <w:ilvl w:val="3"/>
+          <w:numId w:val="1"/>
+        </w:numPr>
+      </w:pPr>
+      <w:r>
+        <w:t>Halbe Punktzahl</w:t>
       </w:r>
     </w:p>
     <w:p>
@@ -81,18 +120,6 @@
         </w:numPr>
       </w:pPr>
       <w:r>
-        <w:t>Der Quizmaster soll die Möglichkeit haben, Punkte manuell hinzufügen oder abziehen zu können</w:t>
-      </w:r>
-    </w:p>
-    <w:p>
-      <w:pPr>
-        <w:pStyle w:val="Listenabsatz"/>
-        <w:numPr>
-          <w:ilvl w:val="1"/>
-          <w:numId w:val="1"/>
-        </w:numPr>
-      </w:pPr>
-      <w:r>
         <w:t>Spielertabelle: Wer führt, soll oben stehen. Wer hinten liegt, soll ganz unten stehen. Dynamische Änderung der Spielerplätze</w:t>
       </w:r>
     </w:p>
@@ -100,45 +127,315 @@
       <w:pPr>
         <w:pStyle w:val="Listenabsatz"/>
         <w:numPr>
-          <w:ilvl w:val="1"/>
-          <w:numId w:val="1"/>
-        </w:numPr>
-      </w:pPr>
-      <w:proofErr w:type="spellStart"/>
-      <w:r>
-        <w:t>Timer</w:t>
-      </w:r>
-      <w:proofErr w:type="spellEnd"/>
-      <w:r>
-        <w:t xml:space="preserve"> einbauen. Mehrere Optionen</w:t>
-      </w:r>
-    </w:p>
-    <w:p>
-      <w:pPr>
-        <w:pStyle w:val="Listenabsatz"/>
-        <w:numPr>
-          <w:ilvl w:val="1"/>
-          <w:numId w:val="1"/>
-        </w:numPr>
-      </w:pPr>
-      <w:r>
-        <w:t xml:space="preserve">Wenn ein Quiz gespielt worden ist soll gefragt werden ob man die Daten speichern möchte. Es soll eine </w:t>
-      </w:r>
+          <w:ilvl w:val="0"/>
+          <w:numId w:val="1"/>
+        </w:numPr>
+      </w:pPr>
+      <w:bookmarkStart w:id="0" w:name="_GoBack"/>
+      <w:bookmarkEnd w:id="0"/>
+      <w:proofErr w:type="spellStart"/>
+      <w:r>
+        <w:t>QuizErstellen</w:t>
+      </w:r>
+      <w:proofErr w:type="spellEnd"/>
+    </w:p>
+    <w:p>
+      <w:pPr>
+        <w:pStyle w:val="Listenabsatz"/>
+        <w:numPr>
+          <w:ilvl w:val="1"/>
+          <w:numId w:val="1"/>
+        </w:numPr>
+      </w:pPr>
+      <w:r>
+        <w:t xml:space="preserve">Wenn </w:t>
+      </w:r>
+      <w:r>
+        <w:t>einen Quiznamen</w:t>
+      </w:r>
+      <w:r>
+        <w:t xml:space="preserve"> eingegeben wird, soll geprüft werden ob dieser Name vielleicht schon </w:t>
+      </w:r>
+      <w:r>
+        <w:t>existiert</w:t>
+      </w:r>
+      <w:r>
+        <w:t>. Falls ja, soll gefragt werden ob das alte überschrieben werden soll oder man vielleicht doch einen anderen Quiznamen vergeben möchte</w:t>
+      </w:r>
+    </w:p>
+    <w:p>
+      <w:pPr>
+        <w:pStyle w:val="Listenabsatz"/>
+        <w:numPr>
+          <w:ilvl w:val="0"/>
+          <w:numId w:val="1"/>
+        </w:numPr>
+      </w:pPr>
+      <w:proofErr w:type="spellStart"/>
+      <w:r>
+        <w:t>SpielerVerwaltung</w:t>
+      </w:r>
+      <w:proofErr w:type="spellEnd"/>
+    </w:p>
+    <w:p>
+      <w:pPr>
+        <w:pStyle w:val="Listenabsatz"/>
+        <w:numPr>
+          <w:ilvl w:val="1"/>
+          <w:numId w:val="1"/>
+        </w:numPr>
+      </w:pPr>
+      <w:r>
+        <w:t>Beim Löschen eines Spielers entsteht ein null-Eintrag</w:t>
+      </w:r>
+    </w:p>
+    <w:p>
+      <w:pPr>
+        <w:pStyle w:val="Listenabsatz"/>
+        <w:numPr>
+          <w:ilvl w:val="1"/>
+          <w:numId w:val="1"/>
+        </w:numPr>
+      </w:pPr>
+      <w:r>
+        <w:t>Beim Löschen des null-Eintrags entsteht ein weiterer null-Eintrag</w:t>
+      </w:r>
+    </w:p>
+    <w:p>
+      <w:pPr>
+        <w:pStyle w:val="Listenabsatz"/>
+        <w:numPr>
+          <w:ilvl w:val="1"/>
+          <w:numId w:val="1"/>
+        </w:numPr>
+      </w:pPr>
+      <w:r>
+        <w:t>Beim Erstellen eines Spielers, Wird dieser zwar erstellt, aber die Verbindung geht verloren</w:t>
+      </w:r>
+    </w:p>
+    <w:p>
+      <w:pPr>
+        <w:pStyle w:val="Listenabsatz"/>
+        <w:numPr>
+          <w:ilvl w:val="0"/>
+          <w:numId w:val="1"/>
+        </w:numPr>
+      </w:pPr>
+      <w:r>
+        <w:t>Anleitungen</w:t>
+      </w:r>
+    </w:p>
+    <w:p>
+      <w:pPr>
+        <w:pStyle w:val="Listenabsatz"/>
+        <w:numPr>
+          <w:ilvl w:val="1"/>
+          <w:numId w:val="1"/>
+        </w:numPr>
+      </w:pPr>
+      <w:r>
+        <w:t>Anleitung zur Verwaltung von Spielern</w:t>
+      </w:r>
+    </w:p>
+    <w:p>
+      <w:pPr>
+        <w:pStyle w:val="Listenabsatz"/>
+        <w:numPr>
+          <w:ilvl w:val="1"/>
+          <w:numId w:val="1"/>
+        </w:numPr>
+      </w:pPr>
+      <w:r>
+        <w:t>Anleitung zum Erstellen, Löschen und Bearbeiten von Quizzen</w:t>
+      </w:r>
+    </w:p>
+    <w:p>
+      <w:pPr>
+        <w:pStyle w:val="Listenabsatz"/>
+        <w:numPr>
+          <w:ilvl w:val="1"/>
+          <w:numId w:val="1"/>
+        </w:numPr>
+      </w:pPr>
+      <w:r>
+        <w:t>Anleitung zum Verbinden von mobilen Geräten mit der Anwendung</w:t>
+      </w:r>
+    </w:p>
+    <w:p>
+      <w:pPr>
+        <w:pStyle w:val="Listenabsatz"/>
+        <w:numPr>
+          <w:ilvl w:val="1"/>
+          <w:numId w:val="1"/>
+        </w:numPr>
+      </w:pPr>
+      <w:r>
+        <w:t>README Datei anpassen. Hier soll Schritt für Schritt erklärt werden wie man die Anwendung installieren und starten kann</w:t>
+      </w:r>
+    </w:p>
+    <w:p>
+      <w:pPr>
+        <w:pStyle w:val="Listenabsatz"/>
+        <w:numPr>
+          <w:ilvl w:val="0"/>
+          <w:numId w:val="1"/>
+        </w:numPr>
+      </w:pPr>
+      <w:r>
+        <w:t>Mobile Geräte</w:t>
+      </w:r>
+    </w:p>
+    <w:p>
+      <w:pPr>
+        <w:pStyle w:val="Listenabsatz"/>
+        <w:numPr>
+          <w:ilvl w:val="1"/>
+          <w:numId w:val="1"/>
+        </w:numPr>
+      </w:pPr>
+      <w:r>
+        <w:t xml:space="preserve">Mobile Anwendung erstellen: </w:t>
+      </w:r>
+      <w:proofErr w:type="spellStart"/>
+      <w:r>
+        <w:t>Responsive</w:t>
+      </w:r>
+      <w:proofErr w:type="spellEnd"/>
+      <w:r>
+        <w:t xml:space="preserve"> Webdesign</w:t>
+      </w:r>
+    </w:p>
+    <w:p>
+      <w:pPr>
+        <w:pStyle w:val="Listenabsatz"/>
+        <w:numPr>
+          <w:ilvl w:val="1"/>
+          <w:numId w:val="1"/>
+        </w:numPr>
+      </w:pPr>
+      <w:proofErr w:type="spellStart"/>
+      <w:r>
+        <w:t>Buzzer</w:t>
+      </w:r>
+      <w:proofErr w:type="spellEnd"/>
+    </w:p>
+    <w:p>
+      <w:pPr>
+        <w:pStyle w:val="Listenabsatz"/>
+        <w:numPr>
+          <w:ilvl w:val="1"/>
+          <w:numId w:val="1"/>
+        </w:numPr>
+      </w:pPr>
+      <w:r>
+        <w:t>Quizmaster öffnet Server / Kanal. Spieler kann sich mit dem Spiel verbinden. Quizmaster erhält eine Übersicht der Geräte die sich verbinden möchten. Quizmaster ordnet den Gerätenamen Spielernamen zu</w:t>
+      </w:r>
+    </w:p>
+    <w:p>
+      <w:pPr>
+        <w:pStyle w:val="Listenabsatz"/>
+        <w:numPr>
+          <w:ilvl w:val="1"/>
+          <w:numId w:val="1"/>
+        </w:numPr>
+      </w:pPr>
+      <w:r>
+        <w:t xml:space="preserve">Falsch beantwortete Frage -&gt; Quizmaster öffnet den </w:t>
+      </w:r>
+      <w:proofErr w:type="spellStart"/>
+      <w:r>
+        <w:t>Buzzermodus</w:t>
+      </w:r>
+      <w:proofErr w:type="spellEnd"/>
+      <w:r>
+        <w:t xml:space="preserve"> -&gt; </w:t>
+      </w:r>
+      <w:proofErr w:type="spellStart"/>
+      <w:r>
+        <w:t>Buzzern</w:t>
+      </w:r>
+      <w:proofErr w:type="spellEnd"/>
+      <w:r>
+        <w:t xml:space="preserve"> möglich</w:t>
+      </w:r>
+    </w:p>
+    <w:p>
+      <w:pPr>
+        <w:pStyle w:val="Listenabsatz"/>
+        <w:numPr>
+          <w:ilvl w:val="1"/>
+          <w:numId w:val="1"/>
+        </w:numPr>
+      </w:pPr>
+      <w:r>
+        <w:t xml:space="preserve">Wenn ein Spieler </w:t>
+      </w:r>
+      <w:proofErr w:type="spellStart"/>
+      <w:r>
+        <w:t>gebuzzert</w:t>
+      </w:r>
+      <w:proofErr w:type="spellEnd"/>
+      <w:r>
+        <w:t xml:space="preserve"> hat, sollen die </w:t>
+      </w:r>
+      <w:proofErr w:type="spellStart"/>
+      <w:r>
+        <w:t>Buzzer</w:t>
+      </w:r>
+      <w:proofErr w:type="spellEnd"/>
+      <w:r>
+        <w:t xml:space="preserve"> der anderen Spieler temporär blockiert werden</w:t>
+      </w:r>
+    </w:p>
+    <w:p>
+      <w:pPr>
+        <w:pStyle w:val="Listenabsatz"/>
+        <w:numPr>
+          <w:ilvl w:val="0"/>
+          <w:numId w:val="1"/>
+        </w:numPr>
+      </w:pPr>
       <w:proofErr w:type="spellStart"/>
       <w:r>
         <w:t>Json</w:t>
       </w:r>
       <w:proofErr w:type="spellEnd"/>
       <w:r>
-        <w:t xml:space="preserve">-Datei erstellt werden mit dem Namen </w:t>
-      </w:r>
-      <w:proofErr w:type="spellStart"/>
-      <w:r>
-        <w:t>gespieltesQuizStatistik.json</w:t>
-      </w:r>
-      <w:proofErr w:type="spellEnd"/>
-      <w:r>
-        <w:t>. Dort soll eine Liste der Spieler erscheinen mit den gesammelten Punkten. Diese Statistik, also diese Datei soll lösch bar sein aber nicht bearbeitbar</w:t>
+        <w:t>-Dateien</w:t>
+      </w:r>
+    </w:p>
+    <w:p>
+      <w:pPr>
+        <w:pStyle w:val="Listenabsatz"/>
+        <w:numPr>
+          <w:ilvl w:val="1"/>
+          <w:numId w:val="1"/>
+        </w:numPr>
+      </w:pPr>
+      <w:proofErr w:type="spellStart"/>
+      <w:r>
+        <w:t>erstelltesQuiz</w:t>
+      </w:r>
+      <w:proofErr w:type="spellEnd"/>
+      <w:r>
+        <w:t>:</w:t>
+      </w:r>
+    </w:p>
+    <w:p>
+      <w:pPr>
+        <w:pStyle w:val="Listenabsatz"/>
+        <w:numPr>
+          <w:ilvl w:val="2"/>
+          <w:numId w:val="1"/>
+        </w:numPr>
+      </w:pPr>
+      <w:proofErr w:type="spellStart"/>
+      <w:r>
+        <w:t>Regex</w:t>
+      </w:r>
+      <w:proofErr w:type="spellEnd"/>
+      <w:r>
+        <w:t>: Quiz soll mindestens ein Zeichen beinhalten</w:t>
       </w:r>
     </w:p>
     <w:p>
@@ -149,54 +446,64 @@
           <w:numId w:val="1"/>
         </w:numPr>
       </w:pPr>
-      <w:proofErr w:type="spellStart"/>
-      <w:r>
-        <w:t>QuizErstellen</w:t>
-      </w:r>
-      <w:proofErr w:type="spellEnd"/>
-    </w:p>
-    <w:p>
-      <w:pPr>
-        <w:pStyle w:val="Listenabsatz"/>
-        <w:numPr>
-          <w:ilvl w:val="1"/>
-          <w:numId w:val="1"/>
-        </w:numPr>
-      </w:pPr>
-      <w:r>
-        <w:t xml:space="preserve">Wenn </w:t>
-      </w:r>
-      <w:r>
-        <w:t>einen Quiznamen</w:t>
-      </w:r>
-      <w:r>
-        <w:t xml:space="preserve"> eingegeben wird, soll geprüft werden ob dieser Name vielleicht schon </w:t>
-      </w:r>
-      <w:r>
-        <w:t>existiert</w:t>
-      </w:r>
-      <w:r>
-        <w:t>. Falls ja, soll gefragt werden ob das alte überschrieben werden soll oder man vielleicht doch einen anderen Quiznamen vergeben möchte</w:t>
-      </w:r>
-    </w:p>
-    <w:p>
-      <w:pPr>
-        <w:pStyle w:val="Listenabsatz"/>
-        <w:numPr>
-          <w:ilvl w:val="1"/>
-          <w:numId w:val="1"/>
-        </w:numPr>
-      </w:pPr>
-      <w:r>
-        <w:t xml:space="preserve">Nachdem ein Quiz erstellt worden ist, soll man zurück auf die </w:t>
-      </w:r>
-      <w:proofErr w:type="spellStart"/>
-      <w:r>
-        <w:t>HomePage</w:t>
-      </w:r>
-      <w:proofErr w:type="spellEnd"/>
-      <w:r>
-        <w:t xml:space="preserve"> gelangen. Davor soll die Seite neu Laden, damit das eben erstellte Quiz in der Liste erscheint</w:t>
+      <w:r>
+        <w:t>Design</w:t>
+      </w:r>
+    </w:p>
+    <w:p>
+      <w:pPr>
+        <w:pStyle w:val="Listenabsatz"/>
+        <w:numPr>
+          <w:ilvl w:val="1"/>
+          <w:numId w:val="1"/>
+        </w:numPr>
+      </w:pPr>
+      <w:r>
+        <w:t>Spielertabelle</w:t>
+      </w:r>
+    </w:p>
+    <w:p>
+      <w:pPr>
+        <w:pStyle w:val="Listenabsatz"/>
+        <w:numPr>
+          <w:ilvl w:val="1"/>
+          <w:numId w:val="1"/>
+        </w:numPr>
+      </w:pPr>
+      <w:r>
+        <w:t>Modal zum Beantworten einer Frage</w:t>
+      </w:r>
+    </w:p>
+    <w:p>
+      <w:pPr>
+        <w:pStyle w:val="Listenabsatz"/>
+        <w:numPr>
+          <w:ilvl w:val="1"/>
+          <w:numId w:val="1"/>
+        </w:numPr>
+      </w:pPr>
+      <w:r>
+        <w:t xml:space="preserve">Bereits gespielte und gespeicherte </w:t>
+      </w:r>
+      <w:proofErr w:type="spellStart"/>
+      <w:r>
+        <w:t>Quize</w:t>
+      </w:r>
+      <w:proofErr w:type="spellEnd"/>
+      <w:r>
+        <w:t xml:space="preserve"> – Übersicht</w:t>
+      </w:r>
+    </w:p>
+    <w:p>
+      <w:pPr>
+        <w:pStyle w:val="Listenabsatz"/>
+        <w:numPr>
+          <w:ilvl w:val="1"/>
+          <w:numId w:val="1"/>
+        </w:numPr>
+      </w:pPr>
+      <w:r>
+        <w:t>Audiodesign?</w:t>
       </w:r>
     </w:p>
     <w:p>
@@ -209,45 +516,86 @@
       </w:pPr>
       <w:proofErr w:type="spellStart"/>
       <w:r>
-        <w:t>SpielerVerwaltung</w:t>
-      </w:r>
-      <w:proofErr w:type="spellEnd"/>
-    </w:p>
-    <w:p>
-      <w:pPr>
-        <w:pStyle w:val="Listenabsatz"/>
-        <w:numPr>
-          <w:ilvl w:val="1"/>
-          <w:numId w:val="1"/>
-        </w:numPr>
-      </w:pPr>
-      <w:r>
-        <w:t>Beim Löschen eines Spielers entsteht ein null-Eintrag</w:t>
-      </w:r>
-    </w:p>
-    <w:p>
-      <w:pPr>
-        <w:pStyle w:val="Listenabsatz"/>
-        <w:numPr>
-          <w:ilvl w:val="1"/>
-          <w:numId w:val="1"/>
-        </w:numPr>
-      </w:pPr>
-      <w:r>
-        <w:t>Beim Löschen des null-Eintrags entsteht ein weiterer null-Eintrag</w:t>
-      </w:r>
-    </w:p>
-    <w:p>
-      <w:pPr>
-        <w:pStyle w:val="Listenabsatz"/>
-        <w:numPr>
-          <w:ilvl w:val="1"/>
-          <w:numId w:val="1"/>
-        </w:numPr>
-      </w:pPr>
-      <w:r>
-        <w:t>Beim Erstellen eines Spielers, Wird dieser zwar erstellt, aber die Verbindung geht verloren</w:t>
-      </w:r>
+        <w:t>NavBar</w:t>
+      </w:r>
+      <w:proofErr w:type="spellEnd"/>
+    </w:p>
+    <w:p>
+      <w:pPr>
+        <w:pStyle w:val="Listenabsatz"/>
+        <w:numPr>
+          <w:ilvl w:val="1"/>
+          <w:numId w:val="1"/>
+        </w:numPr>
+      </w:pPr>
+      <w:r>
+        <w:t xml:space="preserve">Verschiedene </w:t>
+      </w:r>
+      <w:proofErr w:type="spellStart"/>
+      <w:r>
+        <w:t>The</w:t>
+      </w:r>
+      <w:r>
+        <w:t>mes</w:t>
+      </w:r>
+      <w:proofErr w:type="spellEnd"/>
+    </w:p>
+    <w:p>
+      <w:pPr>
+        <w:pStyle w:val="Listenabsatz"/>
+        <w:numPr>
+          <w:ilvl w:val="1"/>
+          <w:numId w:val="1"/>
+        </w:numPr>
+      </w:pPr>
+      <w:r>
+        <w:t xml:space="preserve">Tab </w:t>
+      </w:r>
+      <w:proofErr w:type="spellStart"/>
+      <w:r>
+        <w:t>it</w:t>
+      </w:r>
+      <w:proofErr w:type="spellEnd"/>
+      <w:r>
+        <w:t xml:space="preserve"> </w:t>
+      </w:r>
+      <w:proofErr w:type="spellStart"/>
+      <w:r>
+        <w:t>right</w:t>
+      </w:r>
+      <w:proofErr w:type="spellEnd"/>
+      <w:r>
+        <w:t xml:space="preserve">, </w:t>
+      </w:r>
+      <w:proofErr w:type="spellStart"/>
+      <w:r>
+        <w:t>Bone</w:t>
+      </w:r>
+      <w:proofErr w:type="spellEnd"/>
+      <w:r>
+        <w:t xml:space="preserve"> </w:t>
+      </w:r>
+      <w:proofErr w:type="spellStart"/>
+      <w:r>
+        <w:t>it</w:t>
+      </w:r>
+      <w:proofErr w:type="spellEnd"/>
+      <w:r>
+        <w:t xml:space="preserve"> out: </w:t>
+      </w:r>
+      <w:proofErr w:type="spellStart"/>
+      <w:r>
+        <w:t>Quizname</w:t>
+      </w:r>
+      <w:proofErr w:type="spellEnd"/>
+      <w:r>
+        <w:t xml:space="preserve"> gefällt mir nicht. Anpassung? Alternativen? Kompletten Ordner umbenennen, auch auf </w:t>
+      </w:r>
+      <w:proofErr w:type="spellStart"/>
+      <w:r>
+        <w:t>GitHub</w:t>
+      </w:r>
+      <w:proofErr w:type="spellEnd"/>
     </w:p>
     <w:p>
       <w:pPr>
@@ -258,475 +606,20 @@
         </w:numPr>
       </w:pPr>
       <w:r>
-        <w:t>Anleitungen</w:t>
-      </w:r>
-    </w:p>
-    <w:p>
-      <w:pPr>
-        <w:pStyle w:val="Listenabsatz"/>
-        <w:numPr>
-          <w:ilvl w:val="1"/>
-          <w:numId w:val="1"/>
-        </w:numPr>
-      </w:pPr>
-      <w:r>
-        <w:t>Anleitung zur Verwaltung von Spielern</w:t>
-      </w:r>
-    </w:p>
-    <w:p>
-      <w:pPr>
-        <w:pStyle w:val="Listenabsatz"/>
-        <w:numPr>
-          <w:ilvl w:val="1"/>
-          <w:numId w:val="1"/>
-        </w:numPr>
-      </w:pPr>
-      <w:r>
-        <w:t>Anleitung zum Erstellen, Löschen und Bearbeiten von Quizzen</w:t>
-      </w:r>
-    </w:p>
-    <w:p>
-      <w:pPr>
-        <w:pStyle w:val="Listenabsatz"/>
-        <w:numPr>
-          <w:ilvl w:val="1"/>
-          <w:numId w:val="1"/>
-        </w:numPr>
-      </w:pPr>
-      <w:r>
-        <w:t>Anleitung zum Verbinden von mobilen Geräten mit der Anwendung</w:t>
-      </w:r>
-    </w:p>
-    <w:p>
-      <w:pPr>
-        <w:pStyle w:val="Listenabsatz"/>
-        <w:numPr>
-          <w:ilvl w:val="1"/>
-          <w:numId w:val="1"/>
-        </w:numPr>
-      </w:pPr>
-      <w:r>
-        <w:t>README Datei anpassen. Hier soll Schritt für Schritt erklärt werden wie man die Anwendung installieren und starten kann</w:t>
-      </w:r>
-    </w:p>
-    <w:p>
-      <w:pPr>
-        <w:pStyle w:val="Listenabsatz"/>
-        <w:numPr>
-          <w:ilvl w:val="0"/>
-          <w:numId w:val="1"/>
-        </w:numPr>
-      </w:pPr>
-      <w:r>
-        <w:t>Mobile Geräte</w:t>
-      </w:r>
-    </w:p>
-    <w:p>
-      <w:pPr>
-        <w:pStyle w:val="Listenabsatz"/>
-        <w:numPr>
-          <w:ilvl w:val="1"/>
-          <w:numId w:val="1"/>
-        </w:numPr>
-      </w:pPr>
-      <w:r>
-        <w:t xml:space="preserve">Mobile Anwendung erstellen: </w:t>
-      </w:r>
-      <w:proofErr w:type="spellStart"/>
-      <w:r>
-        <w:t>Responsive</w:t>
-      </w:r>
-      <w:proofErr w:type="spellEnd"/>
-      <w:r>
-        <w:t xml:space="preserve"> Webdesign</w:t>
-      </w:r>
-    </w:p>
-    <w:p>
-      <w:pPr>
-        <w:pStyle w:val="Listenabsatz"/>
-        <w:numPr>
-          <w:ilvl w:val="1"/>
-          <w:numId w:val="1"/>
-        </w:numPr>
-      </w:pPr>
-      <w:proofErr w:type="spellStart"/>
-      <w:r>
-        <w:t>Buzzer</w:t>
-      </w:r>
-      <w:proofErr w:type="spellEnd"/>
-    </w:p>
-    <w:p>
-      <w:pPr>
-        <w:pStyle w:val="Listenabsatz"/>
-        <w:numPr>
-          <w:ilvl w:val="1"/>
-          <w:numId w:val="1"/>
-        </w:numPr>
-      </w:pPr>
-      <w:r>
-        <w:t>Quizmaster öffnet Server / Kanal. Spieler kann sich mit dem Spiel verbinden. Quizmaster erhält eine Übersicht der Geräte die sich verbinden möchten. Quizmaster ordnet den Gerätenamen Spielernamen zu</w:t>
-      </w:r>
-    </w:p>
-    <w:p>
-      <w:pPr>
-        <w:pStyle w:val="Listenabsatz"/>
-        <w:numPr>
-          <w:ilvl w:val="1"/>
-          <w:numId w:val="1"/>
-        </w:numPr>
-      </w:pPr>
-      <w:r>
-        <w:t xml:space="preserve">Falsch beantwortete Frage -&gt; Quizmaster öffnet den </w:t>
-      </w:r>
-      <w:proofErr w:type="spellStart"/>
-      <w:r>
-        <w:t>Buzzermodus</w:t>
-      </w:r>
-      <w:proofErr w:type="spellEnd"/>
-      <w:r>
-        <w:t xml:space="preserve"> -&gt; </w:t>
-      </w:r>
-      <w:proofErr w:type="spellStart"/>
-      <w:r>
-        <w:t>Buzzern</w:t>
-      </w:r>
-      <w:proofErr w:type="spellEnd"/>
-      <w:r>
-        <w:t xml:space="preserve"> möglich</w:t>
-      </w:r>
-    </w:p>
-    <w:p>
-      <w:pPr>
-        <w:pStyle w:val="Listenabsatz"/>
-        <w:numPr>
-          <w:ilvl w:val="1"/>
-          <w:numId w:val="1"/>
-        </w:numPr>
-      </w:pPr>
-      <w:r>
-        <w:t xml:space="preserve">Wenn ein Spieler </w:t>
-      </w:r>
-      <w:proofErr w:type="spellStart"/>
-      <w:r>
-        <w:t>gebuzzert</w:t>
-      </w:r>
-      <w:proofErr w:type="spellEnd"/>
-      <w:r>
-        <w:t xml:space="preserve"> hat, sollen die </w:t>
-      </w:r>
-      <w:proofErr w:type="spellStart"/>
-      <w:r>
-        <w:t>Buzzer</w:t>
-      </w:r>
-      <w:proofErr w:type="spellEnd"/>
-      <w:r>
-        <w:t xml:space="preserve"> der anderen Spieler temporär blockiert werden</w:t>
-      </w:r>
-    </w:p>
-    <w:p>
-      <w:pPr>
-        <w:pStyle w:val="Listenabsatz"/>
-        <w:numPr>
-          <w:ilvl w:val="0"/>
-          <w:numId w:val="1"/>
-        </w:numPr>
-      </w:pPr>
-      <w:proofErr w:type="spellStart"/>
-      <w:r>
-        <w:t>Json</w:t>
-      </w:r>
-      <w:proofErr w:type="spellEnd"/>
-      <w:r>
-        <w:t>-Dateien</w:t>
-      </w:r>
-    </w:p>
-    <w:p>
-      <w:pPr>
-        <w:pStyle w:val="Listenabsatz"/>
-        <w:numPr>
-          <w:ilvl w:val="1"/>
-          <w:numId w:val="1"/>
-        </w:numPr>
-      </w:pPr>
-      <w:r>
-        <w:t xml:space="preserve">Speicherung von </w:t>
-      </w:r>
-      <w:r>
-        <w:t xml:space="preserve">bereits </w:t>
-      </w:r>
-      <w:r>
-        <w:t>gespielten Quizzen</w:t>
-      </w:r>
-    </w:p>
-    <w:p>
-      <w:pPr>
-        <w:pStyle w:val="Listenabsatz"/>
-        <w:numPr>
-          <w:ilvl w:val="2"/>
-          <w:numId w:val="1"/>
-        </w:numPr>
-      </w:pPr>
-      <w:r>
-        <w:t xml:space="preserve">Wer hat gespielt? </w:t>
-      </w:r>
-    </w:p>
-    <w:p>
-      <w:pPr>
-        <w:pStyle w:val="Listenabsatz"/>
-        <w:numPr>
-          <w:ilvl w:val="2"/>
-          <w:numId w:val="1"/>
-        </w:numPr>
-      </w:pPr>
+        <w:t>Server</w:t>
+      </w:r>
+    </w:p>
+    <w:p>
+      <w:pPr>
+        <w:pStyle w:val="Listenabsatz"/>
+        <w:numPr>
+          <w:ilvl w:val="1"/>
+          <w:numId w:val="1"/>
+        </w:numPr>
+      </w:pPr>
+      <w:proofErr w:type="spellStart"/>
       <w:r>
         <w:lastRenderedPageBreak/>
-        <w:t>Wer hat wie viele Punkte?</w:t>
-      </w:r>
-    </w:p>
-    <w:p>
-      <w:pPr>
-        <w:pStyle w:val="Listenabsatz"/>
-        <w:numPr>
-          <w:ilvl w:val="1"/>
-          <w:numId w:val="1"/>
-        </w:numPr>
-      </w:pPr>
-      <w:proofErr w:type="spellStart"/>
-      <w:r>
-        <w:t>erstelltesQuiz</w:t>
-      </w:r>
-      <w:proofErr w:type="spellEnd"/>
-      <w:r>
-        <w:t>:</w:t>
-      </w:r>
-    </w:p>
-    <w:p>
-      <w:pPr>
-        <w:pStyle w:val="Listenabsatz"/>
-        <w:numPr>
-          <w:ilvl w:val="2"/>
-          <w:numId w:val="1"/>
-        </w:numPr>
-      </w:pPr>
-      <w:proofErr w:type="spellStart"/>
-      <w:r>
-        <w:t>Timerdauer</w:t>
-      </w:r>
-      <w:proofErr w:type="spellEnd"/>
-      <w:r>
-        <w:t xml:space="preserve"> hinzufügen</w:t>
-      </w:r>
-    </w:p>
-    <w:p>
-      <w:pPr>
-        <w:pStyle w:val="Listenabsatz"/>
-        <w:numPr>
-          <w:ilvl w:val="2"/>
-          <w:numId w:val="1"/>
-        </w:numPr>
-      </w:pPr>
-      <w:r>
-        <w:t>Was soll mit falsch beantworteten Fragen geschehen?</w:t>
-      </w:r>
-    </w:p>
-    <w:p>
-      <w:pPr>
-        <w:pStyle w:val="Listenabsatz"/>
-        <w:numPr>
-          <w:ilvl w:val="2"/>
-          <w:numId w:val="1"/>
-        </w:numPr>
-      </w:pPr>
-      <w:proofErr w:type="spellStart"/>
-      <w:r>
-        <w:t>Regex</w:t>
-      </w:r>
-      <w:proofErr w:type="spellEnd"/>
-      <w:r>
-        <w:t>: Quiz soll mindestens ein Zeichen beinhalten</w:t>
-      </w:r>
-    </w:p>
-    <w:p>
-      <w:pPr>
-        <w:pStyle w:val="Listenabsatz"/>
-        <w:numPr>
-          <w:ilvl w:val="0"/>
-          <w:numId w:val="1"/>
-        </w:numPr>
-      </w:pPr>
-      <w:r>
-        <w:t>Design</w:t>
-      </w:r>
-    </w:p>
-    <w:p>
-      <w:pPr>
-        <w:pStyle w:val="Listenabsatz"/>
-        <w:numPr>
-          <w:ilvl w:val="1"/>
-          <w:numId w:val="1"/>
-        </w:numPr>
-      </w:pPr>
-      <w:r>
-        <w:t>Spielertabelle</w:t>
-      </w:r>
-    </w:p>
-    <w:p>
-      <w:pPr>
-        <w:pStyle w:val="Listenabsatz"/>
-        <w:numPr>
-          <w:ilvl w:val="1"/>
-          <w:numId w:val="1"/>
-        </w:numPr>
-      </w:pPr>
-      <w:r>
-        <w:t>Modal zum Beantworten einer Frage</w:t>
-      </w:r>
-    </w:p>
-    <w:p>
-      <w:pPr>
-        <w:pStyle w:val="Listenabsatz"/>
-        <w:numPr>
-          <w:ilvl w:val="1"/>
-          <w:numId w:val="1"/>
-        </w:numPr>
-      </w:pPr>
-      <w:r>
-        <w:t xml:space="preserve">Bereits gespielte und gespeicherte </w:t>
-      </w:r>
-      <w:proofErr w:type="spellStart"/>
-      <w:r>
-        <w:t>Quize</w:t>
-      </w:r>
-      <w:proofErr w:type="spellEnd"/>
-      <w:r>
-        <w:t xml:space="preserve"> – Übersicht</w:t>
-      </w:r>
-    </w:p>
-    <w:p>
-      <w:pPr>
-        <w:pStyle w:val="Listenabsatz"/>
-        <w:numPr>
-          <w:ilvl w:val="1"/>
-          <w:numId w:val="1"/>
-        </w:numPr>
-      </w:pPr>
-      <w:r>
-        <w:t>Audiodesign?</w:t>
-      </w:r>
-    </w:p>
-    <w:p>
-      <w:pPr>
-        <w:pStyle w:val="Listenabsatz"/>
-        <w:numPr>
-          <w:ilvl w:val="0"/>
-          <w:numId w:val="1"/>
-        </w:numPr>
-      </w:pPr>
-      <w:proofErr w:type="spellStart"/>
-      <w:r>
-        <w:t>NavBar</w:t>
-      </w:r>
-      <w:proofErr w:type="spellEnd"/>
-    </w:p>
-    <w:p>
-      <w:pPr>
-        <w:pStyle w:val="Listenabsatz"/>
-        <w:numPr>
-          <w:ilvl w:val="1"/>
-          <w:numId w:val="1"/>
-        </w:numPr>
-      </w:pPr>
-      <w:r>
-        <w:t xml:space="preserve">Verschiedene </w:t>
-      </w:r>
-      <w:proofErr w:type="spellStart"/>
-      <w:r>
-        <w:t>The</w:t>
-      </w:r>
-      <w:r>
-        <w:t>mes</w:t>
-      </w:r>
-      <w:proofErr w:type="spellEnd"/>
-    </w:p>
-    <w:p>
-      <w:pPr>
-        <w:pStyle w:val="Listenabsatz"/>
-        <w:numPr>
-          <w:ilvl w:val="1"/>
-          <w:numId w:val="1"/>
-        </w:numPr>
-      </w:pPr>
-      <w:r>
-        <w:t xml:space="preserve">Tab </w:t>
-      </w:r>
-      <w:proofErr w:type="spellStart"/>
-      <w:r>
-        <w:t>it</w:t>
-      </w:r>
-      <w:proofErr w:type="spellEnd"/>
-      <w:r>
-        <w:t xml:space="preserve"> </w:t>
-      </w:r>
-      <w:proofErr w:type="spellStart"/>
-      <w:r>
-        <w:t>right</w:t>
-      </w:r>
-      <w:proofErr w:type="spellEnd"/>
-      <w:r>
-        <w:t xml:space="preserve">, </w:t>
-      </w:r>
-      <w:proofErr w:type="spellStart"/>
-      <w:r>
-        <w:t>Bone</w:t>
-      </w:r>
-      <w:proofErr w:type="spellEnd"/>
-      <w:r>
-        <w:t xml:space="preserve"> </w:t>
-      </w:r>
-      <w:proofErr w:type="spellStart"/>
-      <w:r>
-        <w:t>it</w:t>
-      </w:r>
-      <w:proofErr w:type="spellEnd"/>
-      <w:r>
-        <w:t xml:space="preserve"> out: </w:t>
-      </w:r>
-      <w:proofErr w:type="spellStart"/>
-      <w:r>
-        <w:t>Quizname</w:t>
-      </w:r>
-      <w:proofErr w:type="spellEnd"/>
-      <w:r>
-        <w:t xml:space="preserve"> gefällt mir nicht. Anpassung? Alternativen? Kompletten Ordner umbenennen, auch auf </w:t>
-      </w:r>
-      <w:proofErr w:type="spellStart"/>
-      <w:r>
-        <w:t>GitHub</w:t>
-      </w:r>
-      <w:proofErr w:type="spellEnd"/>
-    </w:p>
-    <w:p>
-      <w:pPr>
-        <w:pStyle w:val="Listenabsatz"/>
-        <w:numPr>
-          <w:ilvl w:val="0"/>
-          <w:numId w:val="1"/>
-        </w:numPr>
-      </w:pPr>
-      <w:r>
-        <w:t>Server</w:t>
-      </w:r>
-    </w:p>
-    <w:p>
-      <w:pPr>
-        <w:pStyle w:val="Listenabsatz"/>
-        <w:numPr>
-          <w:ilvl w:val="1"/>
-          <w:numId w:val="1"/>
-        </w:numPr>
-      </w:pPr>
-      <w:proofErr w:type="spellStart"/>
-      <w:r>
         <w:t>Localhost</w:t>
       </w:r>
       <w:proofErr w:type="spellEnd"/>
@@ -924,194 +817,6 @@
     <w:p/>
     <w:p/>
     <w:p/>
-    <w:p/>
-    <w:p/>
-    <w:p/>
-    <w:p/>
-    <w:p/>
-    <w:p/>
-    <w:p/>
-    <w:p/>
-    <w:p>
-      <w:r>
-        <w:lastRenderedPageBreak/>
-        <w:t xml:space="preserve">Zusätzlich dazu möchte ich folgendes haben: es soll in diesem modal eine dritte </w:t>
-      </w:r>
-      <w:proofErr w:type="spellStart"/>
-      <w:r>
-        <w:t>seite</w:t>
-      </w:r>
-      <w:proofErr w:type="spellEnd"/>
-      <w:r>
-        <w:t xml:space="preserve"> geben. Wenn man auf „Weiter zu Seite 3“ Klickt, dann soll dort folgendes gefragt werden: </w:t>
-      </w:r>
-    </w:p>
-    <w:p>
-      <w:pPr>
-        <w:pStyle w:val="Listenabsatz"/>
-        <w:numPr>
-          <w:ilvl w:val="0"/>
-          <w:numId w:val="2"/>
-        </w:numPr>
-      </w:pPr>
-      <w:r>
-        <w:t xml:space="preserve">Wie lange soll der </w:t>
-      </w:r>
-      <w:proofErr w:type="spellStart"/>
-      <w:r>
-        <w:t>Timer</w:t>
-      </w:r>
-      <w:proofErr w:type="spellEnd"/>
-      <w:r>
-        <w:t xml:space="preserve"> gehen?</w:t>
-      </w:r>
-    </w:p>
-    <w:p>
-      <w:pPr>
-        <w:pStyle w:val="Listenabsatz"/>
-        <w:numPr>
-          <w:ilvl w:val="1"/>
-          <w:numId w:val="2"/>
-        </w:numPr>
-      </w:pPr>
-      <w:r>
-        <w:t xml:space="preserve">Antwortmöglichkeiten: 15 Sekunden, 30 Sekunden, 45 Sekunden oder 60 Sekunden. Das soll durch ein </w:t>
-      </w:r>
-      <w:proofErr w:type="spellStart"/>
-      <w:r>
-        <w:t>radiobutton</w:t>
-      </w:r>
-      <w:proofErr w:type="spellEnd"/>
-      <w:r>
-        <w:t xml:space="preserve">, einen </w:t>
-      </w:r>
-      <w:proofErr w:type="spellStart"/>
-      <w:r>
-        <w:t>slider</w:t>
-      </w:r>
-      <w:proofErr w:type="spellEnd"/>
-      <w:r>
-        <w:t xml:space="preserve"> oder einen </w:t>
-      </w:r>
-      <w:proofErr w:type="spellStart"/>
-      <w:r>
-        <w:t>dropdown</w:t>
-      </w:r>
-      <w:proofErr w:type="spellEnd"/>
-      <w:r>
-        <w:t xml:space="preserve"> ausgewählt werden. Was besser passt</w:t>
-      </w:r>
-    </w:p>
-    <w:p>
-      <w:pPr>
-        <w:pStyle w:val="Listenabsatz"/>
-        <w:numPr>
-          <w:ilvl w:val="0"/>
-          <w:numId w:val="2"/>
-        </w:numPr>
-      </w:pPr>
-      <w:r>
-        <w:t>Was soll passieren mit Fragen die falsch beantwortet worden sind?</w:t>
-      </w:r>
-    </w:p>
-    <w:p>
-      <w:pPr>
-        <w:pStyle w:val="Listenabsatz"/>
-        <w:numPr>
-          <w:ilvl w:val="1"/>
-          <w:numId w:val="2"/>
-        </w:numPr>
-      </w:pPr>
-      <w:r>
-        <w:t xml:space="preserve">Antwortmöglichkeiten: </w:t>
-      </w:r>
-    </w:p>
-    <w:p>
-      <w:pPr>
-        <w:pStyle w:val="Listenabsatz"/>
-        <w:numPr>
-          <w:ilvl w:val="2"/>
-          <w:numId w:val="2"/>
-        </w:numPr>
-      </w:pPr>
-      <w:r>
-        <w:t xml:space="preserve">Es soll nichts passieren: Spieler bekommt keine </w:t>
-      </w:r>
-      <w:proofErr w:type="spellStart"/>
-      <w:r>
-        <w:t>ZusatzPunkte</w:t>
-      </w:r>
-      <w:proofErr w:type="spellEnd"/>
-      <w:r>
-        <w:t xml:space="preserve"> aber verliert auch keine</w:t>
-      </w:r>
-    </w:p>
-    <w:p>
-      <w:pPr>
-        <w:pStyle w:val="Listenabsatz"/>
-        <w:numPr>
-          <w:ilvl w:val="2"/>
-          <w:numId w:val="2"/>
-        </w:numPr>
-      </w:pPr>
-      <w:r>
-        <w:t>Spieler verliert die Punkte</w:t>
-      </w:r>
-    </w:p>
-    <w:p>
-      <w:pPr>
-        <w:pStyle w:val="Listenabsatz"/>
-        <w:numPr>
-          <w:ilvl w:val="0"/>
-          <w:numId w:val="2"/>
-        </w:numPr>
-      </w:pPr>
-      <w:r>
-        <w:t xml:space="preserve">Ein Button auf dem steht: JSON Datei erstellen. Dieser Button soll die </w:t>
-      </w:r>
-      <w:proofErr w:type="spellStart"/>
-      <w:r>
-        <w:t>Json</w:t>
-      </w:r>
-      <w:proofErr w:type="spellEnd"/>
-      <w:r>
-        <w:t xml:space="preserve"> Datei erstellen wie zuvor auch. </w:t>
-      </w:r>
-    </w:p>
-    <w:p>
-      <w:pPr>
-        <w:pStyle w:val="Listenabsatz"/>
-        <w:numPr>
-          <w:ilvl w:val="0"/>
-          <w:numId w:val="2"/>
-        </w:numPr>
-      </w:pPr>
-      <w:r>
-        <w:t xml:space="preserve">Nachdem man auf diesen Button geklickt hat, soll eine vierte Seite geöffnet werden. Dort soll zu sehen sein, ob das Erstellen dieses </w:t>
-      </w:r>
-      <w:proofErr w:type="spellStart"/>
-      <w:r>
-        <w:t>Quizes</w:t>
-      </w:r>
-      <w:proofErr w:type="spellEnd"/>
-      <w:r>
-        <w:t xml:space="preserve"> geklappt hat oder ob da was schiefgelaufen ist. Der Nutzer soll einfach informiert werden ob alles geklappt hat oder nicht. Habe da an ein console.log oder ähnliches gedacht. </w:t>
-      </w:r>
-    </w:p>
-    <w:p>
-      <w:pPr>
-        <w:pStyle w:val="Listenabsatz"/>
-        <w:numPr>
-          <w:ilvl w:val="0"/>
-          <w:numId w:val="2"/>
-        </w:numPr>
-      </w:pPr>
-      <w:r>
-        <w:t>Wenn einen Quiznamen eingegeben wird, soll geprüft werden ob dieser Name vielleicht schon existiert. Falls ja, soll gefragt werden ob das alte überschrieben werden soll oder man vielleicht doch einen anderen Quiznamen vergeben möchte</w:t>
-      </w:r>
-      <w:bookmarkStart w:id="0" w:name="_GoBack"/>
-      <w:bookmarkEnd w:id="0"/>
-    </w:p>
     <w:sectPr>
       <w:pgSz w:w="11906" w:h="16838"/>
       <w:pgMar w:top="1417" w:right="1417" w:bottom="1134" w:left="1417" w:header="708" w:footer="708" w:gutter="0"/>
@@ -1161,7 +866,7 @@
         <w:ind w:left="1800" w:hanging="180"/>
       </w:pPr>
     </w:lvl>
-    <w:lvl w:ilvl="3" w:tplc="0407000F" w:tentative="1">
+    <w:lvl w:ilvl="3" w:tplc="0407000F">
       <w:start w:val="1"/>
       <w:numFmt w:val="decimal"/>
       <w:lvlText w:val="%4."/>

</xml_diff>

<commit_message>
Dieses feature dient für folgendes: QuizSpielen Liste soll zeigen welche Einstellungen getroffen worden sind, Ergebnisse sollen angezeigt werden können, JSON-Datei zum erstellten Quiz soll optimiert werden
</commit_message>
<xml_diff>
--- a/ToDos.docx
+++ b/ToDos.docx
@@ -113,665 +113,667 @@
           <w:numId w:val="1"/>
         </w:numPr>
       </w:pPr>
+      <w:r>
+        <w:t>Spielertabelle: Wer führt, soll oben stehen. Wer hinten liegt, soll ganz unten stehen. Dynamische Änderung der Spielerplätze</w:t>
+      </w:r>
+    </w:p>
+    <w:p>
+      <w:pPr>
+        <w:pStyle w:val="Listenabsatz"/>
+        <w:numPr>
+          <w:ilvl w:val="0"/>
+          <w:numId w:val="1"/>
+        </w:numPr>
+      </w:pPr>
+      <w:proofErr w:type="spellStart"/>
+      <w:r>
+        <w:t>QuizErstellen</w:t>
+      </w:r>
+      <w:proofErr w:type="spellEnd"/>
+    </w:p>
+    <w:p>
+      <w:pPr>
+        <w:pStyle w:val="Listenabsatz"/>
+        <w:numPr>
+          <w:ilvl w:val="1"/>
+          <w:numId w:val="1"/>
+        </w:numPr>
+      </w:pPr>
+      <w:r>
+        <w:t xml:space="preserve">Wenn </w:t>
+      </w:r>
+      <w:r>
+        <w:t>einen Quiznamen</w:t>
+      </w:r>
+      <w:r>
+        <w:t xml:space="preserve"> eingegeben wird, soll geprüft werden ob dieser Name vielleicht schon </w:t>
+      </w:r>
+      <w:r>
+        <w:t>existiert</w:t>
+      </w:r>
+      <w:r>
+        <w:t>. Falls ja, soll gefragt werden ob das alte überschrieben werden soll oder man vielleicht doch einen anderen Quiznamen vergeben möchte</w:t>
+      </w:r>
+    </w:p>
+    <w:p>
+      <w:pPr>
+        <w:pStyle w:val="Listenabsatz"/>
+        <w:numPr>
+          <w:ilvl w:val="0"/>
+          <w:numId w:val="1"/>
+        </w:numPr>
+      </w:pPr>
+      <w:proofErr w:type="spellStart"/>
+      <w:r>
+        <w:t>SpielerVerwaltung</w:t>
+      </w:r>
+      <w:proofErr w:type="spellEnd"/>
+    </w:p>
+    <w:p>
+      <w:pPr>
+        <w:pStyle w:val="Listenabsatz"/>
+        <w:numPr>
+          <w:ilvl w:val="1"/>
+          <w:numId w:val="1"/>
+        </w:numPr>
+      </w:pPr>
+      <w:r>
+        <w:t>Beim Erstellen eines Spielers, Wird dieser zwar erstellt, aber die Verbindung geht verloren</w:t>
+      </w:r>
+    </w:p>
+    <w:p>
+      <w:pPr>
+        <w:pStyle w:val="Listenabsatz"/>
+        <w:numPr>
+          <w:ilvl w:val="0"/>
+          <w:numId w:val="1"/>
+        </w:numPr>
+      </w:pPr>
+      <w:r>
+        <w:t>Anleitungen</w:t>
+      </w:r>
+    </w:p>
+    <w:p>
+      <w:pPr>
+        <w:pStyle w:val="Listenabsatz"/>
+        <w:numPr>
+          <w:ilvl w:val="1"/>
+          <w:numId w:val="1"/>
+        </w:numPr>
+      </w:pPr>
+      <w:r>
+        <w:t>Anleitung zur Verwaltung von Spielern</w:t>
+      </w:r>
+    </w:p>
+    <w:p>
+      <w:pPr>
+        <w:pStyle w:val="Listenabsatz"/>
+        <w:numPr>
+          <w:ilvl w:val="1"/>
+          <w:numId w:val="1"/>
+        </w:numPr>
+      </w:pPr>
+      <w:r>
+        <w:t>Anleitung zum Erstellen, Löschen und Bearbeiten von Quizzen</w:t>
+      </w:r>
+    </w:p>
+    <w:p>
+      <w:pPr>
+        <w:pStyle w:val="Listenabsatz"/>
+        <w:numPr>
+          <w:ilvl w:val="1"/>
+          <w:numId w:val="1"/>
+        </w:numPr>
+      </w:pPr>
+      <w:r>
+        <w:t>Anleitung zum Verbinden von mobilen Geräten mit der Anwendung</w:t>
+      </w:r>
+    </w:p>
+    <w:p>
+      <w:pPr>
+        <w:pStyle w:val="Listenabsatz"/>
+        <w:numPr>
+          <w:ilvl w:val="1"/>
+          <w:numId w:val="1"/>
+        </w:numPr>
+      </w:pPr>
+      <w:r>
+        <w:t>README Datei anpassen. Hier soll Schritt für Schritt erklärt werden wie man die Anwendung installieren und starten kann</w:t>
+      </w:r>
+    </w:p>
+    <w:p>
+      <w:pPr>
+        <w:pStyle w:val="Listenabsatz"/>
+        <w:numPr>
+          <w:ilvl w:val="0"/>
+          <w:numId w:val="1"/>
+        </w:numPr>
+      </w:pPr>
+      <w:r>
+        <w:t>Mobile Geräte</w:t>
+      </w:r>
+    </w:p>
+    <w:p>
+      <w:pPr>
+        <w:pStyle w:val="Listenabsatz"/>
+        <w:numPr>
+          <w:ilvl w:val="1"/>
+          <w:numId w:val="1"/>
+        </w:numPr>
+      </w:pPr>
+      <w:r>
+        <w:t xml:space="preserve">Mobile Anwendung erstellen: </w:t>
+      </w:r>
+      <w:proofErr w:type="spellStart"/>
+      <w:r>
+        <w:t>Responsive</w:t>
+      </w:r>
+      <w:proofErr w:type="spellEnd"/>
+      <w:r>
+        <w:t xml:space="preserve"> Webdesign</w:t>
+      </w:r>
+    </w:p>
+    <w:p>
+      <w:pPr>
+        <w:pStyle w:val="Listenabsatz"/>
+        <w:numPr>
+          <w:ilvl w:val="1"/>
+          <w:numId w:val="1"/>
+        </w:numPr>
+      </w:pPr>
+      <w:proofErr w:type="spellStart"/>
+      <w:r>
+        <w:t>Buzzer</w:t>
+      </w:r>
+      <w:proofErr w:type="spellEnd"/>
+    </w:p>
+    <w:p>
+      <w:pPr>
+        <w:pStyle w:val="Listenabsatz"/>
+        <w:numPr>
+          <w:ilvl w:val="1"/>
+          <w:numId w:val="1"/>
+        </w:numPr>
+      </w:pPr>
+      <w:r>
+        <w:t>Quizmaster öffnet Server / Kanal. Spieler kann sich mit dem Spiel verbinden. Quizmaster erhält eine Übersicht der Geräte die sich verbinden möchten. Quizmaster ordnet den Gerätenamen Spielernamen zu</w:t>
+      </w:r>
+    </w:p>
+    <w:p>
+      <w:pPr>
+        <w:pStyle w:val="Listenabsatz"/>
+        <w:numPr>
+          <w:ilvl w:val="1"/>
+          <w:numId w:val="1"/>
+        </w:numPr>
+      </w:pPr>
+      <w:r>
+        <w:t xml:space="preserve">Falsch beantwortete Frage -&gt; Quizmaster öffnet den </w:t>
+      </w:r>
+      <w:proofErr w:type="spellStart"/>
+      <w:r>
+        <w:t>Buzzermodus</w:t>
+      </w:r>
+      <w:proofErr w:type="spellEnd"/>
+      <w:r>
+        <w:t xml:space="preserve"> -&gt; </w:t>
+      </w:r>
+      <w:proofErr w:type="spellStart"/>
+      <w:r>
+        <w:t>Buzzern</w:t>
+      </w:r>
+      <w:proofErr w:type="spellEnd"/>
+      <w:r>
+        <w:t xml:space="preserve"> möglich</w:t>
+      </w:r>
+    </w:p>
+    <w:p>
+      <w:pPr>
+        <w:pStyle w:val="Listenabsatz"/>
+        <w:numPr>
+          <w:ilvl w:val="1"/>
+          <w:numId w:val="1"/>
+        </w:numPr>
+      </w:pPr>
+      <w:r>
+        <w:t xml:space="preserve">Wenn ein Spieler </w:t>
+      </w:r>
+      <w:proofErr w:type="spellStart"/>
+      <w:r>
+        <w:t>gebuzzert</w:t>
+      </w:r>
+      <w:proofErr w:type="spellEnd"/>
+      <w:r>
+        <w:t xml:space="preserve"> hat, sollen die </w:t>
+      </w:r>
+      <w:proofErr w:type="spellStart"/>
+      <w:r>
+        <w:t>Buzzer</w:t>
+      </w:r>
+      <w:proofErr w:type="spellEnd"/>
+      <w:r>
+        <w:t xml:space="preserve"> der anderen Spieler temporär blockiert werden</w:t>
+      </w:r>
+    </w:p>
+    <w:p>
+      <w:pPr>
+        <w:pStyle w:val="Listenabsatz"/>
+        <w:numPr>
+          <w:ilvl w:val="0"/>
+          <w:numId w:val="1"/>
+        </w:numPr>
+      </w:pPr>
+      <w:proofErr w:type="spellStart"/>
+      <w:r>
+        <w:t>Json</w:t>
+      </w:r>
+      <w:proofErr w:type="spellEnd"/>
+      <w:r>
+        <w:t>-Dateien</w:t>
+      </w:r>
+    </w:p>
+    <w:p>
+      <w:pPr>
+        <w:pStyle w:val="Listenabsatz"/>
+        <w:numPr>
+          <w:ilvl w:val="1"/>
+          <w:numId w:val="1"/>
+        </w:numPr>
+      </w:pPr>
+      <w:proofErr w:type="spellStart"/>
+      <w:r>
+        <w:t>erstelltesQuiz</w:t>
+      </w:r>
+      <w:proofErr w:type="spellEnd"/>
+      <w:r>
+        <w:t>:</w:t>
+      </w:r>
+    </w:p>
+    <w:p>
+      <w:pPr>
+        <w:pStyle w:val="Listenabsatz"/>
+        <w:numPr>
+          <w:ilvl w:val="2"/>
+          <w:numId w:val="1"/>
+        </w:numPr>
+      </w:pPr>
+      <w:proofErr w:type="spellStart"/>
+      <w:r>
+        <w:t>Regex</w:t>
+      </w:r>
+      <w:proofErr w:type="spellEnd"/>
+      <w:r>
+        <w:t>: Quiz soll mindestens ein Zeichen beinhalten</w:t>
+      </w:r>
+    </w:p>
+    <w:p>
+      <w:pPr>
+        <w:pStyle w:val="Listenabsatz"/>
+        <w:numPr>
+          <w:ilvl w:val="0"/>
+          <w:numId w:val="1"/>
+        </w:numPr>
+      </w:pPr>
+      <w:r>
+        <w:t>Design</w:t>
+      </w:r>
+    </w:p>
+    <w:p>
+      <w:pPr>
+        <w:pStyle w:val="Listenabsatz"/>
+        <w:numPr>
+          <w:ilvl w:val="1"/>
+          <w:numId w:val="1"/>
+        </w:numPr>
+      </w:pPr>
+      <w:r>
+        <w:t>Spielertabelle</w:t>
+      </w:r>
+    </w:p>
+    <w:p>
+      <w:pPr>
+        <w:pStyle w:val="Listenabsatz"/>
+        <w:numPr>
+          <w:ilvl w:val="1"/>
+          <w:numId w:val="1"/>
+        </w:numPr>
+      </w:pPr>
+      <w:r>
+        <w:t xml:space="preserve">Bereits gespielte und gespeicherte </w:t>
+      </w:r>
+      <w:proofErr w:type="spellStart"/>
+      <w:r>
+        <w:t>Quize</w:t>
+      </w:r>
+      <w:proofErr w:type="spellEnd"/>
+      <w:r>
+        <w:t xml:space="preserve"> – Übersicht</w:t>
+      </w:r>
+    </w:p>
+    <w:p>
+      <w:pPr>
+        <w:pStyle w:val="Listenabsatz"/>
+        <w:numPr>
+          <w:ilvl w:val="1"/>
+          <w:numId w:val="1"/>
+        </w:numPr>
+      </w:pPr>
+      <w:r>
+        <w:t>Audiodesign?</w:t>
+      </w:r>
+    </w:p>
+    <w:p>
+      <w:pPr>
+        <w:pStyle w:val="Listenabsatz"/>
+        <w:numPr>
+          <w:ilvl w:val="0"/>
+          <w:numId w:val="1"/>
+        </w:numPr>
+      </w:pPr>
+      <w:proofErr w:type="spellStart"/>
+      <w:r>
+        <w:t>NavBar</w:t>
+      </w:r>
+      <w:proofErr w:type="spellEnd"/>
+    </w:p>
+    <w:p>
+      <w:pPr>
+        <w:pStyle w:val="Listenabsatz"/>
+        <w:numPr>
+          <w:ilvl w:val="1"/>
+          <w:numId w:val="1"/>
+        </w:numPr>
+      </w:pPr>
+      <w:r>
+        <w:t xml:space="preserve">Verschiedene </w:t>
+      </w:r>
+      <w:proofErr w:type="spellStart"/>
+      <w:r>
+        <w:t>The</w:t>
+      </w:r>
+      <w:r>
+        <w:t>mes</w:t>
+      </w:r>
+      <w:proofErr w:type="spellEnd"/>
+    </w:p>
+    <w:p>
+      <w:pPr>
+        <w:pStyle w:val="Listenabsatz"/>
+        <w:numPr>
+          <w:ilvl w:val="1"/>
+          <w:numId w:val="1"/>
+        </w:numPr>
+      </w:pPr>
+      <w:r>
+        <w:t xml:space="preserve">Tab </w:t>
+      </w:r>
+      <w:proofErr w:type="spellStart"/>
+      <w:r>
+        <w:t>it</w:t>
+      </w:r>
+      <w:proofErr w:type="spellEnd"/>
+      <w:r>
+        <w:t xml:space="preserve"> </w:t>
+      </w:r>
+      <w:proofErr w:type="spellStart"/>
+      <w:r>
+        <w:t>right</w:t>
+      </w:r>
+      <w:proofErr w:type="spellEnd"/>
+      <w:r>
+        <w:t xml:space="preserve">, </w:t>
+      </w:r>
+      <w:proofErr w:type="spellStart"/>
+      <w:r>
+        <w:t>Bone</w:t>
+      </w:r>
+      <w:proofErr w:type="spellEnd"/>
+      <w:r>
+        <w:t xml:space="preserve"> </w:t>
+      </w:r>
+      <w:proofErr w:type="spellStart"/>
+      <w:r>
+        <w:t>it</w:t>
+      </w:r>
+      <w:proofErr w:type="spellEnd"/>
+      <w:r>
+        <w:t xml:space="preserve"> out: </w:t>
+      </w:r>
+      <w:proofErr w:type="spellStart"/>
+      <w:r>
+        <w:t>Quizname</w:t>
+      </w:r>
+      <w:proofErr w:type="spellEnd"/>
+      <w:r>
+        <w:t xml:space="preserve"> gefällt mir nicht. Anpassung? Alternativen? Kompletten Ordner umbenennen, auch auf </w:t>
+      </w:r>
+      <w:proofErr w:type="spellStart"/>
+      <w:r>
+        <w:t>GitHub</w:t>
+      </w:r>
+      <w:proofErr w:type="spellEnd"/>
+    </w:p>
+    <w:p>
+      <w:pPr>
+        <w:pStyle w:val="Listenabsatz"/>
+        <w:numPr>
+          <w:ilvl w:val="0"/>
+          <w:numId w:val="1"/>
+        </w:numPr>
+      </w:pPr>
+      <w:r>
+        <w:t>Server</w:t>
+      </w:r>
+    </w:p>
+    <w:p>
+      <w:pPr>
+        <w:pStyle w:val="Listenabsatz"/>
+        <w:numPr>
+          <w:ilvl w:val="1"/>
+          <w:numId w:val="1"/>
+        </w:numPr>
+      </w:pPr>
+      <w:proofErr w:type="spellStart"/>
+      <w:r>
+        <w:t>Localhost</w:t>
+      </w:r>
+      <w:proofErr w:type="spellEnd"/>
+      <w:r>
+        <w:t xml:space="preserve"> 9000 und </w:t>
+      </w:r>
+      <w:proofErr w:type="spellStart"/>
+      <w:r>
+        <w:t>Localhost</w:t>
+      </w:r>
+      <w:proofErr w:type="spellEnd"/>
+      <w:r>
+        <w:t xml:space="preserve"> 5000 auf anderen Port? Beides Auf einem? Wie kann man das intuitiver gestalten?</w:t>
+      </w:r>
+    </w:p>
+    <w:p>
+      <w:pPr>
+        <w:pStyle w:val="Listenabsatz"/>
+        <w:numPr>
+          <w:ilvl w:val="0"/>
+          <w:numId w:val="1"/>
+        </w:numPr>
+      </w:pPr>
+      <w:r>
+        <w:t>Testen</w:t>
+      </w:r>
+    </w:p>
+    <w:p>
+      <w:pPr>
+        <w:pStyle w:val="Listenabsatz"/>
+        <w:numPr>
+          <w:ilvl w:val="1"/>
+          <w:numId w:val="1"/>
+        </w:numPr>
+      </w:pPr>
+      <w:proofErr w:type="spellStart"/>
+      <w:r>
+        <w:t>QuizErstellen</w:t>
+      </w:r>
+      <w:proofErr w:type="spellEnd"/>
+    </w:p>
+    <w:p>
+      <w:pPr>
+        <w:pStyle w:val="Listenabsatz"/>
+        <w:numPr>
+          <w:ilvl w:val="2"/>
+          <w:numId w:val="1"/>
+        </w:numPr>
+      </w:pPr>
+      <w:proofErr w:type="spellStart"/>
+      <w:r>
+        <w:lastRenderedPageBreak/>
+        <w:t>Quizname</w:t>
+      </w:r>
+      <w:proofErr w:type="spellEnd"/>
+      <w:r>
+        <w:t xml:space="preserve"> mit einem Sonderzeichen</w:t>
+      </w:r>
+    </w:p>
+    <w:p>
+      <w:pPr>
+        <w:pStyle w:val="Listenabsatz"/>
+        <w:numPr>
+          <w:ilvl w:val="2"/>
+          <w:numId w:val="1"/>
+        </w:numPr>
+      </w:pPr>
+      <w:proofErr w:type="spellStart"/>
+      <w:r>
+        <w:t>Quizname</w:t>
+      </w:r>
+      <w:proofErr w:type="spellEnd"/>
+      <w:r>
+        <w:t xml:space="preserve"> mit einem Punkt</w:t>
+      </w:r>
+    </w:p>
+    <w:p>
+      <w:pPr>
+        <w:pStyle w:val="Listenabsatz"/>
+        <w:numPr>
+          <w:ilvl w:val="2"/>
+          <w:numId w:val="1"/>
+        </w:numPr>
+      </w:pPr>
+      <w:r>
+        <w:t>Quiznamen nicht vergeben</w:t>
+      </w:r>
+    </w:p>
+    <w:p>
+      <w:pPr>
+        <w:pStyle w:val="Listenabsatz"/>
+        <w:numPr>
+          <w:ilvl w:val="2"/>
+          <w:numId w:val="1"/>
+        </w:numPr>
+      </w:pPr>
+      <w:r>
+        <w:t xml:space="preserve">Quiznamen mit </w:t>
+      </w:r>
+      <w:proofErr w:type="gramStart"/>
+      <w:r>
+        <w:t>einer Leerzeichen</w:t>
+      </w:r>
+      <w:proofErr w:type="gramEnd"/>
+    </w:p>
+    <w:p>
+      <w:pPr>
+        <w:pStyle w:val="Listenabsatz"/>
+        <w:numPr>
+          <w:ilvl w:val="1"/>
+          <w:numId w:val="1"/>
+        </w:numPr>
+      </w:pPr>
+      <w:proofErr w:type="spellStart"/>
+      <w:r>
+        <w:t>Buzzern</w:t>
+      </w:r>
+      <w:proofErr w:type="spellEnd"/>
+      <w:r>
+        <w:t>:</w:t>
+      </w:r>
+    </w:p>
+    <w:p>
+      <w:pPr>
+        <w:pStyle w:val="Listenabsatz"/>
+        <w:numPr>
+          <w:ilvl w:val="2"/>
+          <w:numId w:val="1"/>
+        </w:numPr>
+      </w:pPr>
+      <w:r>
+        <w:t xml:space="preserve">Wie lange dauert es, bis die Anwendung das </w:t>
+      </w:r>
+      <w:proofErr w:type="spellStart"/>
+      <w:r>
+        <w:t>buzzern</w:t>
+      </w:r>
+      <w:proofErr w:type="spellEnd"/>
+      <w:r>
+        <w:t xml:space="preserve"> mitbekommt?</w:t>
+      </w:r>
+    </w:p>
+    <w:p>
+      <w:pPr>
+        <w:pStyle w:val="Listenabsatz"/>
+        <w:numPr>
+          <w:ilvl w:val="2"/>
+          <w:numId w:val="1"/>
+        </w:numPr>
+      </w:pPr>
+      <w:r>
+        <w:t xml:space="preserve">Wie lange dauert es, bis die </w:t>
+      </w:r>
+      <w:proofErr w:type="spellStart"/>
+      <w:r>
+        <w:t>Buzzer</w:t>
+      </w:r>
+      <w:proofErr w:type="spellEnd"/>
+      <w:r>
+        <w:t xml:space="preserve"> der anderen Spieler geblockt werden, nachdem ein Spieler den </w:t>
+      </w:r>
+      <w:proofErr w:type="spellStart"/>
+      <w:r>
+        <w:t>Buzzer</w:t>
+      </w:r>
+      <w:proofErr w:type="spellEnd"/>
+      <w:r>
+        <w:t xml:space="preserve"> gedrückt hat?</w:t>
+      </w:r>
+    </w:p>
+    <w:p>
+      <w:pPr>
+        <w:pStyle w:val="Listenabsatz"/>
+        <w:numPr>
+          <w:ilvl w:val="1"/>
+          <w:numId w:val="1"/>
+        </w:numPr>
+      </w:pPr>
+      <w:r>
+        <w:t>Installation und README Datei</w:t>
+      </w:r>
+    </w:p>
+    <w:p>
+      <w:pPr>
+        <w:pStyle w:val="Listenabsatz"/>
+        <w:numPr>
+          <w:ilvl w:val="1"/>
+          <w:numId w:val="1"/>
+        </w:numPr>
+      </w:pPr>
+      <w:r>
+        <w:t>Testergebnisse Dokumentieren, anpassen, Fehlermeldungen hinzufügen und gegebenenfalls Angelo fragen was passieren soll wenn ein Ereignis auftritt</w:t>
+      </w:r>
+    </w:p>
+    <w:p/>
+    <w:p>
       <w:bookmarkStart w:id="0" w:name="_GoBack"/>
       <w:bookmarkEnd w:id="0"/>
-      <w:r>
-        <w:t>Spielertabelle: Wer führt, soll oben stehen. Wer hinten liegt, soll ganz unten stehen. Dynamische Änderung der Spielerplätze</w:t>
-      </w:r>
-    </w:p>
-    <w:p>
-      <w:pPr>
-        <w:pStyle w:val="Listenabsatz"/>
-        <w:numPr>
-          <w:ilvl w:val="0"/>
-          <w:numId w:val="1"/>
-        </w:numPr>
-      </w:pPr>
-      <w:proofErr w:type="spellStart"/>
-      <w:r>
-        <w:t>QuizErstellen</w:t>
-      </w:r>
-      <w:proofErr w:type="spellEnd"/>
-    </w:p>
-    <w:p>
-      <w:pPr>
-        <w:pStyle w:val="Listenabsatz"/>
-        <w:numPr>
-          <w:ilvl w:val="1"/>
-          <w:numId w:val="1"/>
-        </w:numPr>
-      </w:pPr>
-      <w:r>
-        <w:t xml:space="preserve">Wenn </w:t>
-      </w:r>
-      <w:r>
-        <w:t>einen Quiznamen</w:t>
-      </w:r>
-      <w:r>
-        <w:t xml:space="preserve"> eingegeben wird, soll geprüft werden ob dieser Name vielleicht schon </w:t>
-      </w:r>
-      <w:r>
-        <w:t>existiert</w:t>
-      </w:r>
-      <w:r>
-        <w:t>. Falls ja, soll gefragt werden ob das alte überschrieben werden soll oder man vielleicht doch einen anderen Quiznamen vergeben möchte</w:t>
-      </w:r>
-    </w:p>
-    <w:p>
-      <w:pPr>
-        <w:pStyle w:val="Listenabsatz"/>
-        <w:numPr>
-          <w:ilvl w:val="0"/>
-          <w:numId w:val="1"/>
-        </w:numPr>
-      </w:pPr>
-      <w:proofErr w:type="spellStart"/>
-      <w:r>
-        <w:t>SpielerVerwaltung</w:t>
-      </w:r>
-      <w:proofErr w:type="spellEnd"/>
-    </w:p>
-    <w:p>
-      <w:pPr>
-        <w:pStyle w:val="Listenabsatz"/>
-        <w:numPr>
-          <w:ilvl w:val="1"/>
-          <w:numId w:val="1"/>
-        </w:numPr>
-      </w:pPr>
-      <w:r>
-        <w:t>Beim Erstellen eines Spielers, Wird dieser zwar erstellt, aber die Verbindung geht verloren</w:t>
-      </w:r>
-    </w:p>
-    <w:p>
-      <w:pPr>
-        <w:pStyle w:val="Listenabsatz"/>
-        <w:numPr>
-          <w:ilvl w:val="0"/>
-          <w:numId w:val="1"/>
-        </w:numPr>
-      </w:pPr>
-      <w:r>
-        <w:t>Anleitungen</w:t>
-      </w:r>
-    </w:p>
-    <w:p>
-      <w:pPr>
-        <w:pStyle w:val="Listenabsatz"/>
-        <w:numPr>
-          <w:ilvl w:val="1"/>
-          <w:numId w:val="1"/>
-        </w:numPr>
-      </w:pPr>
-      <w:r>
-        <w:t>Anleitung zur Verwaltung von Spielern</w:t>
-      </w:r>
-    </w:p>
-    <w:p>
-      <w:pPr>
-        <w:pStyle w:val="Listenabsatz"/>
-        <w:numPr>
-          <w:ilvl w:val="1"/>
-          <w:numId w:val="1"/>
-        </w:numPr>
-      </w:pPr>
-      <w:r>
-        <w:t>Anleitung zum Erstellen, Löschen und Bearbeiten von Quizzen</w:t>
-      </w:r>
-    </w:p>
-    <w:p>
-      <w:pPr>
-        <w:pStyle w:val="Listenabsatz"/>
-        <w:numPr>
-          <w:ilvl w:val="1"/>
-          <w:numId w:val="1"/>
-        </w:numPr>
-      </w:pPr>
-      <w:r>
-        <w:t>Anleitung zum Verbinden von mobilen Geräten mit der Anwendung</w:t>
-      </w:r>
-    </w:p>
-    <w:p>
-      <w:pPr>
-        <w:pStyle w:val="Listenabsatz"/>
-        <w:numPr>
-          <w:ilvl w:val="1"/>
-          <w:numId w:val="1"/>
-        </w:numPr>
-      </w:pPr>
-      <w:r>
-        <w:t>README Datei anpassen. Hier soll Schritt für Schritt erklärt werden wie man die Anwendung installieren und starten kann</w:t>
-      </w:r>
-    </w:p>
-    <w:p>
-      <w:pPr>
-        <w:pStyle w:val="Listenabsatz"/>
-        <w:numPr>
-          <w:ilvl w:val="0"/>
-          <w:numId w:val="1"/>
-        </w:numPr>
-      </w:pPr>
-      <w:r>
-        <w:t>Mobile Geräte</w:t>
-      </w:r>
-    </w:p>
-    <w:p>
-      <w:pPr>
-        <w:pStyle w:val="Listenabsatz"/>
-        <w:numPr>
-          <w:ilvl w:val="1"/>
-          <w:numId w:val="1"/>
-        </w:numPr>
-      </w:pPr>
-      <w:r>
-        <w:t xml:space="preserve">Mobile Anwendung erstellen: </w:t>
-      </w:r>
-      <w:proofErr w:type="spellStart"/>
-      <w:r>
-        <w:t>Responsive</w:t>
-      </w:r>
-      <w:proofErr w:type="spellEnd"/>
-      <w:r>
-        <w:t xml:space="preserve"> Webdesign</w:t>
-      </w:r>
-    </w:p>
-    <w:p>
-      <w:pPr>
-        <w:pStyle w:val="Listenabsatz"/>
-        <w:numPr>
-          <w:ilvl w:val="1"/>
-          <w:numId w:val="1"/>
-        </w:numPr>
-      </w:pPr>
-      <w:proofErr w:type="spellStart"/>
-      <w:r>
-        <w:t>Buzzer</w:t>
-      </w:r>
-      <w:proofErr w:type="spellEnd"/>
-    </w:p>
-    <w:p>
-      <w:pPr>
-        <w:pStyle w:val="Listenabsatz"/>
-        <w:numPr>
-          <w:ilvl w:val="1"/>
-          <w:numId w:val="1"/>
-        </w:numPr>
-      </w:pPr>
-      <w:r>
-        <w:t>Quizmaster öffnet Server / Kanal. Spieler kann sich mit dem Spiel verbinden. Quizmaster erhält eine Übersicht der Geräte die sich verbinden möchten. Quizmaster ordnet den Gerätenamen Spielernamen zu</w:t>
-      </w:r>
-    </w:p>
-    <w:p>
-      <w:pPr>
-        <w:pStyle w:val="Listenabsatz"/>
-        <w:numPr>
-          <w:ilvl w:val="1"/>
-          <w:numId w:val="1"/>
-        </w:numPr>
-      </w:pPr>
-      <w:r>
-        <w:t xml:space="preserve">Falsch beantwortete Frage -&gt; Quizmaster öffnet den </w:t>
-      </w:r>
-      <w:proofErr w:type="spellStart"/>
-      <w:r>
-        <w:t>Buzzermodus</w:t>
-      </w:r>
-      <w:proofErr w:type="spellEnd"/>
-      <w:r>
-        <w:t xml:space="preserve"> -&gt; </w:t>
-      </w:r>
-      <w:proofErr w:type="spellStart"/>
-      <w:r>
-        <w:t>Buzzern</w:t>
-      </w:r>
-      <w:proofErr w:type="spellEnd"/>
-      <w:r>
-        <w:t xml:space="preserve"> möglich</w:t>
-      </w:r>
-    </w:p>
-    <w:p>
-      <w:pPr>
-        <w:pStyle w:val="Listenabsatz"/>
-        <w:numPr>
-          <w:ilvl w:val="1"/>
-          <w:numId w:val="1"/>
-        </w:numPr>
-      </w:pPr>
-      <w:r>
-        <w:t xml:space="preserve">Wenn ein Spieler </w:t>
-      </w:r>
-      <w:proofErr w:type="spellStart"/>
-      <w:r>
-        <w:t>gebuzzert</w:t>
-      </w:r>
-      <w:proofErr w:type="spellEnd"/>
-      <w:r>
-        <w:t xml:space="preserve"> hat, sollen die </w:t>
-      </w:r>
-      <w:proofErr w:type="spellStart"/>
-      <w:r>
-        <w:t>Buzzer</w:t>
-      </w:r>
-      <w:proofErr w:type="spellEnd"/>
-      <w:r>
-        <w:t xml:space="preserve"> der anderen Spieler temporär blockiert werden</w:t>
-      </w:r>
-    </w:p>
-    <w:p>
-      <w:pPr>
-        <w:pStyle w:val="Listenabsatz"/>
-        <w:numPr>
-          <w:ilvl w:val="0"/>
-          <w:numId w:val="1"/>
-        </w:numPr>
-      </w:pPr>
-      <w:proofErr w:type="spellStart"/>
-      <w:r>
-        <w:t>Json</w:t>
-      </w:r>
-      <w:proofErr w:type="spellEnd"/>
-      <w:r>
-        <w:t>-Dateien</w:t>
-      </w:r>
-    </w:p>
-    <w:p>
-      <w:pPr>
-        <w:pStyle w:val="Listenabsatz"/>
-        <w:numPr>
-          <w:ilvl w:val="1"/>
-          <w:numId w:val="1"/>
-        </w:numPr>
-      </w:pPr>
-      <w:proofErr w:type="spellStart"/>
-      <w:r>
-        <w:t>erstelltesQuiz</w:t>
-      </w:r>
-      <w:proofErr w:type="spellEnd"/>
-      <w:r>
-        <w:t>:</w:t>
-      </w:r>
-    </w:p>
-    <w:p>
-      <w:pPr>
-        <w:pStyle w:val="Listenabsatz"/>
-        <w:numPr>
-          <w:ilvl w:val="2"/>
-          <w:numId w:val="1"/>
-        </w:numPr>
-      </w:pPr>
-      <w:proofErr w:type="spellStart"/>
-      <w:r>
-        <w:t>Regex</w:t>
-      </w:r>
-      <w:proofErr w:type="spellEnd"/>
-      <w:r>
-        <w:t>: Quiz soll mindestens ein Zeichen beinhalten</w:t>
-      </w:r>
-    </w:p>
-    <w:p>
-      <w:pPr>
-        <w:pStyle w:val="Listenabsatz"/>
-        <w:numPr>
-          <w:ilvl w:val="0"/>
-          <w:numId w:val="1"/>
-        </w:numPr>
-      </w:pPr>
-      <w:r>
-        <w:t>Design</w:t>
-      </w:r>
-    </w:p>
-    <w:p>
-      <w:pPr>
-        <w:pStyle w:val="Listenabsatz"/>
-        <w:numPr>
-          <w:ilvl w:val="1"/>
-          <w:numId w:val="1"/>
-        </w:numPr>
-      </w:pPr>
-      <w:r>
-        <w:t>Spielertabelle</w:t>
-      </w:r>
-    </w:p>
-    <w:p>
-      <w:pPr>
-        <w:pStyle w:val="Listenabsatz"/>
-        <w:numPr>
-          <w:ilvl w:val="1"/>
-          <w:numId w:val="1"/>
-        </w:numPr>
-      </w:pPr>
-      <w:r>
-        <w:t xml:space="preserve">Bereits gespielte und gespeicherte </w:t>
-      </w:r>
-      <w:proofErr w:type="spellStart"/>
-      <w:r>
-        <w:t>Quize</w:t>
-      </w:r>
-      <w:proofErr w:type="spellEnd"/>
-      <w:r>
-        <w:t xml:space="preserve"> – Übersicht</w:t>
-      </w:r>
-    </w:p>
-    <w:p>
-      <w:pPr>
-        <w:pStyle w:val="Listenabsatz"/>
-        <w:numPr>
-          <w:ilvl w:val="1"/>
-          <w:numId w:val="1"/>
-        </w:numPr>
-      </w:pPr>
-      <w:r>
-        <w:t>Audiodesign?</w:t>
-      </w:r>
-    </w:p>
-    <w:p>
-      <w:pPr>
-        <w:pStyle w:val="Listenabsatz"/>
-        <w:numPr>
-          <w:ilvl w:val="0"/>
-          <w:numId w:val="1"/>
-        </w:numPr>
-      </w:pPr>
-      <w:proofErr w:type="spellStart"/>
-      <w:r>
-        <w:t>NavBar</w:t>
-      </w:r>
-      <w:proofErr w:type="spellEnd"/>
-    </w:p>
-    <w:p>
-      <w:pPr>
-        <w:pStyle w:val="Listenabsatz"/>
-        <w:numPr>
-          <w:ilvl w:val="1"/>
-          <w:numId w:val="1"/>
-        </w:numPr>
-      </w:pPr>
-      <w:r>
-        <w:t xml:space="preserve">Verschiedene </w:t>
-      </w:r>
-      <w:proofErr w:type="spellStart"/>
-      <w:r>
-        <w:t>The</w:t>
-      </w:r>
-      <w:r>
-        <w:t>mes</w:t>
-      </w:r>
-      <w:proofErr w:type="spellEnd"/>
-    </w:p>
-    <w:p>
-      <w:pPr>
-        <w:pStyle w:val="Listenabsatz"/>
-        <w:numPr>
-          <w:ilvl w:val="1"/>
-          <w:numId w:val="1"/>
-        </w:numPr>
-      </w:pPr>
-      <w:r>
-        <w:t xml:space="preserve">Tab </w:t>
-      </w:r>
-      <w:proofErr w:type="spellStart"/>
-      <w:r>
-        <w:t>it</w:t>
-      </w:r>
-      <w:proofErr w:type="spellEnd"/>
-      <w:r>
-        <w:t xml:space="preserve"> </w:t>
-      </w:r>
-      <w:proofErr w:type="spellStart"/>
-      <w:r>
-        <w:t>right</w:t>
-      </w:r>
-      <w:proofErr w:type="spellEnd"/>
-      <w:r>
-        <w:t xml:space="preserve">, </w:t>
-      </w:r>
-      <w:proofErr w:type="spellStart"/>
-      <w:r>
-        <w:t>Bone</w:t>
-      </w:r>
-      <w:proofErr w:type="spellEnd"/>
-      <w:r>
-        <w:t xml:space="preserve"> </w:t>
-      </w:r>
-      <w:proofErr w:type="spellStart"/>
-      <w:r>
-        <w:t>it</w:t>
-      </w:r>
-      <w:proofErr w:type="spellEnd"/>
-      <w:r>
-        <w:t xml:space="preserve"> out: </w:t>
-      </w:r>
-      <w:proofErr w:type="spellStart"/>
-      <w:r>
-        <w:t>Quizname</w:t>
-      </w:r>
-      <w:proofErr w:type="spellEnd"/>
-      <w:r>
-        <w:t xml:space="preserve"> gefällt mir nicht. Anpassung? Alternativen? Kompletten Ordner umbenennen, auch auf </w:t>
-      </w:r>
-      <w:proofErr w:type="spellStart"/>
-      <w:r>
-        <w:t>GitHub</w:t>
-      </w:r>
-      <w:proofErr w:type="spellEnd"/>
-    </w:p>
-    <w:p>
-      <w:pPr>
-        <w:pStyle w:val="Listenabsatz"/>
-        <w:numPr>
-          <w:ilvl w:val="0"/>
-          <w:numId w:val="1"/>
-        </w:numPr>
-      </w:pPr>
-      <w:r>
-        <w:t>Server</w:t>
-      </w:r>
-    </w:p>
-    <w:p>
-      <w:pPr>
-        <w:pStyle w:val="Listenabsatz"/>
-        <w:numPr>
-          <w:ilvl w:val="1"/>
-          <w:numId w:val="1"/>
-        </w:numPr>
-      </w:pPr>
-      <w:proofErr w:type="spellStart"/>
-      <w:r>
-        <w:t>Localhost</w:t>
-      </w:r>
-      <w:proofErr w:type="spellEnd"/>
-      <w:r>
-        <w:t xml:space="preserve"> 9000 und </w:t>
-      </w:r>
-      <w:proofErr w:type="spellStart"/>
-      <w:r>
-        <w:t>Localhost</w:t>
-      </w:r>
-      <w:proofErr w:type="spellEnd"/>
-      <w:r>
-        <w:t xml:space="preserve"> 5000 auf anderen Port? Beides Auf einem? Wie kann man das intuitiver gestalten?</w:t>
-      </w:r>
-    </w:p>
-    <w:p>
-      <w:pPr>
-        <w:pStyle w:val="Listenabsatz"/>
-        <w:numPr>
-          <w:ilvl w:val="0"/>
-          <w:numId w:val="1"/>
-        </w:numPr>
-      </w:pPr>
-      <w:r>
-        <w:t>Testen</w:t>
-      </w:r>
-    </w:p>
-    <w:p>
-      <w:pPr>
-        <w:pStyle w:val="Listenabsatz"/>
-        <w:numPr>
-          <w:ilvl w:val="1"/>
-          <w:numId w:val="1"/>
-        </w:numPr>
-      </w:pPr>
-      <w:proofErr w:type="spellStart"/>
-      <w:r>
-        <w:t>QuizErstellen</w:t>
-      </w:r>
-      <w:proofErr w:type="spellEnd"/>
-    </w:p>
-    <w:p>
-      <w:pPr>
-        <w:pStyle w:val="Listenabsatz"/>
-        <w:numPr>
-          <w:ilvl w:val="2"/>
-          <w:numId w:val="1"/>
-        </w:numPr>
-      </w:pPr>
-      <w:proofErr w:type="spellStart"/>
-      <w:r>
-        <w:lastRenderedPageBreak/>
-        <w:t>Quizname</w:t>
-      </w:r>
-      <w:proofErr w:type="spellEnd"/>
-      <w:r>
-        <w:t xml:space="preserve"> mit einem Sonderzeichen</w:t>
-      </w:r>
-    </w:p>
-    <w:p>
-      <w:pPr>
-        <w:pStyle w:val="Listenabsatz"/>
-        <w:numPr>
-          <w:ilvl w:val="2"/>
-          <w:numId w:val="1"/>
-        </w:numPr>
-      </w:pPr>
-      <w:proofErr w:type="spellStart"/>
-      <w:r>
-        <w:t>Quizname</w:t>
-      </w:r>
-      <w:proofErr w:type="spellEnd"/>
-      <w:r>
-        <w:t xml:space="preserve"> mit einem Punkt</w:t>
-      </w:r>
-    </w:p>
-    <w:p>
-      <w:pPr>
-        <w:pStyle w:val="Listenabsatz"/>
-        <w:numPr>
-          <w:ilvl w:val="2"/>
-          <w:numId w:val="1"/>
-        </w:numPr>
-      </w:pPr>
-      <w:r>
-        <w:t>Quiznamen nicht vergeben</w:t>
-      </w:r>
-    </w:p>
-    <w:p>
-      <w:pPr>
-        <w:pStyle w:val="Listenabsatz"/>
-        <w:numPr>
-          <w:ilvl w:val="2"/>
-          <w:numId w:val="1"/>
-        </w:numPr>
-      </w:pPr>
-      <w:r>
-        <w:t xml:space="preserve">Quiznamen mit </w:t>
-      </w:r>
-      <w:proofErr w:type="gramStart"/>
-      <w:r>
-        <w:t>einer Leerzeichen</w:t>
-      </w:r>
-      <w:proofErr w:type="gramEnd"/>
-    </w:p>
-    <w:p>
-      <w:pPr>
-        <w:pStyle w:val="Listenabsatz"/>
-        <w:numPr>
-          <w:ilvl w:val="1"/>
-          <w:numId w:val="1"/>
-        </w:numPr>
-      </w:pPr>
-      <w:proofErr w:type="spellStart"/>
-      <w:r>
-        <w:t>Buzzern</w:t>
-      </w:r>
-      <w:proofErr w:type="spellEnd"/>
-      <w:r>
-        <w:t>:</w:t>
-      </w:r>
-    </w:p>
-    <w:p>
-      <w:pPr>
-        <w:pStyle w:val="Listenabsatz"/>
-        <w:numPr>
-          <w:ilvl w:val="2"/>
-          <w:numId w:val="1"/>
-        </w:numPr>
-      </w:pPr>
-      <w:r>
-        <w:t xml:space="preserve">Wie lange dauert es, bis die Anwendung das </w:t>
-      </w:r>
-      <w:proofErr w:type="spellStart"/>
-      <w:r>
-        <w:t>buzzern</w:t>
-      </w:r>
-      <w:proofErr w:type="spellEnd"/>
-      <w:r>
-        <w:t xml:space="preserve"> mitbekommt?</w:t>
-      </w:r>
-    </w:p>
-    <w:p>
-      <w:pPr>
-        <w:pStyle w:val="Listenabsatz"/>
-        <w:numPr>
-          <w:ilvl w:val="2"/>
-          <w:numId w:val="1"/>
-        </w:numPr>
-      </w:pPr>
-      <w:r>
-        <w:t xml:space="preserve">Wie lange dauert es, bis die </w:t>
-      </w:r>
-      <w:proofErr w:type="spellStart"/>
-      <w:r>
-        <w:t>Buzzer</w:t>
-      </w:r>
-      <w:proofErr w:type="spellEnd"/>
-      <w:r>
-        <w:t xml:space="preserve"> der anderen Spieler geblockt werden, nachdem ein Spieler den </w:t>
-      </w:r>
-      <w:proofErr w:type="spellStart"/>
-      <w:r>
-        <w:t>Buzzer</w:t>
-      </w:r>
-      <w:proofErr w:type="spellEnd"/>
-      <w:r>
-        <w:t xml:space="preserve"> gedrückt hat?</w:t>
-      </w:r>
-    </w:p>
-    <w:p>
-      <w:pPr>
-        <w:pStyle w:val="Listenabsatz"/>
-        <w:numPr>
-          <w:ilvl w:val="1"/>
-          <w:numId w:val="1"/>
-        </w:numPr>
-      </w:pPr>
-      <w:r>
-        <w:t>Installation und README Datei</w:t>
-      </w:r>
-    </w:p>
-    <w:p>
-      <w:pPr>
-        <w:pStyle w:val="Listenabsatz"/>
-        <w:numPr>
-          <w:ilvl w:val="1"/>
-          <w:numId w:val="1"/>
-        </w:numPr>
-      </w:pPr>
-      <w:r>
-        <w:t>Testergebnisse Dokumentieren, anpassen, Fehlermeldungen hinzufügen und gegebenenfalls Angelo fragen was passieren soll wenn ein Ereignis auftritt</w:t>
-      </w:r>
-    </w:p>
-    <w:p/>
+    </w:p>
     <w:p/>
     <w:p/>
     <w:sectPr>

</xml_diff>

<commit_message>
Das Verhalten für skip, retry und minus ist implementiert und funktioniert
</commit_message>
<xml_diff>
--- a/ToDos.docx
+++ b/ToDos.docx
@@ -159,6 +159,18 @@
       <w:pPr>
         <w:pStyle w:val="Listenabsatz"/>
         <w:numPr>
+          <w:ilvl w:val="1"/>
+          <w:numId w:val="1"/>
+        </w:numPr>
+      </w:pPr>
+      <w:r>
+        <w:t>Zurück Button auf Seite 2, 3, 4</w:t>
+      </w:r>
+    </w:p>
+    <w:p>
+      <w:pPr>
+        <w:pStyle w:val="Listenabsatz"/>
+        <w:numPr>
           <w:ilvl w:val="0"/>
           <w:numId w:val="1"/>
         </w:numPr>
@@ -202,580 +214,607 @@
         </w:numPr>
       </w:pPr>
       <w:r>
-        <w:t>Anleitung zur Verwaltung von Spielern</w:t>
-      </w:r>
-    </w:p>
-    <w:p>
-      <w:pPr>
-        <w:pStyle w:val="Listenabsatz"/>
-        <w:numPr>
-          <w:ilvl w:val="1"/>
-          <w:numId w:val="1"/>
-        </w:numPr>
-      </w:pPr>
-      <w:r>
-        <w:t>Anleitung zum Erstellen, Löschen und Bearbeiten von Quizzen</w:t>
-      </w:r>
-    </w:p>
-    <w:p>
-      <w:pPr>
-        <w:pStyle w:val="Listenabsatz"/>
-        <w:numPr>
-          <w:ilvl w:val="1"/>
-          <w:numId w:val="1"/>
-        </w:numPr>
-      </w:pPr>
-      <w:r>
-        <w:t>Anleitung zum Verbinden von mobilen Geräten mit der Anwendung</w:t>
-      </w:r>
-    </w:p>
-    <w:p>
-      <w:pPr>
-        <w:pStyle w:val="Listenabsatz"/>
-        <w:numPr>
-          <w:ilvl w:val="1"/>
-          <w:numId w:val="1"/>
-        </w:numPr>
-      </w:pPr>
-      <w:r>
-        <w:t>README Datei anpassen. Hier soll Schritt für Schritt erklärt werden wie man die Anwendung installieren und starten kann</w:t>
-      </w:r>
-    </w:p>
-    <w:p>
-      <w:pPr>
-        <w:pStyle w:val="Listenabsatz"/>
-        <w:numPr>
-          <w:ilvl w:val="0"/>
-          <w:numId w:val="1"/>
-        </w:numPr>
-      </w:pPr>
-      <w:r>
-        <w:t>Mobile Geräte</w:t>
-      </w:r>
-    </w:p>
-    <w:p>
-      <w:pPr>
-        <w:pStyle w:val="Listenabsatz"/>
-        <w:numPr>
-          <w:ilvl w:val="1"/>
-          <w:numId w:val="1"/>
-        </w:numPr>
-      </w:pPr>
-      <w:r>
-        <w:t xml:space="preserve">Mobile Anwendung erstellen: </w:t>
-      </w:r>
-      <w:proofErr w:type="spellStart"/>
-      <w:r>
-        <w:t>Responsive</w:t>
-      </w:r>
-      <w:proofErr w:type="spellEnd"/>
-      <w:r>
-        <w:t xml:space="preserve"> Webdesign</w:t>
-      </w:r>
-    </w:p>
-    <w:p>
-      <w:pPr>
-        <w:pStyle w:val="Listenabsatz"/>
-        <w:numPr>
-          <w:ilvl w:val="1"/>
-          <w:numId w:val="1"/>
-        </w:numPr>
-      </w:pPr>
-      <w:proofErr w:type="spellStart"/>
-      <w:r>
-        <w:t>Buzzer</w:t>
-      </w:r>
-      <w:proofErr w:type="spellEnd"/>
-    </w:p>
-    <w:p>
-      <w:pPr>
-        <w:pStyle w:val="Listenabsatz"/>
-        <w:numPr>
-          <w:ilvl w:val="1"/>
-          <w:numId w:val="1"/>
-        </w:numPr>
-      </w:pPr>
-      <w:r>
-        <w:t>Quizmaster öffnet Server / Kanal. Spieler kann sich mit dem Spiel verbinden. Quizmaster erhält eine Übersicht der Geräte die sich verbinden möchten. Quizmaster ordnet den Gerätenamen Spielernamen zu</w:t>
-      </w:r>
-    </w:p>
-    <w:p>
-      <w:pPr>
-        <w:pStyle w:val="Listenabsatz"/>
-        <w:numPr>
-          <w:ilvl w:val="1"/>
-          <w:numId w:val="1"/>
-        </w:numPr>
-      </w:pPr>
-      <w:r>
-        <w:t xml:space="preserve">Falsch beantwortete Frage -&gt; Quizmaster öffnet den </w:t>
-      </w:r>
-      <w:proofErr w:type="spellStart"/>
-      <w:r>
-        <w:t>Buzzermodus</w:t>
-      </w:r>
-      <w:proofErr w:type="spellEnd"/>
-      <w:r>
-        <w:t xml:space="preserve"> -&gt; </w:t>
-      </w:r>
-      <w:proofErr w:type="spellStart"/>
-      <w:r>
-        <w:t>Buzzern</w:t>
-      </w:r>
-      <w:proofErr w:type="spellEnd"/>
-      <w:r>
-        <w:t xml:space="preserve"> möglich</w:t>
-      </w:r>
-    </w:p>
-    <w:p>
-      <w:pPr>
-        <w:pStyle w:val="Listenabsatz"/>
-        <w:numPr>
-          <w:ilvl w:val="1"/>
-          <w:numId w:val="1"/>
-        </w:numPr>
-      </w:pPr>
-      <w:r>
-        <w:t xml:space="preserve">Wenn ein Spieler </w:t>
-      </w:r>
-      <w:proofErr w:type="spellStart"/>
-      <w:r>
-        <w:t>gebuzzert</w:t>
-      </w:r>
-      <w:proofErr w:type="spellEnd"/>
-      <w:r>
-        <w:t xml:space="preserve"> hat, sollen die </w:t>
-      </w:r>
-      <w:proofErr w:type="spellStart"/>
-      <w:r>
-        <w:t>Buzzer</w:t>
-      </w:r>
-      <w:proofErr w:type="spellEnd"/>
-      <w:r>
-        <w:t xml:space="preserve"> der anderen Spieler temporär blockiert werden</w:t>
-      </w:r>
-    </w:p>
-    <w:p>
-      <w:pPr>
-        <w:pStyle w:val="Listenabsatz"/>
-        <w:numPr>
-          <w:ilvl w:val="0"/>
-          <w:numId w:val="1"/>
-        </w:numPr>
-      </w:pPr>
-      <w:proofErr w:type="spellStart"/>
-      <w:r>
-        <w:t>Json</w:t>
-      </w:r>
-      <w:proofErr w:type="spellEnd"/>
-      <w:r>
-        <w:t>-Dateien</w:t>
-      </w:r>
-    </w:p>
-    <w:p>
-      <w:pPr>
-        <w:pStyle w:val="Listenabsatz"/>
-        <w:numPr>
-          <w:ilvl w:val="1"/>
-          <w:numId w:val="1"/>
-        </w:numPr>
-      </w:pPr>
-      <w:proofErr w:type="spellStart"/>
-      <w:r>
-        <w:t>erstelltesQuiz</w:t>
-      </w:r>
-      <w:proofErr w:type="spellEnd"/>
-      <w:r>
-        <w:t>:</w:t>
-      </w:r>
-    </w:p>
-    <w:p>
-      <w:pPr>
-        <w:pStyle w:val="Listenabsatz"/>
-        <w:numPr>
-          <w:ilvl w:val="2"/>
-          <w:numId w:val="1"/>
-        </w:numPr>
-      </w:pPr>
-      <w:proofErr w:type="spellStart"/>
-      <w:r>
-        <w:t>Regex</w:t>
-      </w:r>
-      <w:proofErr w:type="spellEnd"/>
-      <w:r>
-        <w:t>: Quiz soll mindestens ein Zeichen beinhalten</w:t>
-      </w:r>
-    </w:p>
-    <w:p>
-      <w:pPr>
-        <w:pStyle w:val="Listenabsatz"/>
-        <w:numPr>
-          <w:ilvl w:val="0"/>
-          <w:numId w:val="1"/>
-        </w:numPr>
-      </w:pPr>
-      <w:r>
-        <w:t>Design</w:t>
-      </w:r>
-    </w:p>
-    <w:p>
-      <w:pPr>
-        <w:pStyle w:val="Listenabsatz"/>
-        <w:numPr>
-          <w:ilvl w:val="1"/>
-          <w:numId w:val="1"/>
-        </w:numPr>
-      </w:pPr>
-      <w:r>
-        <w:t>Spielertabelle</w:t>
-      </w:r>
-    </w:p>
-    <w:p>
-      <w:pPr>
-        <w:pStyle w:val="Listenabsatz"/>
-        <w:numPr>
-          <w:ilvl w:val="1"/>
-          <w:numId w:val="1"/>
-        </w:numPr>
-      </w:pPr>
-      <w:r>
-        <w:t xml:space="preserve">Bereits gespielte und gespeicherte </w:t>
-      </w:r>
-      <w:proofErr w:type="spellStart"/>
-      <w:r>
-        <w:t>Quize</w:t>
-      </w:r>
-      <w:proofErr w:type="spellEnd"/>
-      <w:r>
-        <w:t xml:space="preserve"> – Übersicht</w:t>
-      </w:r>
-    </w:p>
-    <w:p>
-      <w:pPr>
-        <w:pStyle w:val="Listenabsatz"/>
-        <w:numPr>
-          <w:ilvl w:val="1"/>
-          <w:numId w:val="1"/>
-        </w:numPr>
-      </w:pPr>
-      <w:r>
-        <w:t>Audiodesign?</w:t>
-      </w:r>
-    </w:p>
-    <w:p>
-      <w:pPr>
-        <w:pStyle w:val="Listenabsatz"/>
-        <w:numPr>
-          <w:ilvl w:val="0"/>
-          <w:numId w:val="1"/>
-        </w:numPr>
-      </w:pPr>
-      <w:proofErr w:type="spellStart"/>
-      <w:r>
-        <w:t>NavBar</w:t>
-      </w:r>
-      <w:proofErr w:type="spellEnd"/>
-    </w:p>
-    <w:p>
-      <w:pPr>
-        <w:pStyle w:val="Listenabsatz"/>
-        <w:numPr>
-          <w:ilvl w:val="1"/>
-          <w:numId w:val="1"/>
-        </w:numPr>
-      </w:pPr>
-      <w:r>
-        <w:t xml:space="preserve">Verschiedene </w:t>
-      </w:r>
-      <w:proofErr w:type="spellStart"/>
-      <w:r>
-        <w:t>The</w:t>
-      </w:r>
-      <w:r>
-        <w:t>mes</w:t>
-      </w:r>
-      <w:proofErr w:type="spellEnd"/>
-    </w:p>
-    <w:p>
-      <w:pPr>
-        <w:pStyle w:val="Listenabsatz"/>
-        <w:numPr>
-          <w:ilvl w:val="1"/>
-          <w:numId w:val="1"/>
-        </w:numPr>
-      </w:pPr>
-      <w:r>
-        <w:t xml:space="preserve">Tab </w:t>
-      </w:r>
-      <w:proofErr w:type="spellStart"/>
-      <w:r>
-        <w:t>it</w:t>
-      </w:r>
-      <w:proofErr w:type="spellEnd"/>
-      <w:r>
-        <w:t xml:space="preserve"> </w:t>
-      </w:r>
-      <w:proofErr w:type="spellStart"/>
-      <w:r>
-        <w:t>right</w:t>
-      </w:r>
-      <w:proofErr w:type="spellEnd"/>
-      <w:r>
-        <w:t xml:space="preserve">, </w:t>
-      </w:r>
-      <w:proofErr w:type="spellStart"/>
-      <w:r>
-        <w:t>Bone</w:t>
-      </w:r>
-      <w:proofErr w:type="spellEnd"/>
-      <w:r>
-        <w:t xml:space="preserve"> </w:t>
-      </w:r>
-      <w:proofErr w:type="spellStart"/>
-      <w:r>
-        <w:t>it</w:t>
-      </w:r>
-      <w:proofErr w:type="spellEnd"/>
-      <w:r>
-        <w:t xml:space="preserve"> out: </w:t>
-      </w:r>
-      <w:proofErr w:type="spellStart"/>
-      <w:r>
-        <w:t>Quizname</w:t>
-      </w:r>
-      <w:proofErr w:type="spellEnd"/>
-      <w:r>
-        <w:t xml:space="preserve"> gefällt mir nicht. Anpassung? Alternativen? Kompletten Ordner umbenennen, auch auf </w:t>
-      </w:r>
-      <w:proofErr w:type="spellStart"/>
-      <w:r>
-        <w:t>GitHub</w:t>
-      </w:r>
-      <w:proofErr w:type="spellEnd"/>
-    </w:p>
-    <w:p>
-      <w:pPr>
-        <w:pStyle w:val="Listenabsatz"/>
-        <w:numPr>
-          <w:ilvl w:val="0"/>
-          <w:numId w:val="1"/>
-        </w:numPr>
-      </w:pPr>
-      <w:r>
-        <w:t>Server</w:t>
-      </w:r>
-    </w:p>
-    <w:p>
-      <w:pPr>
-        <w:pStyle w:val="Listenabsatz"/>
-        <w:numPr>
-          <w:ilvl w:val="1"/>
-          <w:numId w:val="1"/>
-        </w:numPr>
-      </w:pPr>
-      <w:proofErr w:type="spellStart"/>
-      <w:r>
-        <w:t>Localhost</w:t>
-      </w:r>
-      <w:proofErr w:type="spellEnd"/>
-      <w:r>
-        <w:t xml:space="preserve"> 9000 und </w:t>
-      </w:r>
-      <w:proofErr w:type="spellStart"/>
-      <w:r>
-        <w:t>Localhost</w:t>
-      </w:r>
-      <w:proofErr w:type="spellEnd"/>
-      <w:r>
-        <w:t xml:space="preserve"> 5000 auf anderen Port? Beides Auf einem? Wie kann man das intuitiver gestalten?</w:t>
-      </w:r>
-    </w:p>
-    <w:p>
-      <w:pPr>
-        <w:pStyle w:val="Listenabsatz"/>
-        <w:numPr>
-          <w:ilvl w:val="0"/>
-          <w:numId w:val="1"/>
-        </w:numPr>
-      </w:pPr>
-      <w:r>
-        <w:t>Testen</w:t>
-      </w:r>
-    </w:p>
-    <w:p>
-      <w:pPr>
-        <w:pStyle w:val="Listenabsatz"/>
-        <w:numPr>
-          <w:ilvl w:val="1"/>
-          <w:numId w:val="1"/>
-        </w:numPr>
-      </w:pPr>
-      <w:proofErr w:type="spellStart"/>
-      <w:r>
-        <w:t>QuizErstellen</w:t>
-      </w:r>
-      <w:proofErr w:type="spellEnd"/>
-    </w:p>
-    <w:p>
-      <w:pPr>
-        <w:pStyle w:val="Listenabsatz"/>
-        <w:numPr>
-          <w:ilvl w:val="2"/>
-          <w:numId w:val="1"/>
-        </w:numPr>
-      </w:pPr>
-      <w:proofErr w:type="spellStart"/>
-      <w:r>
-        <w:lastRenderedPageBreak/>
-        <w:t>Quizname</w:t>
-      </w:r>
-      <w:proofErr w:type="spellEnd"/>
-      <w:r>
-        <w:t xml:space="preserve"> mit einem Sonderzeichen</w:t>
-      </w:r>
-    </w:p>
-    <w:p>
-      <w:pPr>
-        <w:pStyle w:val="Listenabsatz"/>
-        <w:numPr>
-          <w:ilvl w:val="2"/>
-          <w:numId w:val="1"/>
-        </w:numPr>
-      </w:pPr>
-      <w:proofErr w:type="spellStart"/>
-      <w:r>
-        <w:t>Quizname</w:t>
-      </w:r>
-      <w:proofErr w:type="spellEnd"/>
-      <w:r>
-        <w:t xml:space="preserve"> mit einem Punkt</w:t>
-      </w:r>
-    </w:p>
-    <w:p>
-      <w:pPr>
-        <w:pStyle w:val="Listenabsatz"/>
-        <w:numPr>
-          <w:ilvl w:val="2"/>
-          <w:numId w:val="1"/>
-        </w:numPr>
-      </w:pPr>
-      <w:r>
-        <w:t>Quiznamen nicht vergeben</w:t>
-      </w:r>
-    </w:p>
-    <w:p>
-      <w:pPr>
-        <w:pStyle w:val="Listenabsatz"/>
-        <w:numPr>
-          <w:ilvl w:val="2"/>
-          <w:numId w:val="1"/>
-        </w:numPr>
-      </w:pPr>
-      <w:r>
-        <w:t xml:space="preserve">Quiznamen mit </w:t>
-      </w:r>
-      <w:proofErr w:type="gramStart"/>
-      <w:r>
-        <w:t>einer Leerzeichen</w:t>
-      </w:r>
-      <w:proofErr w:type="gramEnd"/>
-    </w:p>
-    <w:p>
-      <w:pPr>
-        <w:pStyle w:val="Listenabsatz"/>
-        <w:numPr>
-          <w:ilvl w:val="1"/>
-          <w:numId w:val="1"/>
-        </w:numPr>
-      </w:pPr>
-      <w:proofErr w:type="spellStart"/>
-      <w:r>
-        <w:t>Buzzern</w:t>
-      </w:r>
-      <w:proofErr w:type="spellEnd"/>
-      <w:r>
-        <w:t>:</w:t>
-      </w:r>
-    </w:p>
-    <w:p>
-      <w:pPr>
-        <w:pStyle w:val="Listenabsatz"/>
-        <w:numPr>
-          <w:ilvl w:val="2"/>
-          <w:numId w:val="1"/>
-        </w:numPr>
-      </w:pPr>
-      <w:r>
-        <w:t xml:space="preserve">Wie lange dauert es, bis die Anwendung das </w:t>
-      </w:r>
-      <w:proofErr w:type="spellStart"/>
-      <w:r>
-        <w:t>buzzern</w:t>
-      </w:r>
-      <w:proofErr w:type="spellEnd"/>
-      <w:r>
-        <w:t xml:space="preserve"> mitbekommt?</w:t>
-      </w:r>
-    </w:p>
-    <w:p>
-      <w:pPr>
-        <w:pStyle w:val="Listenabsatz"/>
-        <w:numPr>
-          <w:ilvl w:val="2"/>
-          <w:numId w:val="1"/>
-        </w:numPr>
-      </w:pPr>
-      <w:r>
-        <w:t xml:space="preserve">Wie lange dauert es, bis die </w:t>
-      </w:r>
-      <w:proofErr w:type="spellStart"/>
-      <w:r>
-        <w:t>Buzzer</w:t>
-      </w:r>
-      <w:proofErr w:type="spellEnd"/>
-      <w:r>
-        <w:t xml:space="preserve"> der anderen Spieler geblockt werden, nachdem ein Spieler den </w:t>
-      </w:r>
-      <w:proofErr w:type="spellStart"/>
-      <w:r>
-        <w:t>Buzzer</w:t>
-      </w:r>
-      <w:proofErr w:type="spellEnd"/>
-      <w:r>
-        <w:t xml:space="preserve"> gedrückt hat?</w:t>
-      </w:r>
-    </w:p>
-    <w:p>
-      <w:pPr>
-        <w:pStyle w:val="Listenabsatz"/>
-        <w:numPr>
-          <w:ilvl w:val="1"/>
-          <w:numId w:val="1"/>
-        </w:numPr>
-      </w:pPr>
-      <w:r>
-        <w:t>Installation und README Datei</w:t>
-      </w:r>
-    </w:p>
-    <w:p>
-      <w:pPr>
-        <w:pStyle w:val="Listenabsatz"/>
-        <w:numPr>
-          <w:ilvl w:val="1"/>
-          <w:numId w:val="1"/>
-        </w:numPr>
-      </w:pPr>
-      <w:r>
-        <w:t>Testergebnisse Dokumentieren, anpassen, Fehlermeldungen hinzufügen und gegebenenfalls Angelo fragen was passieren soll wenn ein Ereignis auftritt</w:t>
-      </w:r>
-    </w:p>
-    <w:p/>
-    <w:p>
+        <w:t>Anleitung zur Verwaltung von Spie</w:t>
+      </w:r>
       <w:bookmarkStart w:id="0" w:name="_GoBack"/>
       <w:bookmarkEnd w:id="0"/>
-    </w:p>
-    <w:p/>
-    <w:p/>
+      <w:r>
+        <w:t>lern</w:t>
+      </w:r>
+    </w:p>
+    <w:p>
+      <w:pPr>
+        <w:pStyle w:val="Listenabsatz"/>
+        <w:numPr>
+          <w:ilvl w:val="1"/>
+          <w:numId w:val="1"/>
+        </w:numPr>
+      </w:pPr>
+      <w:r>
+        <w:t>Anleitung zum Erstellen, Löschen und Bearbeiten von Quizzen</w:t>
+      </w:r>
+    </w:p>
+    <w:p>
+      <w:pPr>
+        <w:pStyle w:val="Listenabsatz"/>
+        <w:numPr>
+          <w:ilvl w:val="1"/>
+          <w:numId w:val="1"/>
+        </w:numPr>
+      </w:pPr>
+      <w:r>
+        <w:t>Anleitung zum Verbinden von mobilen Geräten mit der Anwendung</w:t>
+      </w:r>
+    </w:p>
+    <w:p>
+      <w:pPr>
+        <w:pStyle w:val="Listenabsatz"/>
+        <w:numPr>
+          <w:ilvl w:val="1"/>
+          <w:numId w:val="1"/>
+        </w:numPr>
+      </w:pPr>
+      <w:r>
+        <w:t>README Datei anpassen. Hier soll Schritt für Schritt erklärt werden wie man die Anwendung installieren und starten kann</w:t>
+      </w:r>
+    </w:p>
+    <w:p>
+      <w:pPr>
+        <w:pStyle w:val="Listenabsatz"/>
+        <w:numPr>
+          <w:ilvl w:val="0"/>
+          <w:numId w:val="1"/>
+        </w:numPr>
+      </w:pPr>
+      <w:r>
+        <w:t>Mobile Geräte</w:t>
+      </w:r>
+    </w:p>
+    <w:p>
+      <w:pPr>
+        <w:pStyle w:val="Listenabsatz"/>
+        <w:numPr>
+          <w:ilvl w:val="1"/>
+          <w:numId w:val="1"/>
+        </w:numPr>
+      </w:pPr>
+      <w:r>
+        <w:t xml:space="preserve">Mobile Anwendung erstellen: </w:t>
+      </w:r>
+      <w:proofErr w:type="spellStart"/>
+      <w:r>
+        <w:t>Responsive</w:t>
+      </w:r>
+      <w:proofErr w:type="spellEnd"/>
+      <w:r>
+        <w:t xml:space="preserve"> Webdesign</w:t>
+      </w:r>
+    </w:p>
+    <w:p>
+      <w:pPr>
+        <w:pStyle w:val="Listenabsatz"/>
+        <w:numPr>
+          <w:ilvl w:val="1"/>
+          <w:numId w:val="1"/>
+        </w:numPr>
+      </w:pPr>
+      <w:proofErr w:type="spellStart"/>
+      <w:r>
+        <w:t>Buzzer</w:t>
+      </w:r>
+      <w:proofErr w:type="spellEnd"/>
+    </w:p>
+    <w:p>
+      <w:pPr>
+        <w:pStyle w:val="Listenabsatz"/>
+        <w:numPr>
+          <w:ilvl w:val="1"/>
+          <w:numId w:val="1"/>
+        </w:numPr>
+      </w:pPr>
+      <w:r>
+        <w:t>Quizmaster öffnet Server / Kanal. Spieler kann sich mit dem Spiel verbinden. Quizmaster erhält eine Übersicht der Geräte die sich verbinden möchten. Quizmaster ordnet den Gerätenamen Spielernamen zu</w:t>
+      </w:r>
+    </w:p>
+    <w:p>
+      <w:pPr>
+        <w:pStyle w:val="Listenabsatz"/>
+        <w:numPr>
+          <w:ilvl w:val="1"/>
+          <w:numId w:val="1"/>
+        </w:numPr>
+      </w:pPr>
+      <w:r>
+        <w:t xml:space="preserve">Falsch beantwortete Frage -&gt; Quizmaster öffnet den </w:t>
+      </w:r>
+      <w:proofErr w:type="spellStart"/>
+      <w:r>
+        <w:t>Buzzermodus</w:t>
+      </w:r>
+      <w:proofErr w:type="spellEnd"/>
+      <w:r>
+        <w:t xml:space="preserve"> -&gt; </w:t>
+      </w:r>
+      <w:proofErr w:type="spellStart"/>
+      <w:r>
+        <w:t>Buzzern</w:t>
+      </w:r>
+      <w:proofErr w:type="spellEnd"/>
+      <w:r>
+        <w:t xml:space="preserve"> möglich</w:t>
+      </w:r>
+    </w:p>
+    <w:p>
+      <w:pPr>
+        <w:pStyle w:val="Listenabsatz"/>
+        <w:numPr>
+          <w:ilvl w:val="1"/>
+          <w:numId w:val="1"/>
+        </w:numPr>
+      </w:pPr>
+      <w:r>
+        <w:t xml:space="preserve">Wenn ein Spieler </w:t>
+      </w:r>
+      <w:proofErr w:type="spellStart"/>
+      <w:r>
+        <w:t>gebuzzert</w:t>
+      </w:r>
+      <w:proofErr w:type="spellEnd"/>
+      <w:r>
+        <w:t xml:space="preserve"> hat, sollen die </w:t>
+      </w:r>
+      <w:proofErr w:type="spellStart"/>
+      <w:r>
+        <w:t>Buzzer</w:t>
+      </w:r>
+      <w:proofErr w:type="spellEnd"/>
+      <w:r>
+        <w:t xml:space="preserve"> der anderen Spieler temporär blockiert werden</w:t>
+      </w:r>
+    </w:p>
+    <w:p>
+      <w:pPr>
+        <w:pStyle w:val="Listenabsatz"/>
+        <w:numPr>
+          <w:ilvl w:val="0"/>
+          <w:numId w:val="1"/>
+        </w:numPr>
+      </w:pPr>
+      <w:proofErr w:type="spellStart"/>
+      <w:r>
+        <w:t>Json</w:t>
+      </w:r>
+      <w:proofErr w:type="spellEnd"/>
+      <w:r>
+        <w:t>-Dateien</w:t>
+      </w:r>
+    </w:p>
+    <w:p>
+      <w:pPr>
+        <w:pStyle w:val="Listenabsatz"/>
+        <w:numPr>
+          <w:ilvl w:val="1"/>
+          <w:numId w:val="1"/>
+        </w:numPr>
+      </w:pPr>
+      <w:proofErr w:type="spellStart"/>
+      <w:r>
+        <w:t>erstelltesQuiz</w:t>
+      </w:r>
+      <w:proofErr w:type="spellEnd"/>
+      <w:r>
+        <w:t>:</w:t>
+      </w:r>
+    </w:p>
+    <w:p>
+      <w:pPr>
+        <w:pStyle w:val="Listenabsatz"/>
+        <w:numPr>
+          <w:ilvl w:val="2"/>
+          <w:numId w:val="1"/>
+        </w:numPr>
+      </w:pPr>
+      <w:proofErr w:type="spellStart"/>
+      <w:r>
+        <w:t>Regex</w:t>
+      </w:r>
+      <w:proofErr w:type="spellEnd"/>
+      <w:r>
+        <w:t>: Quiz soll mindestens ein Zeichen beinhalten</w:t>
+      </w:r>
+    </w:p>
+    <w:p>
+      <w:pPr>
+        <w:pStyle w:val="Listenabsatz"/>
+        <w:numPr>
+          <w:ilvl w:val="0"/>
+          <w:numId w:val="1"/>
+        </w:numPr>
+      </w:pPr>
+      <w:r>
+        <w:t>Design</w:t>
+      </w:r>
+    </w:p>
+    <w:p>
+      <w:pPr>
+        <w:pStyle w:val="Listenabsatz"/>
+        <w:numPr>
+          <w:ilvl w:val="1"/>
+          <w:numId w:val="1"/>
+        </w:numPr>
+      </w:pPr>
+      <w:r>
+        <w:t>Spielertabelle</w:t>
+      </w:r>
+    </w:p>
+    <w:p>
+      <w:pPr>
+        <w:pStyle w:val="Listenabsatz"/>
+        <w:numPr>
+          <w:ilvl w:val="1"/>
+          <w:numId w:val="1"/>
+        </w:numPr>
+      </w:pPr>
+      <w:r>
+        <w:t xml:space="preserve">Bereits gespielte und gespeicherte </w:t>
+      </w:r>
+      <w:proofErr w:type="spellStart"/>
+      <w:r>
+        <w:t>Quize</w:t>
+      </w:r>
+      <w:proofErr w:type="spellEnd"/>
+      <w:r>
+        <w:t xml:space="preserve"> – Übersicht</w:t>
+      </w:r>
+    </w:p>
+    <w:p>
+      <w:pPr>
+        <w:pStyle w:val="Listenabsatz"/>
+        <w:numPr>
+          <w:ilvl w:val="1"/>
+          <w:numId w:val="1"/>
+        </w:numPr>
+      </w:pPr>
+      <w:r>
+        <w:t>Audiodesign?</w:t>
+      </w:r>
+    </w:p>
+    <w:p>
+      <w:pPr>
+        <w:pStyle w:val="Listenabsatz"/>
+        <w:numPr>
+          <w:ilvl w:val="0"/>
+          <w:numId w:val="1"/>
+        </w:numPr>
+      </w:pPr>
+      <w:proofErr w:type="spellStart"/>
+      <w:r>
+        <w:t>NavBar</w:t>
+      </w:r>
+      <w:proofErr w:type="spellEnd"/>
+    </w:p>
+    <w:p>
+      <w:pPr>
+        <w:pStyle w:val="Listenabsatz"/>
+        <w:numPr>
+          <w:ilvl w:val="1"/>
+          <w:numId w:val="1"/>
+        </w:numPr>
+      </w:pPr>
+      <w:r>
+        <w:t xml:space="preserve">Verschiedene </w:t>
+      </w:r>
+      <w:proofErr w:type="spellStart"/>
+      <w:r>
+        <w:t>The</w:t>
+      </w:r>
+      <w:r>
+        <w:t>mes</w:t>
+      </w:r>
+      <w:proofErr w:type="spellEnd"/>
+    </w:p>
+    <w:p>
+      <w:pPr>
+        <w:pStyle w:val="Listenabsatz"/>
+        <w:numPr>
+          <w:ilvl w:val="1"/>
+          <w:numId w:val="1"/>
+        </w:numPr>
+      </w:pPr>
+      <w:r>
+        <w:t xml:space="preserve">Tab </w:t>
+      </w:r>
+      <w:proofErr w:type="spellStart"/>
+      <w:r>
+        <w:t>it</w:t>
+      </w:r>
+      <w:proofErr w:type="spellEnd"/>
+      <w:r>
+        <w:t xml:space="preserve"> </w:t>
+      </w:r>
+      <w:proofErr w:type="spellStart"/>
+      <w:r>
+        <w:t>right</w:t>
+      </w:r>
+      <w:proofErr w:type="spellEnd"/>
+      <w:r>
+        <w:t xml:space="preserve">, </w:t>
+      </w:r>
+      <w:proofErr w:type="spellStart"/>
+      <w:r>
+        <w:t>Bone</w:t>
+      </w:r>
+      <w:proofErr w:type="spellEnd"/>
+      <w:r>
+        <w:t xml:space="preserve"> </w:t>
+      </w:r>
+      <w:proofErr w:type="spellStart"/>
+      <w:r>
+        <w:t>it</w:t>
+      </w:r>
+      <w:proofErr w:type="spellEnd"/>
+      <w:r>
+        <w:t xml:space="preserve"> out: </w:t>
+      </w:r>
+      <w:proofErr w:type="spellStart"/>
+      <w:r>
+        <w:t>Quizname</w:t>
+      </w:r>
+      <w:proofErr w:type="spellEnd"/>
+      <w:r>
+        <w:t xml:space="preserve"> gefällt mir nicht. Anpassung? Alternativen? Kompletten Ordner umbenennen, auch auf </w:t>
+      </w:r>
+      <w:proofErr w:type="spellStart"/>
+      <w:r>
+        <w:t>GitHub</w:t>
+      </w:r>
+      <w:proofErr w:type="spellEnd"/>
+    </w:p>
+    <w:p>
+      <w:pPr>
+        <w:pStyle w:val="Listenabsatz"/>
+        <w:numPr>
+          <w:ilvl w:val="0"/>
+          <w:numId w:val="1"/>
+        </w:numPr>
+      </w:pPr>
+      <w:r>
+        <w:t>Server</w:t>
+      </w:r>
+    </w:p>
+    <w:p>
+      <w:pPr>
+        <w:pStyle w:val="Listenabsatz"/>
+        <w:numPr>
+          <w:ilvl w:val="1"/>
+          <w:numId w:val="1"/>
+        </w:numPr>
+      </w:pPr>
+      <w:proofErr w:type="spellStart"/>
+      <w:r>
+        <w:t>Localhost</w:t>
+      </w:r>
+      <w:proofErr w:type="spellEnd"/>
+      <w:r>
+        <w:t xml:space="preserve"> 9000 und </w:t>
+      </w:r>
+      <w:proofErr w:type="spellStart"/>
+      <w:r>
+        <w:t>Localhost</w:t>
+      </w:r>
+      <w:proofErr w:type="spellEnd"/>
+      <w:r>
+        <w:t xml:space="preserve"> 5000 auf anderen Port? Beides Auf einem? Wie kann man das intuitiver gestalten?</w:t>
+      </w:r>
+    </w:p>
+    <w:p>
+      <w:pPr>
+        <w:pStyle w:val="Listenabsatz"/>
+        <w:numPr>
+          <w:ilvl w:val="0"/>
+          <w:numId w:val="1"/>
+        </w:numPr>
+      </w:pPr>
+      <w:r>
+        <w:t>Testen</w:t>
+      </w:r>
+    </w:p>
+    <w:p>
+      <w:pPr>
+        <w:pStyle w:val="Listenabsatz"/>
+        <w:numPr>
+          <w:ilvl w:val="1"/>
+          <w:numId w:val="1"/>
+        </w:numPr>
+      </w:pPr>
+      <w:proofErr w:type="spellStart"/>
+      <w:r>
+        <w:lastRenderedPageBreak/>
+        <w:t>QuizErstellen</w:t>
+      </w:r>
+      <w:proofErr w:type="spellEnd"/>
+    </w:p>
+    <w:p>
+      <w:pPr>
+        <w:pStyle w:val="Listenabsatz"/>
+        <w:numPr>
+          <w:ilvl w:val="2"/>
+          <w:numId w:val="1"/>
+        </w:numPr>
+      </w:pPr>
+      <w:proofErr w:type="spellStart"/>
+      <w:r>
+        <w:t>Quizname</w:t>
+      </w:r>
+      <w:proofErr w:type="spellEnd"/>
+      <w:r>
+        <w:t xml:space="preserve"> mit einem Sonderzeichen</w:t>
+      </w:r>
+    </w:p>
+    <w:p>
+      <w:pPr>
+        <w:pStyle w:val="Listenabsatz"/>
+        <w:numPr>
+          <w:ilvl w:val="2"/>
+          <w:numId w:val="1"/>
+        </w:numPr>
+      </w:pPr>
+      <w:proofErr w:type="spellStart"/>
+      <w:r>
+        <w:t>Quizname</w:t>
+      </w:r>
+      <w:proofErr w:type="spellEnd"/>
+      <w:r>
+        <w:t xml:space="preserve"> mit einem Punkt</w:t>
+      </w:r>
+    </w:p>
+    <w:p>
+      <w:pPr>
+        <w:pStyle w:val="Listenabsatz"/>
+        <w:numPr>
+          <w:ilvl w:val="2"/>
+          <w:numId w:val="1"/>
+        </w:numPr>
+      </w:pPr>
+      <w:r>
+        <w:t>Quiznamen nicht vergeben</w:t>
+      </w:r>
+    </w:p>
+    <w:p>
+      <w:pPr>
+        <w:pStyle w:val="Listenabsatz"/>
+        <w:numPr>
+          <w:ilvl w:val="2"/>
+          <w:numId w:val="1"/>
+        </w:numPr>
+      </w:pPr>
+      <w:r>
+        <w:t xml:space="preserve">Quiznamen mit </w:t>
+      </w:r>
+      <w:proofErr w:type="gramStart"/>
+      <w:r>
+        <w:t>einer Leerzeichen</w:t>
+      </w:r>
+      <w:proofErr w:type="gramEnd"/>
+    </w:p>
+    <w:p>
+      <w:pPr>
+        <w:pStyle w:val="Listenabsatz"/>
+        <w:numPr>
+          <w:ilvl w:val="1"/>
+          <w:numId w:val="1"/>
+        </w:numPr>
+      </w:pPr>
+      <w:proofErr w:type="spellStart"/>
+      <w:r>
+        <w:t>Buzzern</w:t>
+      </w:r>
+      <w:proofErr w:type="spellEnd"/>
+      <w:r>
+        <w:t>:</w:t>
+      </w:r>
+    </w:p>
+    <w:p>
+      <w:pPr>
+        <w:pStyle w:val="Listenabsatz"/>
+        <w:numPr>
+          <w:ilvl w:val="2"/>
+          <w:numId w:val="1"/>
+        </w:numPr>
+      </w:pPr>
+      <w:r>
+        <w:t xml:space="preserve">Wie lange dauert es, bis die Anwendung das </w:t>
+      </w:r>
+      <w:proofErr w:type="spellStart"/>
+      <w:r>
+        <w:t>buzzern</w:t>
+      </w:r>
+      <w:proofErr w:type="spellEnd"/>
+      <w:r>
+        <w:t xml:space="preserve"> mitbekommt?</w:t>
+      </w:r>
+    </w:p>
+    <w:p>
+      <w:pPr>
+        <w:pStyle w:val="Listenabsatz"/>
+        <w:numPr>
+          <w:ilvl w:val="2"/>
+          <w:numId w:val="1"/>
+        </w:numPr>
+      </w:pPr>
+      <w:r>
+        <w:t xml:space="preserve">Wie lange dauert es, bis die </w:t>
+      </w:r>
+      <w:proofErr w:type="spellStart"/>
+      <w:r>
+        <w:t>Buzzer</w:t>
+      </w:r>
+      <w:proofErr w:type="spellEnd"/>
+      <w:r>
+        <w:t xml:space="preserve"> der anderen Spieler geblockt werden, nachdem ein Spieler den </w:t>
+      </w:r>
+      <w:proofErr w:type="spellStart"/>
+      <w:r>
+        <w:t>Buzzer</w:t>
+      </w:r>
+      <w:proofErr w:type="spellEnd"/>
+      <w:r>
+        <w:t xml:space="preserve"> gedrückt hat?</w:t>
+      </w:r>
+    </w:p>
+    <w:p>
+      <w:pPr>
+        <w:pStyle w:val="Listenabsatz"/>
+        <w:numPr>
+          <w:ilvl w:val="1"/>
+          <w:numId w:val="1"/>
+        </w:numPr>
+      </w:pPr>
+      <w:r>
+        <w:t>Installation und README Datei</w:t>
+      </w:r>
+    </w:p>
+    <w:p>
+      <w:pPr>
+        <w:pStyle w:val="Listenabsatz"/>
+        <w:numPr>
+          <w:ilvl w:val="1"/>
+          <w:numId w:val="1"/>
+        </w:numPr>
+      </w:pPr>
+      <w:r>
+        <w:t>Testergebnisse Dokumentieren, anpassen, Fehlermeldungen hinzufügen und gegebenenfalls Angelo fragen was passieren soll wenn ein Ereignis auftritt</w:t>
+      </w:r>
+    </w:p>
+    <w:p/>
+    <w:p/>
+    <w:p/>
+    <w:p/>
+    <w:p/>
+    <w:p/>
+    <w:p/>
+    <w:p/>
+    <w:p/>
+    <w:p/>
+    <w:p/>
+    <w:p/>
+    <w:p/>
+    <w:p/>
+    <w:p/>
+    <w:p/>
+    <w:p/>
+    <w:p/>
+    <w:p/>
+    <w:p/>
+    <w:p/>
+    <w:p/>
+    <w:p/>
+    <w:p/>
+    <w:p>
+      <w:r>
+        <w:t>Ich habe eine Komponente die dafür zuständig ist, ein bereits erstelltes Quiz zu erstellen</w:t>
+      </w:r>
+    </w:p>
     <w:sectPr>
       <w:pgSz w:w="11906" w:h="16838"/>
       <w:pgMar w:top="1417" w:right="1417" w:bottom="1134" w:left="1417" w:header="708" w:footer="708" w:gutter="0"/>

</xml_diff>

<commit_message>
Aktueller Spieler in Spielertabelle: Hervorgehoben
</commit_message>
<xml_diff>
--- a/ToDos.docx
+++ b/ToDos.docx
@@ -10,99 +10,49 @@
           <w:numId w:val="1"/>
         </w:numPr>
       </w:pPr>
-      <w:proofErr w:type="spellStart"/>
-      <w:r>
-        <w:t>QuizSpielen</w:t>
-      </w:r>
-      <w:proofErr w:type="spellEnd"/>
-    </w:p>
-    <w:p>
-      <w:pPr>
-        <w:pStyle w:val="Listenabsatz"/>
-        <w:numPr>
-          <w:ilvl w:val="1"/>
-          <w:numId w:val="1"/>
-        </w:numPr>
-      </w:pPr>
-      <w:r>
-        <w:t>Spielertabelle: Wer führt, soll oben stehen. Wer hinten liegt, soll ganz unten stehen. Dynamische Änderung der Spielerplätze</w:t>
-      </w:r>
-    </w:p>
-    <w:p>
-      <w:pPr>
-        <w:pStyle w:val="Listenabsatz"/>
-        <w:numPr>
-          <w:ilvl w:val="1"/>
-          <w:numId w:val="1"/>
-        </w:numPr>
-      </w:pPr>
-      <w:r>
-        <w:t>Aktueller Spieler: soll besser hervorgehoben werden</w:t>
-      </w:r>
-    </w:p>
-    <w:p>
-      <w:pPr>
-        <w:pStyle w:val="Listenabsatz"/>
-        <w:numPr>
-          <w:ilvl w:val="0"/>
-          <w:numId w:val="1"/>
-        </w:numPr>
-      </w:pPr>
-      <w:proofErr w:type="spellStart"/>
-      <w:r>
-        <w:t>QuizErstellen</w:t>
-      </w:r>
-      <w:proofErr w:type="spellEnd"/>
-    </w:p>
-    <w:p>
-      <w:pPr>
-        <w:pStyle w:val="Listenabsatz"/>
-        <w:numPr>
-          <w:ilvl w:val="1"/>
-          <w:numId w:val="1"/>
-        </w:numPr>
-      </w:pPr>
-      <w:r>
-        <w:t xml:space="preserve">Wenn </w:t>
-      </w:r>
-      <w:r>
-        <w:t>einen Quiznamen</w:t>
-      </w:r>
-      <w:r>
-        <w:t xml:space="preserve"> eingegeben wird, soll geprüft werden ob dieser Name vielleicht schon </w:t>
-      </w:r>
-      <w:r>
-        <w:t>existiert</w:t>
-      </w:r>
-      <w:r>
-        <w:t>. Falls ja, soll gefragt werden ob das alte überschrieben werden soll oder man vielleicht doch einen anderen Quiznamen vergeben möchte</w:t>
-      </w:r>
-    </w:p>
-    <w:p>
-      <w:pPr>
-        <w:pStyle w:val="Listenabsatz"/>
-        <w:numPr>
-          <w:ilvl w:val="1"/>
-          <w:numId w:val="1"/>
-        </w:numPr>
-      </w:pPr>
-      <w:r>
-        <w:t>Zurück Button auf Seite 2, 3, 4</w:t>
-      </w:r>
-    </w:p>
-    <w:p>
-      <w:pPr>
-        <w:pStyle w:val="Listenabsatz"/>
-        <w:numPr>
-          <w:ilvl w:val="0"/>
-          <w:numId w:val="1"/>
-        </w:numPr>
-      </w:pPr>
-      <w:r>
-        <w:t>Quiz Bearbeiten und Löschen</w:t>
-      </w:r>
       <w:bookmarkStart w:id="0" w:name="_GoBack"/>
       <w:bookmarkEnd w:id="0"/>
+      <w:proofErr w:type="spellStart"/>
+      <w:r>
+        <w:t>QuizErstellen</w:t>
+      </w:r>
+      <w:proofErr w:type="spellEnd"/>
+    </w:p>
+    <w:p>
+      <w:pPr>
+        <w:pStyle w:val="Listenabsatz"/>
+        <w:numPr>
+          <w:ilvl w:val="1"/>
+          <w:numId w:val="1"/>
+        </w:numPr>
+      </w:pPr>
+      <w:r>
+        <w:t xml:space="preserve">Wenn </w:t>
+      </w:r>
+      <w:r>
+        <w:t>einen Quiznamen</w:t>
+      </w:r>
+      <w:r>
+        <w:t xml:space="preserve"> eingegeben wird, soll geprüft werden ob dieser Name vielleicht schon </w:t>
+      </w:r>
+      <w:r>
+        <w:t>existiert</w:t>
+      </w:r>
+      <w:r>
+        <w:t>. Falls ja, soll gefragt werden ob das alte überschrieben werden soll oder man vielleicht doch einen anderen Quiznamen vergeben möchte</w:t>
+      </w:r>
+    </w:p>
+    <w:p>
+      <w:pPr>
+        <w:pStyle w:val="Listenabsatz"/>
+        <w:numPr>
+          <w:ilvl w:val="1"/>
+          <w:numId w:val="1"/>
+        </w:numPr>
+      </w:pPr>
+      <w:r>
+        <w:t>Zurück Button auf Seite 2, 3, 4</w:t>
+      </w:r>
     </w:p>
     <w:p>
       <w:pPr>
@@ -112,6 +62,18 @@
           <w:numId w:val="1"/>
         </w:numPr>
       </w:pPr>
+      <w:r>
+        <w:t>Quiz Bearbeiten und Löschen</w:t>
+      </w:r>
+    </w:p>
+    <w:p>
+      <w:pPr>
+        <w:pStyle w:val="Listenabsatz"/>
+        <w:numPr>
+          <w:ilvl w:val="0"/>
+          <w:numId w:val="1"/>
+        </w:numPr>
+      </w:pPr>
       <w:proofErr w:type="spellStart"/>
       <w:r>
         <w:t>SpielerVerwaltung</w:t>
@@ -625,61 +587,61 @@
         </w:numPr>
       </w:pPr>
       <w:r>
+        <w:t xml:space="preserve">Quiznamen mit </w:t>
+      </w:r>
+      <w:proofErr w:type="gramStart"/>
+      <w:r>
+        <w:t>einer Leerzeichen</w:t>
+      </w:r>
+      <w:proofErr w:type="gramEnd"/>
+    </w:p>
+    <w:p>
+      <w:pPr>
+        <w:pStyle w:val="Listenabsatz"/>
+        <w:numPr>
+          <w:ilvl w:val="1"/>
+          <w:numId w:val="1"/>
+        </w:numPr>
+      </w:pPr>
+      <w:proofErr w:type="spellStart"/>
+      <w:r>
+        <w:t>Buzzern</w:t>
+      </w:r>
+      <w:proofErr w:type="spellEnd"/>
+      <w:r>
+        <w:t>:</w:t>
+      </w:r>
+    </w:p>
+    <w:p>
+      <w:pPr>
+        <w:pStyle w:val="Listenabsatz"/>
+        <w:numPr>
+          <w:ilvl w:val="2"/>
+          <w:numId w:val="1"/>
+        </w:numPr>
+      </w:pPr>
+      <w:r>
+        <w:t xml:space="preserve">Wie lange dauert es, bis die Anwendung das </w:t>
+      </w:r>
+      <w:proofErr w:type="spellStart"/>
+      <w:r>
+        <w:t>buzzern</w:t>
+      </w:r>
+      <w:proofErr w:type="spellEnd"/>
+      <w:r>
+        <w:t xml:space="preserve"> mitbekommt?</w:t>
+      </w:r>
+    </w:p>
+    <w:p>
+      <w:pPr>
+        <w:pStyle w:val="Listenabsatz"/>
+        <w:numPr>
+          <w:ilvl w:val="2"/>
+          <w:numId w:val="1"/>
+        </w:numPr>
+      </w:pPr>
+      <w:r>
         <w:lastRenderedPageBreak/>
-        <w:t xml:space="preserve">Quiznamen mit </w:t>
-      </w:r>
-      <w:proofErr w:type="gramStart"/>
-      <w:r>
-        <w:t>einer Leerzeichen</w:t>
-      </w:r>
-      <w:proofErr w:type="gramEnd"/>
-    </w:p>
-    <w:p>
-      <w:pPr>
-        <w:pStyle w:val="Listenabsatz"/>
-        <w:numPr>
-          <w:ilvl w:val="1"/>
-          <w:numId w:val="1"/>
-        </w:numPr>
-      </w:pPr>
-      <w:proofErr w:type="spellStart"/>
-      <w:r>
-        <w:t>Buzzern</w:t>
-      </w:r>
-      <w:proofErr w:type="spellEnd"/>
-      <w:r>
-        <w:t>:</w:t>
-      </w:r>
-    </w:p>
-    <w:p>
-      <w:pPr>
-        <w:pStyle w:val="Listenabsatz"/>
-        <w:numPr>
-          <w:ilvl w:val="2"/>
-          <w:numId w:val="1"/>
-        </w:numPr>
-      </w:pPr>
-      <w:r>
-        <w:t xml:space="preserve">Wie lange dauert es, bis die Anwendung das </w:t>
-      </w:r>
-      <w:proofErr w:type="spellStart"/>
-      <w:r>
-        <w:t>buzzern</w:t>
-      </w:r>
-      <w:proofErr w:type="spellEnd"/>
-      <w:r>
-        <w:t xml:space="preserve"> mitbekommt?</w:t>
-      </w:r>
-    </w:p>
-    <w:p>
-      <w:pPr>
-        <w:pStyle w:val="Listenabsatz"/>
-        <w:numPr>
-          <w:ilvl w:val="2"/>
-          <w:numId w:val="1"/>
-        </w:numPr>
-      </w:pPr>
-      <w:r>
         <w:t xml:space="preserve">Wie lange dauert es, bis die </w:t>
       </w:r>
       <w:proofErr w:type="spellStart"/>

</xml_diff>

<commit_message>
Spieler zum Quiz hinzufügen Ansicht gestyled
</commit_message>
<xml_diff>
--- a/ToDos.docx
+++ b/ToDos.docx
@@ -62,255 +62,172 @@
       </w:pPr>
       <w:proofErr w:type="spellStart"/>
       <w:r>
-        <w:t>SpielerVerwaltung</w:t>
-      </w:r>
-      <w:proofErr w:type="spellEnd"/>
-    </w:p>
-    <w:p>
-      <w:pPr>
-        <w:pStyle w:val="Listenabsatz"/>
-        <w:numPr>
-          <w:ilvl w:val="1"/>
-          <w:numId w:val="1"/>
-        </w:numPr>
-      </w:pPr>
-      <w:r>
-        <w:t>Beim Erstellen eines Spielers, Wird dieser zwar erstellt, aber die Verbindung geht verloren</w:t>
-      </w:r>
-    </w:p>
-    <w:p>
-      <w:pPr>
-        <w:pStyle w:val="Listenabsatz"/>
-        <w:numPr>
-          <w:ilvl w:val="0"/>
-          <w:numId w:val="1"/>
-        </w:numPr>
-      </w:pPr>
-      <w:r>
-        <w:t>Anleitungen</w:t>
-      </w:r>
-    </w:p>
-    <w:p>
-      <w:pPr>
-        <w:pStyle w:val="Listenabsatz"/>
-        <w:numPr>
-          <w:ilvl w:val="1"/>
-          <w:numId w:val="1"/>
-        </w:numPr>
-      </w:pPr>
-      <w:r>
-        <w:t>Anleitung zur Verwaltung von Spielern</w:t>
-      </w:r>
-    </w:p>
-    <w:p>
-      <w:pPr>
-        <w:pStyle w:val="Listenabsatz"/>
-        <w:numPr>
-          <w:ilvl w:val="1"/>
-          <w:numId w:val="1"/>
-        </w:numPr>
-      </w:pPr>
-      <w:r>
-        <w:t>Anleitung zum Erstellen, Löschen und Bearbeiten von Quizzen</w:t>
-      </w:r>
-    </w:p>
-    <w:p>
-      <w:pPr>
-        <w:pStyle w:val="Listenabsatz"/>
-        <w:numPr>
-          <w:ilvl w:val="1"/>
-          <w:numId w:val="1"/>
-        </w:numPr>
-      </w:pPr>
-      <w:r>
-        <w:t>Anleitung zum Verbinden von mobilen Geräten mit der Anwendung</w:t>
-      </w:r>
-    </w:p>
-    <w:p>
-      <w:pPr>
-        <w:pStyle w:val="Listenabsatz"/>
-        <w:numPr>
-          <w:ilvl w:val="1"/>
-          <w:numId w:val="1"/>
-        </w:numPr>
-      </w:pPr>
-      <w:r>
-        <w:t>README Datei anpassen. Hier soll Schritt für Schritt erklärt werden wie man die Anwendung installieren und starten kann</w:t>
-      </w:r>
-    </w:p>
-    <w:p>
-      <w:pPr>
-        <w:pStyle w:val="Listenabsatz"/>
-        <w:numPr>
-          <w:ilvl w:val="0"/>
-          <w:numId w:val="1"/>
-        </w:numPr>
-      </w:pPr>
-      <w:r>
-        <w:t>Mobile Geräte</w:t>
-      </w:r>
-    </w:p>
-    <w:p>
-      <w:pPr>
-        <w:pStyle w:val="Listenabsatz"/>
-        <w:numPr>
-          <w:ilvl w:val="1"/>
-          <w:numId w:val="1"/>
-        </w:numPr>
-      </w:pPr>
-      <w:r>
-        <w:t xml:space="preserve">Mobile Anwendung erstellen: </w:t>
-      </w:r>
-      <w:proofErr w:type="spellStart"/>
-      <w:r>
-        <w:t>Responsive</w:t>
-      </w:r>
-      <w:proofErr w:type="spellEnd"/>
-      <w:r>
-        <w:t xml:space="preserve"> Webdesign</w:t>
-      </w:r>
-    </w:p>
-    <w:p>
-      <w:pPr>
-        <w:pStyle w:val="Listenabsatz"/>
-        <w:numPr>
-          <w:ilvl w:val="1"/>
-          <w:numId w:val="1"/>
-        </w:numPr>
-      </w:pPr>
-      <w:proofErr w:type="spellStart"/>
-      <w:r>
-        <w:t>Buzzer</w:t>
-      </w:r>
-      <w:proofErr w:type="spellEnd"/>
-    </w:p>
-    <w:p>
-      <w:pPr>
-        <w:pStyle w:val="Listenabsatz"/>
-        <w:numPr>
-          <w:ilvl w:val="2"/>
-          <w:numId w:val="1"/>
-        </w:numPr>
-      </w:pPr>
-      <w:r>
-        <w:t>Quizmaster öffnet Server / Kanal. Spieler kann sich mit dem Spiel verbinden. Quizmaster erhält eine Übersicht der Geräte die sich verbinden möchten. Quizmaster ordnet den Gerätenamen Spielernamen zu</w:t>
-      </w:r>
-    </w:p>
-    <w:p>
-      <w:pPr>
-        <w:pStyle w:val="Listenabsatz"/>
-        <w:numPr>
-          <w:ilvl w:val="2"/>
-          <w:numId w:val="1"/>
-        </w:numPr>
-      </w:pPr>
-      <w:r>
-        <w:t xml:space="preserve">Falsch beantwortete Frage -&gt; Quizmaster öffnet den </w:t>
-      </w:r>
-      <w:proofErr w:type="spellStart"/>
-      <w:r>
-        <w:t>Buzzermodus</w:t>
-      </w:r>
-      <w:proofErr w:type="spellEnd"/>
-      <w:r>
-        <w:t xml:space="preserve"> -&gt; </w:t>
-      </w:r>
-      <w:proofErr w:type="spellStart"/>
-      <w:r>
-        <w:t>Buzzern</w:t>
-      </w:r>
-      <w:proofErr w:type="spellEnd"/>
-      <w:r>
-        <w:t xml:space="preserve"> möglich</w:t>
-      </w:r>
-    </w:p>
-    <w:p>
-      <w:pPr>
-        <w:pStyle w:val="Listenabsatz"/>
-        <w:numPr>
-          <w:ilvl w:val="2"/>
-          <w:numId w:val="1"/>
-        </w:numPr>
-      </w:pPr>
-      <w:r>
-        <w:t xml:space="preserve">Wenn ein Spieler </w:t>
-      </w:r>
-      <w:proofErr w:type="spellStart"/>
-      <w:r>
-        <w:t>gebuzzert</w:t>
-      </w:r>
-      <w:proofErr w:type="spellEnd"/>
-      <w:r>
-        <w:t xml:space="preserve"> hat, sollen die </w:t>
-      </w:r>
-      <w:proofErr w:type="spellStart"/>
-      <w:r>
-        <w:t>Buzzer</w:t>
-      </w:r>
-      <w:proofErr w:type="spellEnd"/>
-      <w:r>
-        <w:t xml:space="preserve"> der anderen Spieler temporär blockiert werden</w:t>
-      </w:r>
-    </w:p>
-    <w:p>
-      <w:pPr>
-        <w:pStyle w:val="Listenabsatz"/>
-        <w:numPr>
-          <w:ilvl w:val="0"/>
-          <w:numId w:val="1"/>
-        </w:numPr>
-      </w:pPr>
-      <w:r>
-        <w:t>Design</w:t>
-      </w:r>
-    </w:p>
-    <w:p>
-      <w:pPr>
-        <w:pStyle w:val="Listenabsatz"/>
-        <w:numPr>
-          <w:ilvl w:val="1"/>
-          <w:numId w:val="1"/>
-        </w:numPr>
-      </w:pPr>
-      <w:proofErr w:type="spellStart"/>
-      <w:r>
-        <w:t>QuizErgebnisse</w:t>
-      </w:r>
-      <w:proofErr w:type="spellEnd"/>
-      <w:r>
-        <w:t xml:space="preserve"> – Übersicht</w:t>
-      </w:r>
-    </w:p>
-    <w:p>
-      <w:pPr>
-        <w:pStyle w:val="Listenabsatz"/>
-        <w:numPr>
-          <w:ilvl w:val="1"/>
-          <w:numId w:val="1"/>
-        </w:numPr>
-      </w:pPr>
-      <w:r>
-        <w:t>Audiodesign?</w:t>
-      </w:r>
-    </w:p>
-    <w:p>
-      <w:pPr>
-        <w:pStyle w:val="Listenabsatz"/>
-        <w:numPr>
-          <w:ilvl w:val="1"/>
-          <w:numId w:val="1"/>
-        </w:numPr>
-      </w:pPr>
-      <w:proofErr w:type="spellStart"/>
-      <w:r>
-        <w:t>Hovern</w:t>
-      </w:r>
-      <w:proofErr w:type="spellEnd"/>
-      <w:r>
-        <w:t xml:space="preserve"> der Quizübersicht</w:t>
+        <w:t>Regex</w:t>
+      </w:r>
+      <w:proofErr w:type="spellEnd"/>
+    </w:p>
+    <w:p>
+      <w:pPr>
+        <w:pStyle w:val="Listenabsatz"/>
+        <w:numPr>
+          <w:ilvl w:val="1"/>
+          <w:numId w:val="1"/>
+        </w:numPr>
+      </w:pPr>
+      <w:r>
+        <w:t>Spielernamen maximal 20 Zeichen lang. Danach Pünktchen…</w:t>
       </w:r>
       <w:bookmarkStart w:id="0" w:name="_GoBack"/>
       <w:bookmarkEnd w:id="0"/>
+    </w:p>
+    <w:p>
+      <w:pPr>
+        <w:pStyle w:val="Listenabsatz"/>
+        <w:numPr>
+          <w:ilvl w:val="0"/>
+          <w:numId w:val="1"/>
+        </w:numPr>
+      </w:pPr>
+      <w:proofErr w:type="spellStart"/>
+      <w:r>
+        <w:t>SpielerVerwaltung</w:t>
+      </w:r>
+      <w:proofErr w:type="spellEnd"/>
+    </w:p>
+    <w:p>
+      <w:pPr>
+        <w:pStyle w:val="Listenabsatz"/>
+        <w:numPr>
+          <w:ilvl w:val="1"/>
+          <w:numId w:val="1"/>
+        </w:numPr>
+      </w:pPr>
+      <w:r>
+        <w:t>Beim Erstellen eines Spielers, Wird dieser zwar erstellt, aber die Verbindung geht verloren</w:t>
+      </w:r>
+    </w:p>
+    <w:p>
+      <w:pPr>
+        <w:pStyle w:val="Listenabsatz"/>
+        <w:numPr>
+          <w:ilvl w:val="0"/>
+          <w:numId w:val="1"/>
+        </w:numPr>
+      </w:pPr>
+      <w:r>
+        <w:t>Anleitungen</w:t>
+      </w:r>
+    </w:p>
+    <w:p>
+      <w:pPr>
+        <w:pStyle w:val="Listenabsatz"/>
+        <w:numPr>
+          <w:ilvl w:val="1"/>
+          <w:numId w:val="1"/>
+        </w:numPr>
+      </w:pPr>
+      <w:r>
+        <w:t>Anleitung zur Verwaltung von Spielern</w:t>
+      </w:r>
+    </w:p>
+    <w:p>
+      <w:pPr>
+        <w:pStyle w:val="Listenabsatz"/>
+        <w:numPr>
+          <w:ilvl w:val="1"/>
+          <w:numId w:val="1"/>
+        </w:numPr>
+      </w:pPr>
+      <w:r>
+        <w:t>Anleitung zum Erstellen, Löschen und Bearbeiten von Quizzen</w:t>
+      </w:r>
+    </w:p>
+    <w:p>
+      <w:pPr>
+        <w:pStyle w:val="Listenabsatz"/>
+        <w:numPr>
+          <w:ilvl w:val="1"/>
+          <w:numId w:val="1"/>
+        </w:numPr>
+      </w:pPr>
+      <w:r>
+        <w:t>README Datei anpassen. Hier soll Schritt für Schritt erklärt werden wie man die Anwendung installieren und starten kann</w:t>
+      </w:r>
+    </w:p>
+    <w:p>
+      <w:pPr>
+        <w:pStyle w:val="Listenabsatz"/>
+        <w:numPr>
+          <w:ilvl w:val="0"/>
+          <w:numId w:val="1"/>
+        </w:numPr>
+      </w:pPr>
+      <w:r>
+        <w:t>Design</w:t>
+      </w:r>
+    </w:p>
+    <w:p>
+      <w:pPr>
+        <w:pStyle w:val="Listenabsatz"/>
+        <w:numPr>
+          <w:ilvl w:val="1"/>
+          <w:numId w:val="1"/>
+        </w:numPr>
+      </w:pPr>
+      <w:proofErr w:type="spellStart"/>
+      <w:r>
+        <w:t>QuizErgebnisse</w:t>
+      </w:r>
+      <w:proofErr w:type="spellEnd"/>
+      <w:r>
+        <w:t xml:space="preserve"> – Übersicht</w:t>
+      </w:r>
+    </w:p>
+    <w:p>
+      <w:pPr>
+        <w:pStyle w:val="Listenabsatz"/>
+        <w:numPr>
+          <w:ilvl w:val="1"/>
+          <w:numId w:val="1"/>
+        </w:numPr>
+      </w:pPr>
+      <w:r>
+        <w:t>Audiodesign?</w:t>
+      </w:r>
+    </w:p>
+    <w:p>
+      <w:pPr>
+        <w:pStyle w:val="Listenabsatz"/>
+        <w:numPr>
+          <w:ilvl w:val="1"/>
+          <w:numId w:val="1"/>
+        </w:numPr>
+      </w:pPr>
+      <w:proofErr w:type="spellStart"/>
+      <w:r>
+        <w:t>Hovern</w:t>
+      </w:r>
+      <w:proofErr w:type="spellEnd"/>
+      <w:r>
+        <w:t xml:space="preserve"> der Quizübersicht</w:t>
+      </w:r>
+    </w:p>
+    <w:p>
+      <w:pPr>
+        <w:pStyle w:val="Listenabsatz"/>
+        <w:numPr>
+          <w:ilvl w:val="1"/>
+          <w:numId w:val="1"/>
+        </w:numPr>
+      </w:pPr>
+      <w:proofErr w:type="spellStart"/>
+      <w:r>
+        <w:t>Responsive</w:t>
+      </w:r>
+      <w:proofErr w:type="spellEnd"/>
+      <w:r>
+        <w:t xml:space="preserve"> Design</w:t>
+      </w:r>
     </w:p>
     <w:p>
       <w:pPr>

</xml_diff>

<commit_message>
Quiz-Ergebnisse lassen sich löschen
</commit_message>
<xml_diff>
--- a/ToDos.docx
+++ b/ToDos.docx
@@ -48,489 +48,424 @@
           <w:numId w:val="1"/>
         </w:numPr>
       </w:pPr>
+      <w:proofErr w:type="spellStart"/>
+      <w:r>
+        <w:t>Regex</w:t>
+      </w:r>
+      <w:proofErr w:type="spellEnd"/>
+    </w:p>
+    <w:p>
+      <w:pPr>
+        <w:pStyle w:val="Listenabsatz"/>
+        <w:numPr>
+          <w:ilvl w:val="1"/>
+          <w:numId w:val="1"/>
+        </w:numPr>
+      </w:pPr>
+      <w:r>
+        <w:t>Spielernamen maximal 20 Zeichen lang. Danach Pünktchen…</w:t>
+      </w:r>
+    </w:p>
+    <w:p>
+      <w:pPr>
+        <w:pStyle w:val="Listenabsatz"/>
+        <w:numPr>
+          <w:ilvl w:val="0"/>
+          <w:numId w:val="1"/>
+        </w:numPr>
+      </w:pPr>
+      <w:proofErr w:type="spellStart"/>
+      <w:r>
+        <w:t>SpielerVerwaltung</w:t>
+      </w:r>
+      <w:proofErr w:type="spellEnd"/>
+    </w:p>
+    <w:p>
+      <w:pPr>
+        <w:pStyle w:val="Listenabsatz"/>
+        <w:numPr>
+          <w:ilvl w:val="1"/>
+          <w:numId w:val="1"/>
+        </w:numPr>
+      </w:pPr>
+      <w:r>
+        <w:t>Beim Erstellen eines Spielers, Wird dieser zwar erstellt, aber die Verbindung geht verloren</w:t>
+      </w:r>
+    </w:p>
+    <w:p>
+      <w:pPr>
+        <w:pStyle w:val="Listenabsatz"/>
+        <w:numPr>
+          <w:ilvl w:val="0"/>
+          <w:numId w:val="1"/>
+        </w:numPr>
+      </w:pPr>
+      <w:r>
+        <w:t>Anleitungen</w:t>
+      </w:r>
+    </w:p>
+    <w:p>
+      <w:pPr>
+        <w:pStyle w:val="Listenabsatz"/>
+        <w:numPr>
+          <w:ilvl w:val="1"/>
+          <w:numId w:val="1"/>
+        </w:numPr>
+      </w:pPr>
+      <w:r>
+        <w:t>Anleitung zur Verwaltung von Spielern</w:t>
+      </w:r>
+    </w:p>
+    <w:p>
+      <w:pPr>
+        <w:pStyle w:val="Listenabsatz"/>
+        <w:numPr>
+          <w:ilvl w:val="1"/>
+          <w:numId w:val="1"/>
+        </w:numPr>
+      </w:pPr>
+      <w:r>
+        <w:t>Anleitung zum Erstellen, Löschen und Bearbeiten von Quizzen</w:t>
+      </w:r>
+    </w:p>
+    <w:p>
+      <w:pPr>
+        <w:pStyle w:val="Listenabsatz"/>
+        <w:numPr>
+          <w:ilvl w:val="1"/>
+          <w:numId w:val="1"/>
+        </w:numPr>
+      </w:pPr>
+      <w:r>
+        <w:t>README Datei anpassen. Hier soll Schritt für Schritt erklärt werden wie man die Anwendung installieren und starten kann</w:t>
+      </w:r>
+    </w:p>
+    <w:p>
+      <w:pPr>
+        <w:pStyle w:val="Listenabsatz"/>
+        <w:numPr>
+          <w:ilvl w:val="0"/>
+          <w:numId w:val="1"/>
+        </w:numPr>
+      </w:pPr>
+      <w:r>
+        <w:t>Design</w:t>
+      </w:r>
+    </w:p>
+    <w:p>
+      <w:pPr>
+        <w:pStyle w:val="Listenabsatz"/>
+        <w:numPr>
+          <w:ilvl w:val="1"/>
+          <w:numId w:val="1"/>
+        </w:numPr>
+      </w:pPr>
+      <w:proofErr w:type="spellStart"/>
+      <w:r>
+        <w:t>QuizErgebnisse</w:t>
+      </w:r>
+      <w:proofErr w:type="spellEnd"/>
+      <w:r>
+        <w:t xml:space="preserve"> – Übersicht</w:t>
+      </w:r>
+    </w:p>
+    <w:p>
+      <w:pPr>
+        <w:pStyle w:val="Listenabsatz"/>
+        <w:numPr>
+          <w:ilvl w:val="1"/>
+          <w:numId w:val="1"/>
+        </w:numPr>
+      </w:pPr>
+      <w:r>
+        <w:t>Audiodesign?</w:t>
+      </w:r>
+    </w:p>
+    <w:p>
+      <w:pPr>
+        <w:pStyle w:val="Listenabsatz"/>
+        <w:numPr>
+          <w:ilvl w:val="1"/>
+          <w:numId w:val="1"/>
+        </w:numPr>
+      </w:pPr>
+      <w:proofErr w:type="spellStart"/>
+      <w:r>
+        <w:t>Hovern</w:t>
+      </w:r>
+      <w:proofErr w:type="spellEnd"/>
+      <w:r>
+        <w:t xml:space="preserve"> der Quizübersicht</w:t>
+      </w:r>
+    </w:p>
+    <w:p>
+      <w:pPr>
+        <w:pStyle w:val="Listenabsatz"/>
+        <w:numPr>
+          <w:ilvl w:val="1"/>
+          <w:numId w:val="1"/>
+        </w:numPr>
+      </w:pPr>
+      <w:proofErr w:type="spellStart"/>
+      <w:r>
+        <w:t>Responsive</w:t>
+      </w:r>
+      <w:proofErr w:type="spellEnd"/>
+      <w:r>
+        <w:t xml:space="preserve"> Design</w:t>
+      </w:r>
+    </w:p>
+    <w:p>
+      <w:pPr>
+        <w:pStyle w:val="Listenabsatz"/>
+        <w:numPr>
+          <w:ilvl w:val="1"/>
+          <w:numId w:val="1"/>
+        </w:numPr>
+      </w:pPr>
+      <w:r>
+        <w:t xml:space="preserve">Fehlermeldungen stylen? Anstatt </w:t>
+      </w:r>
+      <w:proofErr w:type="spellStart"/>
+      <w:r>
+        <w:t>Promptfenster</w:t>
+      </w:r>
+      <w:proofErr w:type="spellEnd"/>
+      <w:r>
+        <w:t xml:space="preserve"> – </w:t>
+      </w:r>
+      <w:proofErr w:type="spellStart"/>
+      <w:r>
+        <w:t>FehlerModal</w:t>
+      </w:r>
+      <w:proofErr w:type="spellEnd"/>
+      <w:r>
+        <w:t xml:space="preserve"> ähnlich zu </w:t>
+      </w:r>
+      <w:proofErr w:type="spellStart"/>
+      <w:r>
+        <w:t>loeschenModal</w:t>
+      </w:r>
+      <w:proofErr w:type="spellEnd"/>
+      <w:r>
+        <w:t>?</w:t>
+      </w:r>
+    </w:p>
+    <w:p>
+      <w:pPr>
+        <w:pStyle w:val="Listenabsatz"/>
+        <w:numPr>
+          <w:ilvl w:val="0"/>
+          <w:numId w:val="1"/>
+        </w:numPr>
+      </w:pPr>
+      <w:proofErr w:type="spellStart"/>
+      <w:r>
+        <w:t>NavBar</w:t>
+      </w:r>
+      <w:proofErr w:type="spellEnd"/>
+    </w:p>
+    <w:p>
+      <w:pPr>
+        <w:pStyle w:val="Listenabsatz"/>
+        <w:numPr>
+          <w:ilvl w:val="1"/>
+          <w:numId w:val="1"/>
+        </w:numPr>
+      </w:pPr>
+      <w:r>
+        <w:t xml:space="preserve">Tab </w:t>
+      </w:r>
+      <w:proofErr w:type="spellStart"/>
+      <w:r>
+        <w:t>it</w:t>
+      </w:r>
+      <w:proofErr w:type="spellEnd"/>
+      <w:r>
+        <w:t xml:space="preserve"> </w:t>
+      </w:r>
+      <w:proofErr w:type="spellStart"/>
+      <w:r>
+        <w:t>right</w:t>
+      </w:r>
+      <w:proofErr w:type="spellEnd"/>
+      <w:r>
+        <w:t xml:space="preserve">, </w:t>
+      </w:r>
+      <w:proofErr w:type="spellStart"/>
+      <w:r>
+        <w:t>Bone</w:t>
+      </w:r>
+      <w:proofErr w:type="spellEnd"/>
+      <w:r>
+        <w:t xml:space="preserve"> </w:t>
+      </w:r>
+      <w:proofErr w:type="spellStart"/>
+      <w:r>
+        <w:t>it</w:t>
+      </w:r>
+      <w:proofErr w:type="spellEnd"/>
+      <w:r>
+        <w:t xml:space="preserve"> out: </w:t>
+      </w:r>
+      <w:proofErr w:type="spellStart"/>
+      <w:r>
+        <w:t>Quizname</w:t>
+      </w:r>
+      <w:proofErr w:type="spellEnd"/>
+      <w:r>
+        <w:t xml:space="preserve"> gefällt mir nicht. Anpassung? Alternativen? Kompletten Ordner umbenennen, auch auf </w:t>
+      </w:r>
+      <w:proofErr w:type="spellStart"/>
+      <w:r>
+        <w:t>GitHub</w:t>
+      </w:r>
+      <w:proofErr w:type="spellEnd"/>
+    </w:p>
+    <w:p>
+      <w:pPr>
+        <w:pStyle w:val="Listenabsatz"/>
+        <w:numPr>
+          <w:ilvl w:val="0"/>
+          <w:numId w:val="1"/>
+        </w:numPr>
+      </w:pPr>
+      <w:r>
+        <w:t>Server</w:t>
+      </w:r>
+    </w:p>
+    <w:p>
+      <w:pPr>
+        <w:pStyle w:val="Listenabsatz"/>
+        <w:numPr>
+          <w:ilvl w:val="1"/>
+          <w:numId w:val="1"/>
+        </w:numPr>
+      </w:pPr>
+      <w:proofErr w:type="spellStart"/>
+      <w:r>
+        <w:t>Localhost</w:t>
+      </w:r>
+      <w:proofErr w:type="spellEnd"/>
+      <w:r>
+        <w:t xml:space="preserve"> 9000 und </w:t>
+      </w:r>
+      <w:proofErr w:type="spellStart"/>
+      <w:r>
+        <w:t>Localhost</w:t>
+      </w:r>
+      <w:proofErr w:type="spellEnd"/>
+      <w:r>
+        <w:t xml:space="preserve"> 5000 auf anderen Port? Beides Auf einem? Wie kann man das intuitiver gestalten?</w:t>
+      </w:r>
+    </w:p>
+    <w:p>
+      <w:pPr>
+        <w:pStyle w:val="Listenabsatz"/>
+        <w:numPr>
+          <w:ilvl w:val="0"/>
+          <w:numId w:val="1"/>
+        </w:numPr>
+      </w:pPr>
+      <w:r>
+        <w:t>Testen</w:t>
+      </w:r>
+    </w:p>
+    <w:p>
+      <w:pPr>
+        <w:pStyle w:val="Listenabsatz"/>
+        <w:numPr>
+          <w:ilvl w:val="1"/>
+          <w:numId w:val="1"/>
+        </w:numPr>
+      </w:pPr>
+      <w:r>
+        <w:t>Installation und README Datei</w:t>
+      </w:r>
+    </w:p>
+    <w:p>
+      <w:pPr>
+        <w:pStyle w:val="Listenabsatz"/>
+        <w:numPr>
+          <w:ilvl w:val="1"/>
+          <w:numId w:val="1"/>
+        </w:numPr>
+      </w:pPr>
+      <w:r>
+        <w:t>Testergebnisse Dokumentieren, anpassen, Fehlermeldungen hinzufügen und gegebenenfalls Angelo fragen was passieren soll wenn ein Ereignis auftritt</w:t>
+      </w:r>
+    </w:p>
+    <w:p>
+      <w:pPr>
+        <w:pStyle w:val="Listenabsatz"/>
+        <w:numPr>
+          <w:ilvl w:val="0"/>
+          <w:numId w:val="1"/>
+        </w:numPr>
+      </w:pPr>
+      <w:r>
+        <w:t>Zusatz</w:t>
+      </w:r>
+    </w:p>
+    <w:p>
+      <w:pPr>
+        <w:pStyle w:val="Listenabsatz"/>
+        <w:numPr>
+          <w:ilvl w:val="1"/>
+          <w:numId w:val="1"/>
+        </w:numPr>
+      </w:pPr>
+      <w:r>
+        <w:t xml:space="preserve">Tabelle mit </w:t>
+      </w:r>
+      <w:proofErr w:type="spellStart"/>
+      <w:r>
+        <w:t>QuizÜbersicht</w:t>
+      </w:r>
+      <w:proofErr w:type="spellEnd"/>
+      <w:r>
+        <w:t xml:space="preserve"> sortierbar machen</w:t>
+      </w:r>
+    </w:p>
+    <w:p>
+      <w:pPr>
+        <w:pStyle w:val="Listenabsatz"/>
+        <w:numPr>
+          <w:ilvl w:val="2"/>
+          <w:numId w:val="1"/>
+        </w:numPr>
+      </w:pPr>
+      <w:r>
+        <w:t>Nach Datum oder nach Namen</w:t>
+      </w:r>
+    </w:p>
+    <w:p>
+      <w:pPr>
+        <w:pStyle w:val="Listenabsatz"/>
+        <w:numPr>
+          <w:ilvl w:val="1"/>
+          <w:numId w:val="1"/>
+        </w:numPr>
+      </w:pPr>
+      <w:proofErr w:type="spellStart"/>
+      <w:r>
+        <w:t>QuizErgebnisse</w:t>
+      </w:r>
+      <w:proofErr w:type="spellEnd"/>
+      <w:r>
+        <w:t xml:space="preserve"> löschen können</w:t>
+      </w:r>
+    </w:p>
+    <w:p>
+      <w:pPr>
+        <w:pStyle w:val="Listenabsatz"/>
+        <w:numPr>
+          <w:ilvl w:val="1"/>
+          <w:numId w:val="1"/>
+        </w:numPr>
+      </w:pPr>
       <w:r>
         <w:t>Quiz Bearbeiten</w:t>
-      </w:r>
-    </w:p>
-    <w:p>
-      <w:pPr>
-        <w:pStyle w:val="Listenabsatz"/>
-        <w:numPr>
-          <w:ilvl w:val="0"/>
-          <w:numId w:val="1"/>
-        </w:numPr>
-      </w:pPr>
-      <w:proofErr w:type="spellStart"/>
-      <w:r>
-        <w:t>Regex</w:t>
-      </w:r>
-      <w:proofErr w:type="spellEnd"/>
-    </w:p>
-    <w:p>
-      <w:pPr>
-        <w:pStyle w:val="Listenabsatz"/>
-        <w:numPr>
-          <w:ilvl w:val="1"/>
-          <w:numId w:val="1"/>
-        </w:numPr>
-      </w:pPr>
-      <w:r>
-        <w:t>Spielernamen maximal 20 Zeichen lang. Danach Pünktchen…</w:t>
-      </w:r>
-    </w:p>
-    <w:p>
-      <w:pPr>
-        <w:pStyle w:val="Listenabsatz"/>
-        <w:numPr>
-          <w:ilvl w:val="0"/>
-          <w:numId w:val="1"/>
-        </w:numPr>
-      </w:pPr>
-      <w:proofErr w:type="spellStart"/>
-      <w:r>
-        <w:t>SpielerVerwaltung</w:t>
-      </w:r>
-      <w:proofErr w:type="spellEnd"/>
-    </w:p>
-    <w:p>
-      <w:pPr>
-        <w:pStyle w:val="Listenabsatz"/>
-        <w:numPr>
-          <w:ilvl w:val="1"/>
-          <w:numId w:val="1"/>
-        </w:numPr>
-      </w:pPr>
-      <w:r>
-        <w:t>Beim Erstellen eines Spielers, Wird dieser zwar erstellt, aber die Verbindung geht verloren</w:t>
-      </w:r>
-    </w:p>
-    <w:p>
-      <w:pPr>
-        <w:pStyle w:val="Listenabsatz"/>
-        <w:numPr>
-          <w:ilvl w:val="0"/>
-          <w:numId w:val="1"/>
-        </w:numPr>
-      </w:pPr>
-      <w:r>
-        <w:t>Anleitungen</w:t>
-      </w:r>
-    </w:p>
-    <w:p>
-      <w:pPr>
-        <w:pStyle w:val="Listenabsatz"/>
-        <w:numPr>
-          <w:ilvl w:val="1"/>
-          <w:numId w:val="1"/>
-        </w:numPr>
-      </w:pPr>
-      <w:r>
-        <w:t>Anleitung zur Verwaltung von Spielern</w:t>
-      </w:r>
-    </w:p>
-    <w:p>
-      <w:pPr>
-        <w:pStyle w:val="Listenabsatz"/>
-        <w:numPr>
-          <w:ilvl w:val="1"/>
-          <w:numId w:val="1"/>
-        </w:numPr>
-      </w:pPr>
-      <w:r>
-        <w:t>Anleitung zum Erstellen, Löschen und Bearbeiten von Quizzen</w:t>
-      </w:r>
-    </w:p>
-    <w:p>
-      <w:pPr>
-        <w:pStyle w:val="Listenabsatz"/>
-        <w:numPr>
-          <w:ilvl w:val="1"/>
-          <w:numId w:val="1"/>
-        </w:numPr>
-      </w:pPr>
-      <w:r>
-        <w:t>README Datei anpassen. Hier soll Schritt für Schritt erklärt werden wie man die Anwendung installieren und starten kann</w:t>
-      </w:r>
-    </w:p>
-    <w:p>
-      <w:pPr>
-        <w:pStyle w:val="Listenabsatz"/>
-        <w:numPr>
-          <w:ilvl w:val="0"/>
-          <w:numId w:val="1"/>
-        </w:numPr>
-      </w:pPr>
-      <w:r>
-        <w:t>Design</w:t>
-      </w:r>
-    </w:p>
-    <w:p>
-      <w:pPr>
-        <w:pStyle w:val="Listenabsatz"/>
-        <w:numPr>
-          <w:ilvl w:val="1"/>
-          <w:numId w:val="1"/>
-        </w:numPr>
-      </w:pPr>
-      <w:proofErr w:type="spellStart"/>
-      <w:r>
-        <w:t>QuizErgebnisse</w:t>
-      </w:r>
-      <w:proofErr w:type="spellEnd"/>
-      <w:r>
-        <w:t xml:space="preserve"> – Übersicht</w:t>
-      </w:r>
-    </w:p>
-    <w:p>
-      <w:pPr>
-        <w:pStyle w:val="Listenabsatz"/>
-        <w:numPr>
-          <w:ilvl w:val="1"/>
-          <w:numId w:val="1"/>
-        </w:numPr>
-      </w:pPr>
-      <w:r>
-        <w:t>Audiodesign?</w:t>
-      </w:r>
-    </w:p>
-    <w:p>
-      <w:pPr>
-        <w:pStyle w:val="Listenabsatz"/>
-        <w:numPr>
-          <w:ilvl w:val="1"/>
-          <w:numId w:val="1"/>
-        </w:numPr>
-      </w:pPr>
-      <w:proofErr w:type="spellStart"/>
-      <w:r>
-        <w:t>Hovern</w:t>
-      </w:r>
-      <w:proofErr w:type="spellEnd"/>
-      <w:r>
-        <w:t xml:space="preserve"> der Quizübersicht</w:t>
-      </w:r>
-    </w:p>
-    <w:p>
-      <w:pPr>
-        <w:pStyle w:val="Listenabsatz"/>
-        <w:numPr>
-          <w:ilvl w:val="1"/>
-          <w:numId w:val="1"/>
-        </w:numPr>
-      </w:pPr>
-      <w:proofErr w:type="spellStart"/>
-      <w:r>
-        <w:t>Responsive</w:t>
-      </w:r>
-      <w:proofErr w:type="spellEnd"/>
-      <w:r>
-        <w:t xml:space="preserve"> Design</w:t>
-      </w:r>
-    </w:p>
-    <w:p>
-      <w:pPr>
-        <w:pStyle w:val="Listenabsatz"/>
-        <w:numPr>
-          <w:ilvl w:val="1"/>
-          <w:numId w:val="1"/>
-        </w:numPr>
-      </w:pPr>
-      <w:r>
-        <w:t xml:space="preserve">Fehlermeldungen stylen? Anstatt </w:t>
-      </w:r>
-      <w:proofErr w:type="spellStart"/>
-      <w:r>
-        <w:t>Promptfenster</w:t>
-      </w:r>
-      <w:proofErr w:type="spellEnd"/>
-      <w:r>
-        <w:t xml:space="preserve"> – </w:t>
-      </w:r>
-      <w:proofErr w:type="spellStart"/>
-      <w:r>
-        <w:t>FehlerModal</w:t>
-      </w:r>
-      <w:proofErr w:type="spellEnd"/>
-      <w:r>
-        <w:t xml:space="preserve"> ähnlich zu </w:t>
-      </w:r>
-      <w:proofErr w:type="spellStart"/>
-      <w:r>
-        <w:t>loeschenModal</w:t>
-      </w:r>
-      <w:proofErr w:type="spellEnd"/>
-      <w:r>
-        <w:t>?</w:t>
-      </w:r>
-    </w:p>
-    <w:p>
-      <w:pPr>
-        <w:pStyle w:val="Listenabsatz"/>
-        <w:numPr>
-          <w:ilvl w:val="0"/>
-          <w:numId w:val="1"/>
-        </w:numPr>
-      </w:pPr>
-      <w:proofErr w:type="spellStart"/>
-      <w:r>
-        <w:t>NavBar</w:t>
-      </w:r>
-      <w:proofErr w:type="spellEnd"/>
-    </w:p>
-    <w:p>
-      <w:pPr>
-        <w:pStyle w:val="Listenabsatz"/>
-        <w:numPr>
-          <w:ilvl w:val="1"/>
-          <w:numId w:val="1"/>
-        </w:numPr>
-      </w:pPr>
-      <w:r>
-        <w:t xml:space="preserve">Tab </w:t>
-      </w:r>
-      <w:proofErr w:type="spellStart"/>
-      <w:r>
-        <w:t>it</w:t>
-      </w:r>
-      <w:proofErr w:type="spellEnd"/>
-      <w:r>
-        <w:t xml:space="preserve"> </w:t>
-      </w:r>
-      <w:proofErr w:type="spellStart"/>
-      <w:r>
-        <w:t>right</w:t>
-      </w:r>
-      <w:proofErr w:type="spellEnd"/>
-      <w:r>
-        <w:t xml:space="preserve">, </w:t>
-      </w:r>
-      <w:proofErr w:type="spellStart"/>
-      <w:r>
-        <w:t>Bone</w:t>
-      </w:r>
-      <w:proofErr w:type="spellEnd"/>
-      <w:r>
-        <w:t xml:space="preserve"> </w:t>
-      </w:r>
-      <w:proofErr w:type="spellStart"/>
-      <w:r>
-        <w:t>it</w:t>
-      </w:r>
-      <w:proofErr w:type="spellEnd"/>
-      <w:r>
-        <w:t xml:space="preserve"> out: </w:t>
-      </w:r>
-      <w:proofErr w:type="spellStart"/>
-      <w:r>
-        <w:t>Quizname</w:t>
-      </w:r>
-      <w:proofErr w:type="spellEnd"/>
-      <w:r>
-        <w:t xml:space="preserve"> gefällt mir nicht. Anpassung? Alternativen? Kompletten Ordner umbenennen, auch auf </w:t>
-      </w:r>
-      <w:proofErr w:type="spellStart"/>
-      <w:r>
-        <w:t>GitHub</w:t>
-      </w:r>
-      <w:proofErr w:type="spellEnd"/>
-    </w:p>
-    <w:p>
-      <w:pPr>
-        <w:pStyle w:val="Listenabsatz"/>
-        <w:numPr>
-          <w:ilvl w:val="0"/>
-          <w:numId w:val="1"/>
-        </w:numPr>
-      </w:pPr>
-      <w:r>
-        <w:t>Server</w:t>
-      </w:r>
-    </w:p>
-    <w:p>
-      <w:pPr>
-        <w:pStyle w:val="Listenabsatz"/>
-        <w:numPr>
-          <w:ilvl w:val="1"/>
-          <w:numId w:val="1"/>
-        </w:numPr>
-      </w:pPr>
-      <w:proofErr w:type="spellStart"/>
-      <w:r>
-        <w:t>Localhost</w:t>
-      </w:r>
-      <w:proofErr w:type="spellEnd"/>
-      <w:r>
-        <w:t xml:space="preserve"> 9000 und </w:t>
-      </w:r>
-      <w:proofErr w:type="spellStart"/>
-      <w:r>
-        <w:t>Localhost</w:t>
-      </w:r>
-      <w:proofErr w:type="spellEnd"/>
-      <w:r>
-        <w:t xml:space="preserve"> 5000 auf anderen Port? Beides Auf einem? Wie kann man das intuitiver gestalten?</w:t>
-      </w:r>
-    </w:p>
-    <w:p>
-      <w:pPr>
-        <w:pStyle w:val="Listenabsatz"/>
-        <w:numPr>
-          <w:ilvl w:val="0"/>
-          <w:numId w:val="1"/>
-        </w:numPr>
-      </w:pPr>
-      <w:r>
-        <w:t>Testen</w:t>
-      </w:r>
-    </w:p>
-    <w:p>
-      <w:pPr>
-        <w:pStyle w:val="Listenabsatz"/>
-        <w:numPr>
-          <w:ilvl w:val="1"/>
-          <w:numId w:val="1"/>
-        </w:numPr>
-      </w:pPr>
-      <w:proofErr w:type="spellStart"/>
-      <w:r>
-        <w:t>Buzzern</w:t>
-      </w:r>
-      <w:proofErr w:type="spellEnd"/>
-      <w:r>
-        <w:t>:</w:t>
-      </w:r>
-    </w:p>
-    <w:p>
-      <w:pPr>
-        <w:pStyle w:val="Listenabsatz"/>
-        <w:numPr>
-          <w:ilvl w:val="2"/>
-          <w:numId w:val="1"/>
-        </w:numPr>
-      </w:pPr>
-      <w:r>
-        <w:t xml:space="preserve">Wie lange dauert es, bis die Anwendung das </w:t>
-      </w:r>
-      <w:proofErr w:type="spellStart"/>
-      <w:r>
-        <w:t>buzzern</w:t>
-      </w:r>
-      <w:proofErr w:type="spellEnd"/>
-      <w:r>
-        <w:t xml:space="preserve"> mitbekommt?</w:t>
-      </w:r>
-    </w:p>
-    <w:p>
-      <w:pPr>
-        <w:pStyle w:val="Listenabsatz"/>
-        <w:numPr>
-          <w:ilvl w:val="2"/>
-          <w:numId w:val="1"/>
-        </w:numPr>
-      </w:pPr>
-      <w:r>
-        <w:t xml:space="preserve">Wie lange dauert es, bis die </w:t>
-      </w:r>
-      <w:proofErr w:type="spellStart"/>
-      <w:r>
-        <w:t>Buzzer</w:t>
-      </w:r>
-      <w:proofErr w:type="spellEnd"/>
-      <w:r>
-        <w:t xml:space="preserve"> der anderen Spieler geblockt werden, nachdem ein Spieler den </w:t>
-      </w:r>
-      <w:proofErr w:type="spellStart"/>
-      <w:r>
-        <w:t>Buzzer</w:t>
-      </w:r>
-      <w:proofErr w:type="spellEnd"/>
-      <w:r>
-        <w:t xml:space="preserve"> gedrückt hat?</w:t>
-      </w:r>
-    </w:p>
-    <w:p>
-      <w:pPr>
-        <w:pStyle w:val="Listenabsatz"/>
-        <w:numPr>
-          <w:ilvl w:val="1"/>
-          <w:numId w:val="1"/>
-        </w:numPr>
-      </w:pPr>
-      <w:r>
-        <w:t>Installation und README Datei</w:t>
-      </w:r>
-    </w:p>
-    <w:p>
-      <w:pPr>
-        <w:pStyle w:val="Listenabsatz"/>
-        <w:numPr>
-          <w:ilvl w:val="1"/>
-          <w:numId w:val="1"/>
-        </w:numPr>
-      </w:pPr>
-      <w:r>
-        <w:t>Testergebnisse Dokumentieren, anpassen, Fehlermeldungen hinzufügen und gegebenenfalls Angelo fragen was passieren soll wenn ein Ereignis auftritt</w:t>
-      </w:r>
-    </w:p>
-    <w:p>
-      <w:pPr>
-        <w:pStyle w:val="Listenabsatz"/>
-        <w:numPr>
-          <w:ilvl w:val="0"/>
-          <w:numId w:val="1"/>
-        </w:numPr>
-      </w:pPr>
-      <w:r>
-        <w:t>Zusatz</w:t>
-      </w:r>
-    </w:p>
-    <w:p>
-      <w:pPr>
-        <w:pStyle w:val="Listenabsatz"/>
-        <w:numPr>
-          <w:ilvl w:val="1"/>
-          <w:numId w:val="1"/>
-        </w:numPr>
-      </w:pPr>
-      <w:r>
-        <w:t xml:space="preserve">Tabelle mit </w:t>
-      </w:r>
-      <w:proofErr w:type="spellStart"/>
-      <w:r>
-        <w:t>QuizÜbersicht</w:t>
-      </w:r>
-      <w:proofErr w:type="spellEnd"/>
-      <w:r>
-        <w:t xml:space="preserve"> sortierbar machen</w:t>
-      </w:r>
-    </w:p>
-    <w:p>
-      <w:pPr>
-        <w:pStyle w:val="Listenabsatz"/>
-        <w:numPr>
-          <w:ilvl w:val="2"/>
-          <w:numId w:val="1"/>
-        </w:numPr>
-      </w:pPr>
-      <w:r>
-        <w:t>Nach Datum oder nach Namen</w:t>
-      </w:r>
-    </w:p>
-    <w:p>
-      <w:pPr>
-        <w:pStyle w:val="Listenabsatz"/>
-        <w:numPr>
-          <w:ilvl w:val="1"/>
-          <w:numId w:val="1"/>
-        </w:numPr>
-      </w:pPr>
-      <w:proofErr w:type="spellStart"/>
-      <w:r>
-        <w:t>QuizErgebnisse</w:t>
-      </w:r>
-      <w:proofErr w:type="spellEnd"/>
-      <w:r>
-        <w:t xml:space="preserve"> löschen können</w:t>
       </w:r>
       <w:bookmarkStart w:id="0" w:name="_GoBack"/>
       <w:bookmarkEnd w:id="0"/>

</xml_diff>

<commit_message>
Icons verschwinden nicht mehr beim Hovern über die Tabelle mit der Quizübersicht
</commit_message>
<xml_diff>
--- a/ToDos.docx
+++ b/ToDos.docx
@@ -70,405 +70,369 @@
       <w:pPr>
         <w:pStyle w:val="Listenabsatz"/>
         <w:numPr>
-          <w:ilvl w:val="0"/>
-          <w:numId w:val="1"/>
-        </w:numPr>
-      </w:pPr>
-      <w:proofErr w:type="spellStart"/>
-      <w:r>
-        <w:t>SpielerVerwaltung</w:t>
-      </w:r>
-      <w:proofErr w:type="spellEnd"/>
-    </w:p>
-    <w:p>
-      <w:pPr>
-        <w:pStyle w:val="Listenabsatz"/>
-        <w:numPr>
-          <w:ilvl w:val="1"/>
-          <w:numId w:val="1"/>
-        </w:numPr>
-      </w:pPr>
-      <w:r>
-        <w:t>Beim Erstellen eines Spielers, Wird dieser zwar erstellt, aber die Verbindung geht verloren</w:t>
-      </w:r>
-    </w:p>
-    <w:p>
-      <w:pPr>
-        <w:pStyle w:val="Listenabsatz"/>
-        <w:numPr>
-          <w:ilvl w:val="0"/>
-          <w:numId w:val="1"/>
-        </w:numPr>
-      </w:pPr>
-      <w:r>
-        <w:t>Anleitungen</w:t>
-      </w:r>
-    </w:p>
-    <w:p>
-      <w:pPr>
-        <w:pStyle w:val="Listenabsatz"/>
-        <w:numPr>
-          <w:ilvl w:val="1"/>
-          <w:numId w:val="1"/>
-        </w:numPr>
-      </w:pPr>
-      <w:r>
-        <w:t>Anleitung zur Verwaltung von Spielern</w:t>
-      </w:r>
-    </w:p>
-    <w:p>
-      <w:pPr>
-        <w:pStyle w:val="Listenabsatz"/>
-        <w:numPr>
-          <w:ilvl w:val="1"/>
-          <w:numId w:val="1"/>
-        </w:numPr>
-      </w:pPr>
-      <w:r>
-        <w:t>Anleitung zum Erstellen, Löschen und Bearbeiten von Quizzen</w:t>
-      </w:r>
-    </w:p>
-    <w:p>
-      <w:pPr>
-        <w:pStyle w:val="Listenabsatz"/>
-        <w:numPr>
-          <w:ilvl w:val="1"/>
-          <w:numId w:val="1"/>
-        </w:numPr>
-      </w:pPr>
-      <w:r>
-        <w:t>README Datei anpassen. Hier soll Schritt für Schritt erklärt werden wie man die Anwendung installieren und starten kann</w:t>
-      </w:r>
-    </w:p>
-    <w:p>
-      <w:pPr>
-        <w:pStyle w:val="Listenabsatz"/>
-        <w:numPr>
-          <w:ilvl w:val="0"/>
-          <w:numId w:val="1"/>
-        </w:numPr>
-      </w:pPr>
-      <w:r>
-        <w:t>Design</w:t>
-      </w:r>
-    </w:p>
-    <w:p>
-      <w:pPr>
-        <w:pStyle w:val="Listenabsatz"/>
-        <w:numPr>
-          <w:ilvl w:val="1"/>
-          <w:numId w:val="1"/>
-        </w:numPr>
-      </w:pPr>
-      <w:proofErr w:type="spellStart"/>
-      <w:r>
-        <w:t>QuizErgebnisse</w:t>
-      </w:r>
-      <w:proofErr w:type="spellEnd"/>
-      <w:r>
-        <w:t xml:space="preserve"> – Übersicht</w:t>
-      </w:r>
-    </w:p>
-    <w:p>
-      <w:pPr>
-        <w:pStyle w:val="Listenabsatz"/>
-        <w:numPr>
-          <w:ilvl w:val="1"/>
-          <w:numId w:val="1"/>
-        </w:numPr>
-      </w:pPr>
-      <w:r>
-        <w:t>Audiodesign?</w:t>
-      </w:r>
-    </w:p>
-    <w:p>
-      <w:pPr>
-        <w:pStyle w:val="Listenabsatz"/>
-        <w:numPr>
-          <w:ilvl w:val="1"/>
-          <w:numId w:val="1"/>
-        </w:numPr>
-      </w:pPr>
-      <w:proofErr w:type="spellStart"/>
-      <w:r>
-        <w:t>Hovern</w:t>
-      </w:r>
-      <w:proofErr w:type="spellEnd"/>
-      <w:r>
-        <w:t xml:space="preserve"> der Quizübersicht</w:t>
-      </w:r>
-    </w:p>
-    <w:p>
-      <w:pPr>
-        <w:pStyle w:val="Listenabsatz"/>
-        <w:numPr>
-          <w:ilvl w:val="1"/>
-          <w:numId w:val="1"/>
-        </w:numPr>
-      </w:pPr>
-      <w:proofErr w:type="spellStart"/>
-      <w:r>
-        <w:t>Responsive</w:t>
-      </w:r>
-      <w:proofErr w:type="spellEnd"/>
-      <w:r>
-        <w:t xml:space="preserve"> Design</w:t>
-      </w:r>
-    </w:p>
-    <w:p>
-      <w:pPr>
-        <w:pStyle w:val="Listenabsatz"/>
-        <w:numPr>
-          <w:ilvl w:val="1"/>
-          <w:numId w:val="1"/>
-        </w:numPr>
-      </w:pPr>
-      <w:r>
-        <w:t xml:space="preserve">Fehlermeldungen stylen? Anstatt </w:t>
-      </w:r>
-      <w:proofErr w:type="spellStart"/>
-      <w:r>
-        <w:t>Promptfenster</w:t>
-      </w:r>
-      <w:proofErr w:type="spellEnd"/>
-      <w:r>
-        <w:t xml:space="preserve"> – </w:t>
-      </w:r>
-      <w:proofErr w:type="spellStart"/>
-      <w:r>
-        <w:t>FehlerModal</w:t>
-      </w:r>
-      <w:proofErr w:type="spellEnd"/>
-      <w:r>
-        <w:t xml:space="preserve"> ähnlich zu </w:t>
-      </w:r>
-      <w:proofErr w:type="spellStart"/>
-      <w:r>
-        <w:t>loeschenModal</w:t>
-      </w:r>
-      <w:proofErr w:type="spellEnd"/>
-      <w:r>
-        <w:t>?</w:t>
-      </w:r>
-    </w:p>
-    <w:p>
-      <w:pPr>
-        <w:pStyle w:val="Listenabsatz"/>
-        <w:numPr>
-          <w:ilvl w:val="0"/>
-          <w:numId w:val="1"/>
-        </w:numPr>
-      </w:pPr>
-      <w:proofErr w:type="spellStart"/>
-      <w:r>
-        <w:t>NavBar</w:t>
-      </w:r>
-      <w:proofErr w:type="spellEnd"/>
-    </w:p>
-    <w:p>
-      <w:pPr>
-        <w:pStyle w:val="Listenabsatz"/>
-        <w:numPr>
-          <w:ilvl w:val="1"/>
-          <w:numId w:val="1"/>
-        </w:numPr>
-      </w:pPr>
-      <w:r>
-        <w:t xml:space="preserve">Tab </w:t>
-      </w:r>
-      <w:proofErr w:type="spellStart"/>
-      <w:r>
-        <w:t>it</w:t>
-      </w:r>
-      <w:proofErr w:type="spellEnd"/>
-      <w:r>
-        <w:t xml:space="preserve"> </w:t>
-      </w:r>
-      <w:proofErr w:type="spellStart"/>
-      <w:r>
-        <w:t>right</w:t>
-      </w:r>
-      <w:proofErr w:type="spellEnd"/>
-      <w:r>
-        <w:t xml:space="preserve">, </w:t>
-      </w:r>
-      <w:proofErr w:type="spellStart"/>
-      <w:r>
-        <w:t>Bone</w:t>
-      </w:r>
-      <w:proofErr w:type="spellEnd"/>
-      <w:r>
-        <w:t xml:space="preserve"> </w:t>
-      </w:r>
-      <w:proofErr w:type="spellStart"/>
-      <w:r>
-        <w:t>it</w:t>
-      </w:r>
-      <w:proofErr w:type="spellEnd"/>
-      <w:r>
-        <w:t xml:space="preserve"> out: </w:t>
-      </w:r>
-      <w:proofErr w:type="spellStart"/>
-      <w:r>
-        <w:t>Quizname</w:t>
-      </w:r>
-      <w:proofErr w:type="spellEnd"/>
-      <w:r>
-        <w:t xml:space="preserve"> gefällt mir nicht. Anpassung? Alternativen? Kompletten Ordner umbenennen, auch auf </w:t>
-      </w:r>
-      <w:proofErr w:type="spellStart"/>
-      <w:r>
-        <w:t>GitHub</w:t>
-      </w:r>
-      <w:proofErr w:type="spellEnd"/>
-    </w:p>
-    <w:p>
-      <w:pPr>
-        <w:pStyle w:val="Listenabsatz"/>
-        <w:numPr>
-          <w:ilvl w:val="0"/>
-          <w:numId w:val="1"/>
-        </w:numPr>
-      </w:pPr>
-      <w:r>
-        <w:t>Server</w:t>
-      </w:r>
-    </w:p>
-    <w:p>
-      <w:pPr>
-        <w:pStyle w:val="Listenabsatz"/>
-        <w:numPr>
-          <w:ilvl w:val="1"/>
-          <w:numId w:val="1"/>
-        </w:numPr>
-      </w:pPr>
-      <w:proofErr w:type="spellStart"/>
-      <w:r>
-        <w:t>Localhost</w:t>
-      </w:r>
-      <w:proofErr w:type="spellEnd"/>
-      <w:r>
-        <w:t xml:space="preserve"> 9000 und </w:t>
-      </w:r>
-      <w:proofErr w:type="spellStart"/>
-      <w:r>
-        <w:t>Localhost</w:t>
-      </w:r>
-      <w:proofErr w:type="spellEnd"/>
-      <w:r>
-        <w:t xml:space="preserve"> 5000 auf anderen Port? Beides Auf einem? Wie kann man das intuitiver gestalten?</w:t>
-      </w:r>
-    </w:p>
-    <w:p>
-      <w:pPr>
-        <w:pStyle w:val="Listenabsatz"/>
-        <w:numPr>
-          <w:ilvl w:val="0"/>
-          <w:numId w:val="1"/>
-        </w:numPr>
-      </w:pPr>
-      <w:r>
-        <w:t>Testen</w:t>
-      </w:r>
-    </w:p>
-    <w:p>
-      <w:pPr>
-        <w:pStyle w:val="Listenabsatz"/>
-        <w:numPr>
-          <w:ilvl w:val="1"/>
-          <w:numId w:val="1"/>
-        </w:numPr>
-      </w:pPr>
-      <w:r>
-        <w:t>Installation und README Datei</w:t>
-      </w:r>
-    </w:p>
-    <w:p>
-      <w:pPr>
-        <w:pStyle w:val="Listenabsatz"/>
-        <w:numPr>
-          <w:ilvl w:val="1"/>
-          <w:numId w:val="1"/>
-        </w:numPr>
-      </w:pPr>
-      <w:r>
-        <w:t>Testergebnisse Dokumentieren, anpassen, Fehlermeldungen hinzufügen und gegebenenfalls Angelo fragen was passieren soll wenn ein Ereignis auftritt</w:t>
-      </w:r>
-    </w:p>
-    <w:p>
-      <w:pPr>
-        <w:pStyle w:val="Listenabsatz"/>
-        <w:numPr>
-          <w:ilvl w:val="0"/>
-          <w:numId w:val="1"/>
-        </w:numPr>
-      </w:pPr>
-      <w:r>
-        <w:t>Zusatz</w:t>
-      </w:r>
-    </w:p>
-    <w:p>
-      <w:pPr>
-        <w:pStyle w:val="Listenabsatz"/>
-        <w:numPr>
-          <w:ilvl w:val="1"/>
-          <w:numId w:val="1"/>
-        </w:numPr>
-      </w:pPr>
-      <w:r>
-        <w:t xml:space="preserve">Tabelle mit </w:t>
-      </w:r>
-      <w:proofErr w:type="spellStart"/>
-      <w:r>
-        <w:t>QuizÜbersicht</w:t>
-      </w:r>
-      <w:proofErr w:type="spellEnd"/>
-      <w:r>
-        <w:t xml:space="preserve"> sortierbar machen</w:t>
-      </w:r>
-    </w:p>
-    <w:p>
-      <w:pPr>
-        <w:pStyle w:val="Listenabsatz"/>
-        <w:numPr>
-          <w:ilvl w:val="2"/>
-          <w:numId w:val="1"/>
-        </w:numPr>
-      </w:pPr>
-      <w:r>
-        <w:t>Nach Datum oder nach Namen</w:t>
-      </w:r>
-    </w:p>
-    <w:p>
-      <w:pPr>
-        <w:pStyle w:val="Listenabsatz"/>
-        <w:numPr>
-          <w:ilvl w:val="1"/>
-          <w:numId w:val="1"/>
-        </w:numPr>
-      </w:pPr>
-      <w:proofErr w:type="spellStart"/>
-      <w:r>
-        <w:t>QuizErgebnisse</w:t>
-      </w:r>
-      <w:proofErr w:type="spellEnd"/>
-      <w:r>
-        <w:t xml:space="preserve"> löschen können</w:t>
-      </w:r>
-    </w:p>
-    <w:p>
-      <w:pPr>
-        <w:pStyle w:val="Listenabsatz"/>
-        <w:numPr>
-          <w:ilvl w:val="1"/>
-          <w:numId w:val="1"/>
-        </w:numPr>
-      </w:pPr>
-      <w:r>
-        <w:t>Quiz Bearbeiten</w:t>
+          <w:ilvl w:val="1"/>
+          <w:numId w:val="1"/>
+        </w:numPr>
+      </w:pPr>
+      <w:r>
+        <w:t>Kategorien dürfen nicht leer bleiben</w:t>
       </w:r>
       <w:bookmarkStart w:id="0" w:name="_GoBack"/>
       <w:bookmarkEnd w:id="0"/>
+    </w:p>
+    <w:p>
+      <w:pPr>
+        <w:pStyle w:val="Listenabsatz"/>
+        <w:numPr>
+          <w:ilvl w:val="0"/>
+          <w:numId w:val="1"/>
+        </w:numPr>
+      </w:pPr>
+      <w:proofErr w:type="spellStart"/>
+      <w:r>
+        <w:t>SpielerVerwaltung</w:t>
+      </w:r>
+      <w:proofErr w:type="spellEnd"/>
+    </w:p>
+    <w:p>
+      <w:pPr>
+        <w:pStyle w:val="Listenabsatz"/>
+        <w:numPr>
+          <w:ilvl w:val="1"/>
+          <w:numId w:val="1"/>
+        </w:numPr>
+      </w:pPr>
+      <w:r>
+        <w:t>Beim Erstellen eines Spielers, Wird dieser zwar erstellt, aber die Verbindung geht verloren</w:t>
+      </w:r>
+    </w:p>
+    <w:p>
+      <w:pPr>
+        <w:pStyle w:val="Listenabsatz"/>
+        <w:numPr>
+          <w:ilvl w:val="0"/>
+          <w:numId w:val="1"/>
+        </w:numPr>
+      </w:pPr>
+      <w:r>
+        <w:t>Anleitungen</w:t>
+      </w:r>
+    </w:p>
+    <w:p>
+      <w:pPr>
+        <w:pStyle w:val="Listenabsatz"/>
+        <w:numPr>
+          <w:ilvl w:val="1"/>
+          <w:numId w:val="1"/>
+        </w:numPr>
+      </w:pPr>
+      <w:r>
+        <w:t>Anleitung zur Verwaltung von Spielern</w:t>
+      </w:r>
+    </w:p>
+    <w:p>
+      <w:pPr>
+        <w:pStyle w:val="Listenabsatz"/>
+        <w:numPr>
+          <w:ilvl w:val="1"/>
+          <w:numId w:val="1"/>
+        </w:numPr>
+      </w:pPr>
+      <w:r>
+        <w:t>Anleitung zum Erstellen, Löschen und Bearbeiten von Quizzen</w:t>
+      </w:r>
+    </w:p>
+    <w:p>
+      <w:pPr>
+        <w:pStyle w:val="Listenabsatz"/>
+        <w:numPr>
+          <w:ilvl w:val="1"/>
+          <w:numId w:val="1"/>
+        </w:numPr>
+      </w:pPr>
+      <w:r>
+        <w:t>README Datei anpassen. Hier soll Schritt für Schritt erklärt werden wie man die Anwendung installieren und starten kann</w:t>
+      </w:r>
+    </w:p>
+    <w:p>
+      <w:pPr>
+        <w:pStyle w:val="Listenabsatz"/>
+        <w:numPr>
+          <w:ilvl w:val="0"/>
+          <w:numId w:val="1"/>
+        </w:numPr>
+      </w:pPr>
+      <w:r>
+        <w:t>Design</w:t>
+      </w:r>
+    </w:p>
+    <w:p>
+      <w:pPr>
+        <w:pStyle w:val="Listenabsatz"/>
+        <w:numPr>
+          <w:ilvl w:val="1"/>
+          <w:numId w:val="1"/>
+        </w:numPr>
+      </w:pPr>
+      <w:proofErr w:type="spellStart"/>
+      <w:r>
+        <w:t>QuizErgebnisse</w:t>
+      </w:r>
+      <w:proofErr w:type="spellEnd"/>
+      <w:r>
+        <w:t xml:space="preserve"> – Übersicht</w:t>
+      </w:r>
+    </w:p>
+    <w:p>
+      <w:pPr>
+        <w:pStyle w:val="Listenabsatz"/>
+        <w:numPr>
+          <w:ilvl w:val="1"/>
+          <w:numId w:val="1"/>
+        </w:numPr>
+      </w:pPr>
+      <w:proofErr w:type="spellStart"/>
+      <w:r>
+        <w:t>Responsive</w:t>
+      </w:r>
+      <w:proofErr w:type="spellEnd"/>
+      <w:r>
+        <w:t xml:space="preserve"> Design</w:t>
+      </w:r>
+    </w:p>
+    <w:p>
+      <w:pPr>
+        <w:pStyle w:val="Listenabsatz"/>
+        <w:numPr>
+          <w:ilvl w:val="1"/>
+          <w:numId w:val="1"/>
+        </w:numPr>
+      </w:pPr>
+      <w:r>
+        <w:t>Fehlermeldungen stylen? Anstatt Prompt</w:t>
+      </w:r>
+      <w:r>
+        <w:t>-F</w:t>
+      </w:r>
+      <w:r>
+        <w:t xml:space="preserve">enster – </w:t>
+      </w:r>
+      <w:proofErr w:type="spellStart"/>
+      <w:r>
+        <w:t>FehlerModal</w:t>
+      </w:r>
+      <w:proofErr w:type="spellEnd"/>
+      <w:r>
+        <w:t xml:space="preserve"> ähnlich zu </w:t>
+      </w:r>
+      <w:proofErr w:type="spellStart"/>
+      <w:r>
+        <w:t>loeschenModal</w:t>
+      </w:r>
+      <w:proofErr w:type="spellEnd"/>
+      <w:r>
+        <w:t>?</w:t>
+      </w:r>
+    </w:p>
+    <w:p>
+      <w:pPr>
+        <w:pStyle w:val="Listenabsatz"/>
+        <w:numPr>
+          <w:ilvl w:val="0"/>
+          <w:numId w:val="1"/>
+        </w:numPr>
+      </w:pPr>
+      <w:proofErr w:type="spellStart"/>
+      <w:r>
+        <w:t>NavBar</w:t>
+      </w:r>
+      <w:proofErr w:type="spellEnd"/>
+    </w:p>
+    <w:p>
+      <w:pPr>
+        <w:pStyle w:val="Listenabsatz"/>
+        <w:numPr>
+          <w:ilvl w:val="1"/>
+          <w:numId w:val="1"/>
+        </w:numPr>
+      </w:pPr>
+      <w:r>
+        <w:t xml:space="preserve">Tab </w:t>
+      </w:r>
+      <w:proofErr w:type="spellStart"/>
+      <w:r>
+        <w:t>it</w:t>
+      </w:r>
+      <w:proofErr w:type="spellEnd"/>
+      <w:r>
+        <w:t xml:space="preserve"> </w:t>
+      </w:r>
+      <w:proofErr w:type="spellStart"/>
+      <w:r>
+        <w:t>right</w:t>
+      </w:r>
+      <w:proofErr w:type="spellEnd"/>
+      <w:r>
+        <w:t xml:space="preserve">, </w:t>
+      </w:r>
+      <w:proofErr w:type="spellStart"/>
+      <w:r>
+        <w:t>Bone</w:t>
+      </w:r>
+      <w:proofErr w:type="spellEnd"/>
+      <w:r>
+        <w:t xml:space="preserve"> </w:t>
+      </w:r>
+      <w:proofErr w:type="spellStart"/>
+      <w:r>
+        <w:t>it</w:t>
+      </w:r>
+      <w:proofErr w:type="spellEnd"/>
+      <w:r>
+        <w:t xml:space="preserve"> out: </w:t>
+      </w:r>
+      <w:proofErr w:type="spellStart"/>
+      <w:r>
+        <w:t>Quizname</w:t>
+      </w:r>
+      <w:proofErr w:type="spellEnd"/>
+      <w:r>
+        <w:t xml:space="preserve"> gefällt mir nicht. Anpassung? Alternativen? Kompletten Ordner umbenennen, auch auf </w:t>
+      </w:r>
+      <w:proofErr w:type="spellStart"/>
+      <w:r>
+        <w:t>GitHub</w:t>
+      </w:r>
+      <w:proofErr w:type="spellEnd"/>
+    </w:p>
+    <w:p>
+      <w:pPr>
+        <w:pStyle w:val="Listenabsatz"/>
+        <w:numPr>
+          <w:ilvl w:val="0"/>
+          <w:numId w:val="1"/>
+        </w:numPr>
+      </w:pPr>
+      <w:r>
+        <w:t>Server</w:t>
+      </w:r>
+    </w:p>
+    <w:p>
+      <w:pPr>
+        <w:pStyle w:val="Listenabsatz"/>
+        <w:numPr>
+          <w:ilvl w:val="1"/>
+          <w:numId w:val="1"/>
+        </w:numPr>
+      </w:pPr>
+      <w:proofErr w:type="spellStart"/>
+      <w:r>
+        <w:t>Localhost</w:t>
+      </w:r>
+      <w:proofErr w:type="spellEnd"/>
+      <w:r>
+        <w:t xml:space="preserve"> 9000 und </w:t>
+      </w:r>
+      <w:proofErr w:type="spellStart"/>
+      <w:r>
+        <w:t>Localhost</w:t>
+      </w:r>
+      <w:proofErr w:type="spellEnd"/>
+      <w:r>
+        <w:t xml:space="preserve"> 5000 auf anderen Port? Beides Auf einem? Wie kann man das intuitiver gestalten?</w:t>
+      </w:r>
+    </w:p>
+    <w:p>
+      <w:pPr>
+        <w:pStyle w:val="Listenabsatz"/>
+        <w:numPr>
+          <w:ilvl w:val="0"/>
+          <w:numId w:val="1"/>
+        </w:numPr>
+      </w:pPr>
+      <w:r>
+        <w:t>Testen</w:t>
+      </w:r>
+    </w:p>
+    <w:p>
+      <w:pPr>
+        <w:pStyle w:val="Listenabsatz"/>
+        <w:numPr>
+          <w:ilvl w:val="1"/>
+          <w:numId w:val="1"/>
+        </w:numPr>
+      </w:pPr>
+      <w:r>
+        <w:t>Installation und README Datei</w:t>
+      </w:r>
+    </w:p>
+    <w:p>
+      <w:pPr>
+        <w:pStyle w:val="Listenabsatz"/>
+        <w:numPr>
+          <w:ilvl w:val="1"/>
+          <w:numId w:val="1"/>
+        </w:numPr>
+      </w:pPr>
+      <w:r>
+        <w:t>Testergebnisse Dokumentieren, anpassen, Fehlermeldungen hinzufügen und gegebenenfalls Angelo fragen was passieren soll wenn ein Ereignis auftritt</w:t>
+      </w:r>
+    </w:p>
+    <w:p>
+      <w:pPr>
+        <w:pStyle w:val="Listenabsatz"/>
+        <w:numPr>
+          <w:ilvl w:val="0"/>
+          <w:numId w:val="1"/>
+        </w:numPr>
+      </w:pPr>
+      <w:r>
+        <w:t>Zusatz</w:t>
+      </w:r>
+    </w:p>
+    <w:p>
+      <w:pPr>
+        <w:pStyle w:val="Listenabsatz"/>
+        <w:numPr>
+          <w:ilvl w:val="1"/>
+          <w:numId w:val="1"/>
+        </w:numPr>
+      </w:pPr>
+      <w:r>
+        <w:t xml:space="preserve">Tabelle mit </w:t>
+      </w:r>
+      <w:proofErr w:type="spellStart"/>
+      <w:r>
+        <w:t>QuizÜbersicht</w:t>
+      </w:r>
+      <w:proofErr w:type="spellEnd"/>
+      <w:r>
+        <w:t xml:space="preserve"> sortierbar machen</w:t>
+      </w:r>
+    </w:p>
+    <w:p>
+      <w:pPr>
+        <w:pStyle w:val="Listenabsatz"/>
+        <w:numPr>
+          <w:ilvl w:val="2"/>
+          <w:numId w:val="1"/>
+        </w:numPr>
+      </w:pPr>
+      <w:r>
+        <w:t>Nach Datum oder nach Namen</w:t>
+      </w:r>
+    </w:p>
+    <w:p>
+      <w:pPr>
+        <w:pStyle w:val="Listenabsatz"/>
+        <w:numPr>
+          <w:ilvl w:val="1"/>
+          <w:numId w:val="1"/>
+        </w:numPr>
+      </w:pPr>
+      <w:r>
+        <w:t>Quiz Bearbeiten</w:t>
+      </w:r>
     </w:p>
     <w:p/>
     <w:p/>

</xml_diff>

<commit_message>
Manipulationen an json Dateien durch das EditQuizModal sind möglich. Noch nicht fehlerfrei
</commit_message>
<xml_diff>
--- a/ToDos.docx
+++ b/ToDos.docx
@@ -70,372 +70,307 @@
       <w:pPr>
         <w:pStyle w:val="Listenabsatz"/>
         <w:numPr>
+          <w:ilvl w:val="0"/>
+          <w:numId w:val="1"/>
+        </w:numPr>
+      </w:pPr>
+      <w:proofErr w:type="spellStart"/>
+      <w:r>
+        <w:t>SpielerVerwaltung</w:t>
+      </w:r>
+      <w:proofErr w:type="spellEnd"/>
+    </w:p>
+    <w:p>
+      <w:pPr>
+        <w:pStyle w:val="Listenabsatz"/>
+        <w:numPr>
           <w:ilvl w:val="1"/>
           <w:numId w:val="1"/>
         </w:numPr>
       </w:pPr>
       <w:r>
-        <w:t>Kategorien dürfen nicht leer bleiben</w:t>
+        <w:t>Beim Erstellen eines Spielers, Wird dieser zwar erstellt, aber die Verbindung geht verloren</w:t>
+      </w:r>
+    </w:p>
+    <w:p>
+      <w:pPr>
+        <w:pStyle w:val="Listenabsatz"/>
+        <w:numPr>
+          <w:ilvl w:val="0"/>
+          <w:numId w:val="1"/>
+        </w:numPr>
+      </w:pPr>
+      <w:r>
+        <w:t>Anleitungen</w:t>
+      </w:r>
+    </w:p>
+    <w:p>
+      <w:pPr>
+        <w:pStyle w:val="Listenabsatz"/>
+        <w:numPr>
+          <w:ilvl w:val="1"/>
+          <w:numId w:val="1"/>
+        </w:numPr>
+      </w:pPr>
+      <w:r>
+        <w:t>Anleitung zur Verwaltung von Spielern</w:t>
+      </w:r>
+    </w:p>
+    <w:p>
+      <w:pPr>
+        <w:pStyle w:val="Listenabsatz"/>
+        <w:numPr>
+          <w:ilvl w:val="1"/>
+          <w:numId w:val="1"/>
+        </w:numPr>
+      </w:pPr>
+      <w:r>
+        <w:t>Anleitung zum Erstellen, Löschen und Bearbeiten von Quizzen</w:t>
+      </w:r>
+    </w:p>
+    <w:p>
+      <w:pPr>
+        <w:pStyle w:val="Listenabsatz"/>
+        <w:numPr>
+          <w:ilvl w:val="1"/>
+          <w:numId w:val="1"/>
+        </w:numPr>
+      </w:pPr>
+      <w:r>
+        <w:t>README Datei anpassen. Hier soll Schritt für Schritt erklärt werden wie man die Anwendung installieren und starten kann</w:t>
+      </w:r>
+    </w:p>
+    <w:p>
+      <w:pPr>
+        <w:pStyle w:val="Listenabsatz"/>
+        <w:numPr>
+          <w:ilvl w:val="0"/>
+          <w:numId w:val="1"/>
+        </w:numPr>
+      </w:pPr>
+      <w:r>
+        <w:t>Design</w:t>
+      </w:r>
+    </w:p>
+    <w:p>
+      <w:pPr>
+        <w:pStyle w:val="Listenabsatz"/>
+        <w:numPr>
+          <w:ilvl w:val="1"/>
+          <w:numId w:val="1"/>
+        </w:numPr>
+      </w:pPr>
+      <w:proofErr w:type="spellStart"/>
+      <w:r>
+        <w:t>Responsive</w:t>
+      </w:r>
+      <w:proofErr w:type="spellEnd"/>
+      <w:r>
+        <w:t xml:space="preserve"> Design</w:t>
+      </w:r>
+    </w:p>
+    <w:p>
+      <w:pPr>
+        <w:pStyle w:val="Listenabsatz"/>
+        <w:numPr>
+          <w:ilvl w:val="0"/>
+          <w:numId w:val="1"/>
+        </w:numPr>
+      </w:pPr>
+      <w:proofErr w:type="spellStart"/>
+      <w:r>
+        <w:t>NavBar</w:t>
+      </w:r>
+      <w:proofErr w:type="spellEnd"/>
+    </w:p>
+    <w:p>
+      <w:pPr>
+        <w:pStyle w:val="Listenabsatz"/>
+        <w:numPr>
+          <w:ilvl w:val="1"/>
+          <w:numId w:val="1"/>
+        </w:numPr>
+      </w:pPr>
+      <w:r>
+        <w:t xml:space="preserve">Tab </w:t>
+      </w:r>
+      <w:proofErr w:type="spellStart"/>
+      <w:r>
+        <w:t>it</w:t>
+      </w:r>
+      <w:proofErr w:type="spellEnd"/>
+      <w:r>
+        <w:t xml:space="preserve"> </w:t>
+      </w:r>
+      <w:proofErr w:type="spellStart"/>
+      <w:r>
+        <w:t>right</w:t>
+      </w:r>
+      <w:proofErr w:type="spellEnd"/>
+      <w:r>
+        <w:t xml:space="preserve">, </w:t>
+      </w:r>
+      <w:proofErr w:type="spellStart"/>
+      <w:r>
+        <w:t>Bone</w:t>
+      </w:r>
+      <w:proofErr w:type="spellEnd"/>
+      <w:r>
+        <w:t xml:space="preserve"> </w:t>
+      </w:r>
+      <w:proofErr w:type="spellStart"/>
+      <w:r>
+        <w:t>it</w:t>
+      </w:r>
+      <w:proofErr w:type="spellEnd"/>
+      <w:r>
+        <w:t xml:space="preserve"> out: </w:t>
+      </w:r>
+      <w:proofErr w:type="spellStart"/>
+      <w:r>
+        <w:t>Quizname</w:t>
+      </w:r>
+      <w:proofErr w:type="spellEnd"/>
+      <w:r>
+        <w:t xml:space="preserve"> gefällt mir nicht. Anpassung? Alternativen? Kompletten Ordner umbenennen, auch auf </w:t>
+      </w:r>
+      <w:proofErr w:type="spellStart"/>
+      <w:r>
+        <w:t>GitHub</w:t>
+      </w:r>
+      <w:proofErr w:type="spellEnd"/>
+    </w:p>
+    <w:p>
+      <w:pPr>
+        <w:pStyle w:val="Listenabsatz"/>
+        <w:numPr>
+          <w:ilvl w:val="0"/>
+          <w:numId w:val="1"/>
+        </w:numPr>
+      </w:pPr>
+      <w:r>
+        <w:t>Server</w:t>
+      </w:r>
+    </w:p>
+    <w:p>
+      <w:pPr>
+        <w:pStyle w:val="Listenabsatz"/>
+        <w:numPr>
+          <w:ilvl w:val="1"/>
+          <w:numId w:val="1"/>
+        </w:numPr>
+      </w:pPr>
+      <w:proofErr w:type="spellStart"/>
+      <w:r>
+        <w:t>Localhost</w:t>
+      </w:r>
+      <w:proofErr w:type="spellEnd"/>
+      <w:r>
+        <w:t xml:space="preserve"> 9000 und </w:t>
+      </w:r>
+      <w:proofErr w:type="spellStart"/>
+      <w:r>
+        <w:t>Localhost</w:t>
+      </w:r>
+      <w:proofErr w:type="spellEnd"/>
+      <w:r>
+        <w:t xml:space="preserve"> 5000 auf anderen Port? Beides Auf einem? Wie kann man das intuitiver gestalten?</w:t>
+      </w:r>
+    </w:p>
+    <w:p>
+      <w:pPr>
+        <w:pStyle w:val="Listenabsatz"/>
+        <w:numPr>
+          <w:ilvl w:val="0"/>
+          <w:numId w:val="1"/>
+        </w:numPr>
+      </w:pPr>
+      <w:r>
+        <w:t>Testen</w:t>
+      </w:r>
+    </w:p>
+    <w:p>
+      <w:pPr>
+        <w:pStyle w:val="Listenabsatz"/>
+        <w:numPr>
+          <w:ilvl w:val="1"/>
+          <w:numId w:val="1"/>
+        </w:numPr>
+      </w:pPr>
+      <w:r>
+        <w:t>Installation und README Datei</w:t>
+      </w:r>
+    </w:p>
+    <w:p>
+      <w:pPr>
+        <w:pStyle w:val="Listenabsatz"/>
+        <w:numPr>
+          <w:ilvl w:val="1"/>
+          <w:numId w:val="1"/>
+        </w:numPr>
+      </w:pPr>
+      <w:r>
+        <w:t>Testergebnisse Dokumentieren, anpassen, Fehlermeldungen hinzufügen und gegebenenfalls Angelo fragen was passieren soll wenn ein Ereignis auftritt</w:t>
+      </w:r>
+    </w:p>
+    <w:p>
+      <w:pPr>
+        <w:pStyle w:val="Listenabsatz"/>
+        <w:numPr>
+          <w:ilvl w:val="0"/>
+          <w:numId w:val="1"/>
+        </w:numPr>
+      </w:pPr>
+      <w:r>
+        <w:t>Zusatz</w:t>
+      </w:r>
+    </w:p>
+    <w:p>
+      <w:pPr>
+        <w:pStyle w:val="Listenabsatz"/>
+        <w:numPr>
+          <w:ilvl w:val="1"/>
+          <w:numId w:val="1"/>
+        </w:numPr>
+      </w:pPr>
+      <w:r>
+        <w:t xml:space="preserve">Tabelle mit </w:t>
+      </w:r>
+      <w:proofErr w:type="spellStart"/>
+      <w:r>
+        <w:t>QuizÜbersicht</w:t>
+      </w:r>
+      <w:proofErr w:type="spellEnd"/>
+      <w:r>
+        <w:t xml:space="preserve"> sortierbar machen</w:t>
+      </w:r>
+    </w:p>
+    <w:p>
+      <w:pPr>
+        <w:pStyle w:val="Listenabsatz"/>
+        <w:numPr>
+          <w:ilvl w:val="2"/>
+          <w:numId w:val="1"/>
+        </w:numPr>
+      </w:pPr>
+      <w:r>
+        <w:t>Nach Datum oder nach Namen</w:t>
+      </w:r>
+    </w:p>
+    <w:p>
+      <w:pPr>
+        <w:pStyle w:val="Listenabsatz"/>
+        <w:numPr>
+          <w:ilvl w:val="1"/>
+          <w:numId w:val="1"/>
+        </w:numPr>
+      </w:pPr>
+      <w:r>
+        <w:t>Quiz Bearbeiten</w:t>
       </w:r>
       <w:bookmarkStart w:id="0" w:name="_GoBack"/>
       <w:bookmarkEnd w:id="0"/>
     </w:p>
-    <w:p>
-      <w:pPr>
-        <w:pStyle w:val="Listenabsatz"/>
-        <w:numPr>
-          <w:ilvl w:val="0"/>
-          <w:numId w:val="1"/>
-        </w:numPr>
-      </w:pPr>
-      <w:proofErr w:type="spellStart"/>
-      <w:r>
-        <w:t>SpielerVerwaltung</w:t>
-      </w:r>
-      <w:proofErr w:type="spellEnd"/>
-    </w:p>
-    <w:p>
-      <w:pPr>
-        <w:pStyle w:val="Listenabsatz"/>
-        <w:numPr>
-          <w:ilvl w:val="1"/>
-          <w:numId w:val="1"/>
-        </w:numPr>
-      </w:pPr>
-      <w:r>
-        <w:t>Beim Erstellen eines Spielers, Wird dieser zwar erstellt, aber die Verbindung geht verloren</w:t>
-      </w:r>
-    </w:p>
-    <w:p>
-      <w:pPr>
-        <w:pStyle w:val="Listenabsatz"/>
-        <w:numPr>
-          <w:ilvl w:val="0"/>
-          <w:numId w:val="1"/>
-        </w:numPr>
-      </w:pPr>
-      <w:r>
-        <w:t>Anleitungen</w:t>
-      </w:r>
-    </w:p>
-    <w:p>
-      <w:pPr>
-        <w:pStyle w:val="Listenabsatz"/>
-        <w:numPr>
-          <w:ilvl w:val="1"/>
-          <w:numId w:val="1"/>
-        </w:numPr>
-      </w:pPr>
-      <w:r>
-        <w:t>Anleitung zur Verwaltung von Spielern</w:t>
-      </w:r>
-    </w:p>
-    <w:p>
-      <w:pPr>
-        <w:pStyle w:val="Listenabsatz"/>
-        <w:numPr>
-          <w:ilvl w:val="1"/>
-          <w:numId w:val="1"/>
-        </w:numPr>
-      </w:pPr>
-      <w:r>
-        <w:t>Anleitung zum Erstellen, Löschen und Bearbeiten von Quizzen</w:t>
-      </w:r>
-    </w:p>
-    <w:p>
-      <w:pPr>
-        <w:pStyle w:val="Listenabsatz"/>
-        <w:numPr>
-          <w:ilvl w:val="1"/>
-          <w:numId w:val="1"/>
-        </w:numPr>
-      </w:pPr>
-      <w:r>
-        <w:t>README Datei anpassen. Hier soll Schritt für Schritt erklärt werden wie man die Anwendung installieren und starten kann</w:t>
-      </w:r>
-    </w:p>
-    <w:p>
-      <w:pPr>
-        <w:pStyle w:val="Listenabsatz"/>
-        <w:numPr>
-          <w:ilvl w:val="0"/>
-          <w:numId w:val="1"/>
-        </w:numPr>
-      </w:pPr>
-      <w:r>
-        <w:t>Design</w:t>
-      </w:r>
-    </w:p>
-    <w:p>
-      <w:pPr>
-        <w:pStyle w:val="Listenabsatz"/>
-        <w:numPr>
-          <w:ilvl w:val="1"/>
-          <w:numId w:val="1"/>
-        </w:numPr>
-      </w:pPr>
-      <w:proofErr w:type="spellStart"/>
-      <w:r>
-        <w:t>QuizErgebnisse</w:t>
-      </w:r>
-      <w:proofErr w:type="spellEnd"/>
-      <w:r>
-        <w:t xml:space="preserve"> – Übersicht</w:t>
-      </w:r>
-    </w:p>
-    <w:p>
-      <w:pPr>
-        <w:pStyle w:val="Listenabsatz"/>
-        <w:numPr>
-          <w:ilvl w:val="1"/>
-          <w:numId w:val="1"/>
-        </w:numPr>
-      </w:pPr>
-      <w:proofErr w:type="spellStart"/>
-      <w:r>
-        <w:t>Responsive</w:t>
-      </w:r>
-      <w:proofErr w:type="spellEnd"/>
-      <w:r>
-        <w:t xml:space="preserve"> Design</w:t>
-      </w:r>
-    </w:p>
-    <w:p>
-      <w:pPr>
-        <w:pStyle w:val="Listenabsatz"/>
-        <w:numPr>
-          <w:ilvl w:val="1"/>
-          <w:numId w:val="1"/>
-        </w:numPr>
-      </w:pPr>
-      <w:r>
-        <w:t>Fehlermeldungen stylen? Anstatt Prompt</w:t>
-      </w:r>
-      <w:r>
-        <w:t>-F</w:t>
-      </w:r>
-      <w:r>
-        <w:t xml:space="preserve">enster – </w:t>
-      </w:r>
-      <w:proofErr w:type="spellStart"/>
-      <w:r>
-        <w:t>FehlerModal</w:t>
-      </w:r>
-      <w:proofErr w:type="spellEnd"/>
-      <w:r>
-        <w:t xml:space="preserve"> ähnlich zu </w:t>
-      </w:r>
-      <w:proofErr w:type="spellStart"/>
-      <w:r>
-        <w:t>loeschenModal</w:t>
-      </w:r>
-      <w:proofErr w:type="spellEnd"/>
-      <w:r>
-        <w:t>?</w:t>
-      </w:r>
-    </w:p>
-    <w:p>
-      <w:pPr>
-        <w:pStyle w:val="Listenabsatz"/>
-        <w:numPr>
-          <w:ilvl w:val="0"/>
-          <w:numId w:val="1"/>
-        </w:numPr>
-      </w:pPr>
-      <w:proofErr w:type="spellStart"/>
-      <w:r>
-        <w:t>NavBar</w:t>
-      </w:r>
-      <w:proofErr w:type="spellEnd"/>
-    </w:p>
-    <w:p>
-      <w:pPr>
-        <w:pStyle w:val="Listenabsatz"/>
-        <w:numPr>
-          <w:ilvl w:val="1"/>
-          <w:numId w:val="1"/>
-        </w:numPr>
-      </w:pPr>
-      <w:r>
-        <w:t xml:space="preserve">Tab </w:t>
-      </w:r>
-      <w:proofErr w:type="spellStart"/>
-      <w:r>
-        <w:t>it</w:t>
-      </w:r>
-      <w:proofErr w:type="spellEnd"/>
-      <w:r>
-        <w:t xml:space="preserve"> </w:t>
-      </w:r>
-      <w:proofErr w:type="spellStart"/>
-      <w:r>
-        <w:t>right</w:t>
-      </w:r>
-      <w:proofErr w:type="spellEnd"/>
-      <w:r>
-        <w:t xml:space="preserve">, </w:t>
-      </w:r>
-      <w:proofErr w:type="spellStart"/>
-      <w:r>
-        <w:t>Bone</w:t>
-      </w:r>
-      <w:proofErr w:type="spellEnd"/>
-      <w:r>
-        <w:t xml:space="preserve"> </w:t>
-      </w:r>
-      <w:proofErr w:type="spellStart"/>
-      <w:r>
-        <w:t>it</w:t>
-      </w:r>
-      <w:proofErr w:type="spellEnd"/>
-      <w:r>
-        <w:t xml:space="preserve"> out: </w:t>
-      </w:r>
-      <w:proofErr w:type="spellStart"/>
-      <w:r>
-        <w:t>Quizname</w:t>
-      </w:r>
-      <w:proofErr w:type="spellEnd"/>
-      <w:r>
-        <w:t xml:space="preserve"> gefällt mir nicht. Anpassung? Alternativen? Kompletten Ordner umbenennen, auch auf </w:t>
-      </w:r>
-      <w:proofErr w:type="spellStart"/>
-      <w:r>
-        <w:t>GitHub</w:t>
-      </w:r>
-      <w:proofErr w:type="spellEnd"/>
-    </w:p>
-    <w:p>
-      <w:pPr>
-        <w:pStyle w:val="Listenabsatz"/>
-        <w:numPr>
-          <w:ilvl w:val="0"/>
-          <w:numId w:val="1"/>
-        </w:numPr>
-      </w:pPr>
-      <w:r>
-        <w:t>Server</w:t>
-      </w:r>
-    </w:p>
-    <w:p>
-      <w:pPr>
-        <w:pStyle w:val="Listenabsatz"/>
-        <w:numPr>
-          <w:ilvl w:val="1"/>
-          <w:numId w:val="1"/>
-        </w:numPr>
-      </w:pPr>
-      <w:proofErr w:type="spellStart"/>
-      <w:r>
-        <w:t>Localhost</w:t>
-      </w:r>
-      <w:proofErr w:type="spellEnd"/>
-      <w:r>
-        <w:t xml:space="preserve"> 9000 und </w:t>
-      </w:r>
-      <w:proofErr w:type="spellStart"/>
-      <w:r>
-        <w:t>Localhost</w:t>
-      </w:r>
-      <w:proofErr w:type="spellEnd"/>
-      <w:r>
-        <w:t xml:space="preserve"> 5000 auf anderen Port? Beides Auf einem? Wie kann man das intuitiver gestalten?</w:t>
-      </w:r>
-    </w:p>
-    <w:p>
-      <w:pPr>
-        <w:pStyle w:val="Listenabsatz"/>
-        <w:numPr>
-          <w:ilvl w:val="0"/>
-          <w:numId w:val="1"/>
-        </w:numPr>
-      </w:pPr>
-      <w:r>
-        <w:t>Testen</w:t>
-      </w:r>
-    </w:p>
-    <w:p>
-      <w:pPr>
-        <w:pStyle w:val="Listenabsatz"/>
-        <w:numPr>
-          <w:ilvl w:val="1"/>
-          <w:numId w:val="1"/>
-        </w:numPr>
-      </w:pPr>
-      <w:r>
-        <w:t>Installation und README Datei</w:t>
-      </w:r>
-    </w:p>
-    <w:p>
-      <w:pPr>
-        <w:pStyle w:val="Listenabsatz"/>
-        <w:numPr>
-          <w:ilvl w:val="1"/>
-          <w:numId w:val="1"/>
-        </w:numPr>
-      </w:pPr>
-      <w:r>
-        <w:t>Testergebnisse Dokumentieren, anpassen, Fehlermeldungen hinzufügen und gegebenenfalls Angelo fragen was passieren soll wenn ein Ereignis auftritt</w:t>
-      </w:r>
-    </w:p>
-    <w:p>
-      <w:pPr>
-        <w:pStyle w:val="Listenabsatz"/>
-        <w:numPr>
-          <w:ilvl w:val="0"/>
-          <w:numId w:val="1"/>
-        </w:numPr>
-      </w:pPr>
-      <w:r>
-        <w:t>Zusatz</w:t>
-      </w:r>
-    </w:p>
-    <w:p>
-      <w:pPr>
-        <w:pStyle w:val="Listenabsatz"/>
-        <w:numPr>
-          <w:ilvl w:val="1"/>
-          <w:numId w:val="1"/>
-        </w:numPr>
-      </w:pPr>
-      <w:r>
-        <w:t xml:space="preserve">Tabelle mit </w:t>
-      </w:r>
-      <w:proofErr w:type="spellStart"/>
-      <w:r>
-        <w:t>QuizÜbersicht</w:t>
-      </w:r>
-      <w:proofErr w:type="spellEnd"/>
-      <w:r>
-        <w:t xml:space="preserve"> sortierbar machen</w:t>
-      </w:r>
-    </w:p>
-    <w:p>
-      <w:pPr>
-        <w:pStyle w:val="Listenabsatz"/>
-        <w:numPr>
-          <w:ilvl w:val="2"/>
-          <w:numId w:val="1"/>
-        </w:numPr>
-      </w:pPr>
-      <w:r>
-        <w:t>Nach Datum oder nach Namen</w:t>
-      </w:r>
-    </w:p>
-    <w:p>
-      <w:pPr>
-        <w:pStyle w:val="Listenabsatz"/>
-        <w:numPr>
-          <w:ilvl w:val="1"/>
-          <w:numId w:val="1"/>
-        </w:numPr>
-      </w:pPr>
-      <w:r>
-        <w:t>Quiz Bearbeiten</w:t>
-      </w:r>
-    </w:p>
-    <w:p/>
-    <w:p/>
     <w:sectPr>
       <w:pgSz w:w="11906" w:h="16838"/>
       <w:pgMar w:top="1417" w:right="1417" w:bottom="1134" w:left="1417" w:header="708" w:footer="708" w:gutter="0"/>
@@ -1067,6 +1002,19 @@
       <w:contextualSpacing/>
     </w:pPr>
   </w:style>
+  <w:style w:type="character" w:styleId="HTMLCode">
+    <w:name w:val="HTML Code"/>
+    <w:basedOn w:val="Absatz-Standardschriftart"/>
+    <w:uiPriority w:val="99"/>
+    <w:semiHidden/>
+    <w:unhideWhenUsed/>
+    <w:rsid w:val="00CA6289"/>
+    <w:rPr>
+      <w:rFonts w:ascii="Courier New" w:eastAsia="Times New Roman" w:hAnsi="Courier New" w:cs="Courier New"/>
+      <w:sz w:val="20"/>
+      <w:szCs w:val="20"/>
+    </w:rPr>
+  </w:style>
 </w:styles>
 </file>
 

</xml_diff>

<commit_message>
Quiz bearbeiten: Alles entfernt. Wird wohl nicht möglich sein, erstmal
</commit_message>
<xml_diff>
--- a/ToDos.docx
+++ b/ToDos.docx
@@ -311,62 +311,6 @@
       </w:pPr>
       <w:r>
         <w:t>Testergebnisse Dokumentieren, anpassen, Fehlermeldungen hinzufügen und gegebenenfalls Angelo fragen was passieren soll wenn ein Ereignis auftritt</w:t>
-      </w:r>
-    </w:p>
-    <w:p>
-      <w:pPr>
-        <w:pStyle w:val="Listenabsatz"/>
-        <w:numPr>
-          <w:ilvl w:val="0"/>
-          <w:numId w:val="1"/>
-        </w:numPr>
-      </w:pPr>
-      <w:r>
-        <w:t>Zusatz</w:t>
-      </w:r>
-    </w:p>
-    <w:p>
-      <w:pPr>
-        <w:pStyle w:val="Listenabsatz"/>
-        <w:numPr>
-          <w:ilvl w:val="1"/>
-          <w:numId w:val="1"/>
-        </w:numPr>
-      </w:pPr>
-      <w:r>
-        <w:t xml:space="preserve">Tabelle mit </w:t>
-      </w:r>
-      <w:proofErr w:type="spellStart"/>
-      <w:r>
-        <w:t>QuizÜbersicht</w:t>
-      </w:r>
-      <w:proofErr w:type="spellEnd"/>
-      <w:r>
-        <w:t xml:space="preserve"> sortierbar machen</w:t>
-      </w:r>
-    </w:p>
-    <w:p>
-      <w:pPr>
-        <w:pStyle w:val="Listenabsatz"/>
-        <w:numPr>
-          <w:ilvl w:val="2"/>
-          <w:numId w:val="1"/>
-        </w:numPr>
-      </w:pPr>
-      <w:r>
-        <w:t>Nach Datum oder nach Namen</w:t>
-      </w:r>
-    </w:p>
-    <w:p>
-      <w:pPr>
-        <w:pStyle w:val="Listenabsatz"/>
-        <w:numPr>
-          <w:ilvl w:val="1"/>
-          <w:numId w:val="1"/>
-        </w:numPr>
-      </w:pPr>
-      <w:r>
-        <w:t>Quiz Bearbeiten</w:t>
       </w:r>
       <w:bookmarkStart w:id="0" w:name="_GoBack"/>
       <w:bookmarkEnd w:id="0"/>

</xml_diff>

<commit_message>
Kommentare und nicht verwendete Funktionen entfernt
</commit_message>
<xml_diff>
--- a/ToDos.docx
+++ b/ToDos.docx
@@ -124,6 +124,18 @@
       <w:pPr>
         <w:pStyle w:val="Listenabsatz"/>
         <w:numPr>
+          <w:ilvl w:val="1"/>
+          <w:numId w:val="1"/>
+        </w:numPr>
+      </w:pPr>
+      <w:r>
+        <w:t>Bilder hinzufügen ermöglichen</w:t>
+      </w:r>
+    </w:p>
+    <w:p>
+      <w:pPr>
+        <w:pStyle w:val="Listenabsatz"/>
+        <w:numPr>
           <w:ilvl w:val="0"/>
           <w:numId w:val="1"/>
         </w:numPr>
@@ -131,275 +143,275 @@
       <w:proofErr w:type="spellStart"/>
       <w:r>
         <w:t>QuizSpielen</w:t>
-      </w:r>
-      <w:proofErr w:type="spellEnd"/>
-    </w:p>
-    <w:p>
-      <w:pPr>
-        <w:pStyle w:val="Listenabsatz"/>
-        <w:numPr>
-          <w:ilvl w:val="1"/>
-          <w:numId w:val="1"/>
-        </w:numPr>
-      </w:pPr>
-      <w:proofErr w:type="spellStart"/>
-      <w:r>
-        <w:t>Timer</w:t>
-      </w:r>
-      <w:proofErr w:type="spellEnd"/>
-      <w:r>
-        <w:t>: Wenn an, Antwortmöglichkeiten sollen nicht springen</w:t>
-      </w:r>
-    </w:p>
-    <w:p>
-      <w:pPr>
-        <w:pStyle w:val="Listenabsatz"/>
-        <w:numPr>
-          <w:ilvl w:val="1"/>
-          <w:numId w:val="1"/>
-        </w:numPr>
-      </w:pPr>
-      <w:r>
-        <w:t>Nach dem Beantworten einer Frage soll das richtige Ergebnis angezeigt werden</w:t>
-      </w:r>
-    </w:p>
-    <w:p>
-      <w:pPr>
-        <w:pStyle w:val="Listenabsatz"/>
-        <w:numPr>
-          <w:ilvl w:val="0"/>
-          <w:numId w:val="1"/>
-        </w:numPr>
-      </w:pPr>
-      <w:r>
-        <w:t>Struktur</w:t>
-      </w:r>
-    </w:p>
-    <w:p>
-      <w:pPr>
-        <w:pStyle w:val="Listenabsatz"/>
-        <w:numPr>
-          <w:ilvl w:val="1"/>
-          <w:numId w:val="1"/>
-        </w:numPr>
-      </w:pPr>
-      <w:r>
-        <w:t>Code Splitten in kleinere Komponenten</w:t>
-      </w:r>
-    </w:p>
-    <w:p>
-      <w:pPr>
-        <w:pStyle w:val="Listenabsatz"/>
-        <w:numPr>
-          <w:ilvl w:val="2"/>
-          <w:numId w:val="1"/>
-        </w:numPr>
-      </w:pPr>
-      <w:proofErr w:type="spellStart"/>
-      <w:r>
-        <w:t>QuizSpielen</w:t>
-      </w:r>
-      <w:proofErr w:type="spellEnd"/>
-    </w:p>
-    <w:p>
-      <w:pPr>
-        <w:pStyle w:val="Listenabsatz"/>
-        <w:numPr>
-          <w:ilvl w:val="0"/>
-          <w:numId w:val="1"/>
-        </w:numPr>
-      </w:pPr>
-      <w:proofErr w:type="spellStart"/>
-      <w:r>
-        <w:t>Json</w:t>
-      </w:r>
-      <w:proofErr w:type="spellEnd"/>
-    </w:p>
-    <w:p>
-      <w:pPr>
-        <w:pStyle w:val="Listenabsatz"/>
-        <w:numPr>
-          <w:ilvl w:val="1"/>
-          <w:numId w:val="1"/>
-        </w:numPr>
-      </w:pPr>
-      <w:r>
-        <w:t>Antwortoptionen und Falsche Antwort: Tabelleninhalt einheitlich machen</w:t>
-      </w:r>
-    </w:p>
-    <w:p>
-      <w:pPr>
-        <w:pStyle w:val="Listenabsatz"/>
-        <w:numPr>
-          <w:ilvl w:val="0"/>
-          <w:numId w:val="1"/>
-        </w:numPr>
-      </w:pPr>
-      <w:r>
-        <w:t>Server</w:t>
-      </w:r>
-    </w:p>
-    <w:p>
-      <w:pPr>
-        <w:pStyle w:val="Listenabsatz"/>
-        <w:numPr>
-          <w:ilvl w:val="1"/>
-          <w:numId w:val="1"/>
-        </w:numPr>
-      </w:pPr>
-      <w:proofErr w:type="spellStart"/>
-      <w:r>
-        <w:t>Localhost</w:t>
-      </w:r>
-      <w:proofErr w:type="spellEnd"/>
-      <w:r>
-        <w:t xml:space="preserve"> 9000 und </w:t>
-      </w:r>
-      <w:proofErr w:type="spellStart"/>
-      <w:r>
-        <w:t>Localhost</w:t>
-      </w:r>
-      <w:proofErr w:type="spellEnd"/>
-      <w:r>
-        <w:t xml:space="preserve"> 5000 auf anderen Port? Beides Auf einem? Wie kann man das intuitiver gestalten?</w:t>
-      </w:r>
-    </w:p>
-    <w:p>
-      <w:pPr>
-        <w:pStyle w:val="Listenabsatz"/>
-        <w:numPr>
-          <w:ilvl w:val="1"/>
-          <w:numId w:val="1"/>
-        </w:numPr>
-      </w:pPr>
-      <w:r>
-        <w:t xml:space="preserve">Spieler der per </w:t>
-      </w:r>
-      <w:proofErr w:type="spellStart"/>
-      <w:r>
-        <w:t>localhost</w:t>
-      </w:r>
-      <w:proofErr w:type="spellEnd"/>
-      <w:r>
-        <w:t xml:space="preserve"> auf die Anwendung zugreifen kann, soll auch in der </w:t>
-      </w:r>
-      <w:proofErr w:type="spellStart"/>
-      <w:r>
-        <w:t>lage</w:t>
-      </w:r>
-      <w:proofErr w:type="spellEnd"/>
-      <w:r>
-        <w:t xml:space="preserve"> sein, </w:t>
-      </w:r>
-      <w:proofErr w:type="spellStart"/>
-      <w:r>
-        <w:t>Quize</w:t>
-      </w:r>
-      <w:proofErr w:type="spellEnd"/>
-      <w:r>
-        <w:t xml:space="preserve"> zu erstellen</w:t>
-      </w:r>
-    </w:p>
-    <w:p>
-      <w:pPr>
-        <w:pStyle w:val="Listenabsatz"/>
-        <w:numPr>
-          <w:ilvl w:val="0"/>
-          <w:numId w:val="1"/>
-        </w:numPr>
-      </w:pPr>
-      <w:r>
-        <w:t>Zusätzliche Funktionen</w:t>
-      </w:r>
-    </w:p>
-    <w:p>
-      <w:pPr>
-        <w:pStyle w:val="Listenabsatz"/>
-        <w:numPr>
-          <w:ilvl w:val="1"/>
-          <w:numId w:val="1"/>
-        </w:numPr>
-      </w:pPr>
-      <w:r>
-        <w:t>Quiz bearbeiten:</w:t>
-      </w:r>
-    </w:p>
-    <w:p>
-      <w:pPr>
-        <w:pStyle w:val="Listenabsatz"/>
-        <w:numPr>
-          <w:ilvl w:val="2"/>
-          <w:numId w:val="1"/>
-        </w:numPr>
-      </w:pPr>
-      <w:r>
-        <w:t>Direkt in der Tabelle:</w:t>
-      </w:r>
-    </w:p>
-    <w:p>
-      <w:pPr>
-        <w:pStyle w:val="Listenabsatz"/>
-        <w:numPr>
-          <w:ilvl w:val="3"/>
-          <w:numId w:val="1"/>
-        </w:numPr>
-      </w:pPr>
-      <w:r>
-        <w:t>Falsche Antworten – Verhalten</w:t>
-      </w:r>
-    </w:p>
-    <w:p>
-      <w:pPr>
-        <w:pStyle w:val="Listenabsatz"/>
-        <w:numPr>
-          <w:ilvl w:val="3"/>
-          <w:numId w:val="1"/>
-        </w:numPr>
-      </w:pPr>
-      <w:r>
-        <w:t>Antwortmöglichkeiten öffnen – Verhalten</w:t>
-      </w:r>
-    </w:p>
-    <w:p>
-      <w:pPr>
-        <w:pStyle w:val="Listenabsatz"/>
-        <w:numPr>
-          <w:ilvl w:val="3"/>
-          <w:numId w:val="1"/>
-        </w:numPr>
-      </w:pPr>
-      <w:proofErr w:type="spellStart"/>
-      <w:r>
-        <w:t>Timerdauer</w:t>
-      </w:r>
-      <w:proofErr w:type="spellEnd"/>
-    </w:p>
-    <w:p>
-      <w:pPr>
-        <w:pStyle w:val="Listenabsatz"/>
-        <w:numPr>
-          <w:ilvl w:val="2"/>
-          <w:numId w:val="1"/>
-        </w:numPr>
-      </w:pPr>
-      <w:proofErr w:type="spellStart"/>
-      <w:r>
-        <w:t>Seperates</w:t>
-      </w:r>
-      <w:proofErr w:type="spellEnd"/>
-      <w:r>
-        <w:t xml:space="preserve"> </w:t>
-      </w:r>
-      <w:proofErr w:type="spellStart"/>
-      <w:r>
-        <w:t>Window</w:t>
-      </w:r>
-      <w:proofErr w:type="spellEnd"/>
-      <w:r>
-        <w:t xml:space="preserve">: </w:t>
       </w:r>
       <w:bookmarkStart w:id="0" w:name="_GoBack"/>
       <w:bookmarkEnd w:id="0"/>
+      <w:proofErr w:type="spellEnd"/>
+    </w:p>
+    <w:p>
+      <w:pPr>
+        <w:pStyle w:val="Listenabsatz"/>
+        <w:numPr>
+          <w:ilvl w:val="1"/>
+          <w:numId w:val="1"/>
+        </w:numPr>
+      </w:pPr>
+      <w:proofErr w:type="spellStart"/>
+      <w:r>
+        <w:t>Timer</w:t>
+      </w:r>
+      <w:proofErr w:type="spellEnd"/>
+      <w:r>
+        <w:t>: Wenn an, Antwortmöglichkeiten sollen nicht springen</w:t>
+      </w:r>
+    </w:p>
+    <w:p>
+      <w:pPr>
+        <w:pStyle w:val="Listenabsatz"/>
+        <w:numPr>
+          <w:ilvl w:val="1"/>
+          <w:numId w:val="1"/>
+        </w:numPr>
+      </w:pPr>
+      <w:r>
+        <w:t>Nach dem Beantworten einer Frage soll das richtige Ergebnis angezeigt werden</w:t>
+      </w:r>
+    </w:p>
+    <w:p>
+      <w:pPr>
+        <w:pStyle w:val="Listenabsatz"/>
+        <w:numPr>
+          <w:ilvl w:val="0"/>
+          <w:numId w:val="1"/>
+        </w:numPr>
+      </w:pPr>
+      <w:r>
+        <w:t>Struktur</w:t>
+      </w:r>
+    </w:p>
+    <w:p>
+      <w:pPr>
+        <w:pStyle w:val="Listenabsatz"/>
+        <w:numPr>
+          <w:ilvl w:val="1"/>
+          <w:numId w:val="1"/>
+        </w:numPr>
+      </w:pPr>
+      <w:r>
+        <w:t>Code Splitten in kleinere Komponenten</w:t>
+      </w:r>
+    </w:p>
+    <w:p>
+      <w:pPr>
+        <w:pStyle w:val="Listenabsatz"/>
+        <w:numPr>
+          <w:ilvl w:val="2"/>
+          <w:numId w:val="1"/>
+        </w:numPr>
+      </w:pPr>
+      <w:proofErr w:type="spellStart"/>
+      <w:r>
+        <w:t>QuizSpielen</w:t>
+      </w:r>
+      <w:proofErr w:type="spellEnd"/>
+    </w:p>
+    <w:p>
+      <w:pPr>
+        <w:pStyle w:val="Listenabsatz"/>
+        <w:numPr>
+          <w:ilvl w:val="0"/>
+          <w:numId w:val="1"/>
+        </w:numPr>
+      </w:pPr>
+      <w:proofErr w:type="spellStart"/>
+      <w:r>
+        <w:t>Json</w:t>
+      </w:r>
+      <w:proofErr w:type="spellEnd"/>
+    </w:p>
+    <w:p>
+      <w:pPr>
+        <w:pStyle w:val="Listenabsatz"/>
+        <w:numPr>
+          <w:ilvl w:val="1"/>
+          <w:numId w:val="1"/>
+        </w:numPr>
+      </w:pPr>
+      <w:r>
+        <w:t>Antwortoptionen und Falsche Antwort: Tabelleninhalt einheitlich machen</w:t>
+      </w:r>
+    </w:p>
+    <w:p>
+      <w:pPr>
+        <w:pStyle w:val="Listenabsatz"/>
+        <w:numPr>
+          <w:ilvl w:val="0"/>
+          <w:numId w:val="1"/>
+        </w:numPr>
+      </w:pPr>
+      <w:r>
+        <w:t>Server</w:t>
+      </w:r>
+    </w:p>
+    <w:p>
+      <w:pPr>
+        <w:pStyle w:val="Listenabsatz"/>
+        <w:numPr>
+          <w:ilvl w:val="1"/>
+          <w:numId w:val="1"/>
+        </w:numPr>
+      </w:pPr>
+      <w:proofErr w:type="spellStart"/>
+      <w:r>
+        <w:t>Localhost</w:t>
+      </w:r>
+      <w:proofErr w:type="spellEnd"/>
+      <w:r>
+        <w:t xml:space="preserve"> 9000 und </w:t>
+      </w:r>
+      <w:proofErr w:type="spellStart"/>
+      <w:r>
+        <w:t>Localhost</w:t>
+      </w:r>
+      <w:proofErr w:type="spellEnd"/>
+      <w:r>
+        <w:t xml:space="preserve"> 5000 auf anderen Port? Beides Auf einem? Wie kann man das intuitiver gestalten?</w:t>
+      </w:r>
+    </w:p>
+    <w:p>
+      <w:pPr>
+        <w:pStyle w:val="Listenabsatz"/>
+        <w:numPr>
+          <w:ilvl w:val="1"/>
+          <w:numId w:val="1"/>
+        </w:numPr>
+      </w:pPr>
+      <w:r>
+        <w:t xml:space="preserve">Spieler der per </w:t>
+      </w:r>
+      <w:proofErr w:type="spellStart"/>
+      <w:r>
+        <w:t>localhost</w:t>
+      </w:r>
+      <w:proofErr w:type="spellEnd"/>
+      <w:r>
+        <w:t xml:space="preserve"> auf die Anwendung zugreifen kann, soll auch in der </w:t>
+      </w:r>
+      <w:proofErr w:type="spellStart"/>
+      <w:r>
+        <w:t>lage</w:t>
+      </w:r>
+      <w:proofErr w:type="spellEnd"/>
+      <w:r>
+        <w:t xml:space="preserve"> sein, </w:t>
+      </w:r>
+      <w:proofErr w:type="spellStart"/>
+      <w:r>
+        <w:t>Quize</w:t>
+      </w:r>
+      <w:proofErr w:type="spellEnd"/>
+      <w:r>
+        <w:t xml:space="preserve"> zu erstellen</w:t>
+      </w:r>
+    </w:p>
+    <w:p>
+      <w:pPr>
+        <w:pStyle w:val="Listenabsatz"/>
+        <w:numPr>
+          <w:ilvl w:val="0"/>
+          <w:numId w:val="1"/>
+        </w:numPr>
+      </w:pPr>
+      <w:r>
+        <w:t>Zusätzliche Funktionen</w:t>
+      </w:r>
+    </w:p>
+    <w:p>
+      <w:pPr>
+        <w:pStyle w:val="Listenabsatz"/>
+        <w:numPr>
+          <w:ilvl w:val="1"/>
+          <w:numId w:val="1"/>
+        </w:numPr>
+      </w:pPr>
+      <w:r>
+        <w:t>Quiz bearbeiten:</w:t>
+      </w:r>
+    </w:p>
+    <w:p>
+      <w:pPr>
+        <w:pStyle w:val="Listenabsatz"/>
+        <w:numPr>
+          <w:ilvl w:val="2"/>
+          <w:numId w:val="1"/>
+        </w:numPr>
+      </w:pPr>
+      <w:r>
+        <w:t>Direkt in der Tabelle:</w:t>
+      </w:r>
+    </w:p>
+    <w:p>
+      <w:pPr>
+        <w:pStyle w:val="Listenabsatz"/>
+        <w:numPr>
+          <w:ilvl w:val="3"/>
+          <w:numId w:val="1"/>
+        </w:numPr>
+      </w:pPr>
+      <w:r>
+        <w:t>Falsche Antworten – Verhalten</w:t>
+      </w:r>
+    </w:p>
+    <w:p>
+      <w:pPr>
+        <w:pStyle w:val="Listenabsatz"/>
+        <w:numPr>
+          <w:ilvl w:val="3"/>
+          <w:numId w:val="1"/>
+        </w:numPr>
+      </w:pPr>
+      <w:r>
+        <w:t>Antwortmöglichkeiten öffnen – Verhalten</w:t>
+      </w:r>
+    </w:p>
+    <w:p>
+      <w:pPr>
+        <w:pStyle w:val="Listenabsatz"/>
+        <w:numPr>
+          <w:ilvl w:val="3"/>
+          <w:numId w:val="1"/>
+        </w:numPr>
+      </w:pPr>
+      <w:proofErr w:type="spellStart"/>
+      <w:r>
+        <w:t>Timerdauer</w:t>
+      </w:r>
+      <w:proofErr w:type="spellEnd"/>
+    </w:p>
+    <w:p>
+      <w:pPr>
+        <w:pStyle w:val="Listenabsatz"/>
+        <w:numPr>
+          <w:ilvl w:val="2"/>
+          <w:numId w:val="1"/>
+        </w:numPr>
+      </w:pPr>
+      <w:proofErr w:type="spellStart"/>
+      <w:r>
+        <w:t>Seperates</w:t>
+      </w:r>
+      <w:proofErr w:type="spellEnd"/>
+      <w:r>
+        <w:t xml:space="preserve"> </w:t>
+      </w:r>
+      <w:proofErr w:type="spellStart"/>
+      <w:r>
+        <w:t>Window</w:t>
+      </w:r>
+      <w:proofErr w:type="spellEnd"/>
+      <w:r>
+        <w:t xml:space="preserve">: </w:t>
+      </w:r>
     </w:p>
     <w:p>
       <w:pPr>

</xml_diff>

<commit_message>
QuizSpielen Komponente separiert in mehrere kleine Komponenten. Aktuell mit Fehlern
</commit_message>
<xml_diff>
--- a/ToDos.docx
+++ b/ToDos.docx
@@ -3,15 +3,20 @@
 <w:document xmlns:wpc="http://schemas.microsoft.com/office/word/2010/wordprocessingCanvas" xmlns:cx="http://schemas.microsoft.com/office/drawing/2014/chartex" xmlns:mc="http://schemas.openxmlformats.org/markup-compatibility/2006" xmlns:o="urn:schemas-microsoft-com:office:office" xmlns:r="http://schemas.openxmlformats.org/officeDocument/2006/relationships" xmlns:m="http://schemas.openxmlformats.org/officeDocument/2006/math" xmlns:v="urn:schemas-microsoft-com:vml" xmlns:wp14="http://schemas.microsoft.com/office/word/2010/wordprocessingDrawing" xmlns:wp="http://schemas.openxmlformats.org/drawingml/2006/wordprocessingDrawing" xmlns:w10="urn:schemas-microsoft-com:office:word" xmlns:w="http://schemas.openxmlformats.org/wordprocessingml/2006/main" xmlns:w14="http://schemas.microsoft.com/office/word/2010/wordml" xmlns:w15="http://schemas.microsoft.com/office/word/2012/wordml" xmlns:w16se="http://schemas.microsoft.com/office/word/2015/wordml/symex" xmlns:wpg="http://schemas.microsoft.com/office/word/2010/wordprocessingGroup" xmlns:wpi="http://schemas.microsoft.com/office/word/2010/wordprocessingInk" xmlns:wne="http://schemas.microsoft.com/office/word/2006/wordml" xmlns:wps="http://schemas.microsoft.com/office/word/2010/wordprocessingShape" mc:Ignorable="w14 w15 w16se wp14">
   <w:body>
     <w:p>
-      <w:proofErr w:type="spellStart"/>
-      <w:r>
-        <w:t>To</w:t>
-      </w:r>
-      <w:proofErr w:type="spellEnd"/>
-      <w:r>
-        <w:t>-Do: Version 1.1.0</w:t>
-      </w:r>
-    </w:p>
+      <w:pPr>
+        <w:rPr>
+          <w:b/>
+        </w:rPr>
+      </w:pPr>
+      <w:bookmarkStart w:id="0" w:name="_GoBack"/>
+      <w:r>
+        <w:rPr>
+          <w:b/>
+        </w:rPr>
+        <w:t>To-Do: Version 1.1.0</w:t>
+      </w:r>
+    </w:p>
+    <w:bookmarkEnd w:id="0"/>
     <w:p/>
     <w:p>
       <w:pPr>
@@ -21,11 +26,9 @@
           <w:numId w:val="1"/>
         </w:numPr>
       </w:pPr>
-      <w:proofErr w:type="spellStart"/>
       <w:r>
         <w:t>QuizErstellen</w:t>
       </w:r>
-      <w:proofErr w:type="spellEnd"/>
     </w:p>
     <w:p>
       <w:pPr>
@@ -71,11 +74,9 @@
           <w:numId w:val="1"/>
         </w:numPr>
       </w:pPr>
-      <w:proofErr w:type="spellStart"/>
       <w:r>
         <w:t>QuizSpielen</w:t>
       </w:r>
-      <w:proofErr w:type="spellEnd"/>
     </w:p>
     <w:p>
       <w:pPr>
@@ -85,13 +86,8 @@
           <w:numId w:val="1"/>
         </w:numPr>
       </w:pPr>
-      <w:proofErr w:type="spellStart"/>
-      <w:r>
-        <w:t>Timer</w:t>
-      </w:r>
-      <w:proofErr w:type="spellEnd"/>
-      <w:r>
-        <w:t>: Wenn an, Antwortmöglichkeiten sollen nicht springen</w:t>
+      <w:r>
+        <w:t>Timer: Wenn an, Antwortmöglichkeiten sollen nicht springen</w:t>
       </w:r>
     </w:p>
     <w:p>
@@ -138,11 +134,9 @@
           <w:numId w:val="1"/>
         </w:numPr>
       </w:pPr>
-      <w:proofErr w:type="spellStart"/>
       <w:r>
         <w:t>QuizSpielen</w:t>
       </w:r>
-      <w:proofErr w:type="spellEnd"/>
     </w:p>
     <w:p>
       <w:pPr>
@@ -152,11 +146,9 @@
           <w:numId w:val="1"/>
         </w:numPr>
       </w:pPr>
-      <w:proofErr w:type="spellStart"/>
       <w:r>
         <w:t>Json</w:t>
       </w:r>
-      <w:proofErr w:type="spellEnd"/>
     </w:p>
     <w:p>
       <w:pPr>
@@ -191,31 +183,7 @@
         </w:numPr>
       </w:pPr>
       <w:r>
-        <w:t xml:space="preserve">Spieler der per </w:t>
-      </w:r>
-      <w:proofErr w:type="spellStart"/>
-      <w:r>
-        <w:t>localhost</w:t>
-      </w:r>
-      <w:proofErr w:type="spellEnd"/>
-      <w:r>
-        <w:t xml:space="preserve"> auf die Anwendung zugreifen kann, soll auch in der </w:t>
-      </w:r>
-      <w:proofErr w:type="spellStart"/>
-      <w:r>
-        <w:t>lage</w:t>
-      </w:r>
-      <w:proofErr w:type="spellEnd"/>
-      <w:r>
-        <w:t xml:space="preserve"> sein, </w:t>
-      </w:r>
-      <w:proofErr w:type="spellStart"/>
-      <w:r>
-        <w:t>Quize</w:t>
-      </w:r>
-      <w:proofErr w:type="spellEnd"/>
-      <w:r>
-        <w:t xml:space="preserve"> zu erstellen</w:t>
+        <w:t>Spieler der per localhost auf die Anwendung zugreifen kann, soll auch in der lage sein, Quize zu erstellen</w:t>
       </w:r>
     </w:p>
     <w:p>
@@ -250,21 +218,8 @@
           <w:numId w:val="1"/>
         </w:numPr>
       </w:pPr>
-      <w:proofErr w:type="spellStart"/>
-      <w:r>
-        <w:t>Seperates</w:t>
-      </w:r>
-      <w:proofErr w:type="spellEnd"/>
-      <w:r>
-        <w:t xml:space="preserve"> </w:t>
-      </w:r>
-      <w:proofErr w:type="spellStart"/>
-      <w:r>
-        <w:t>Window</w:t>
-      </w:r>
-      <w:proofErr w:type="spellEnd"/>
-      <w:r>
-        <w:t xml:space="preserve">: </w:t>
+      <w:r>
+        <w:t xml:space="preserve">Seperates Window: </w:t>
       </w:r>
     </w:p>
     <w:p>
@@ -323,11 +278,9 @@
           <w:numId w:val="1"/>
         </w:numPr>
       </w:pPr>
-      <w:proofErr w:type="spellStart"/>
       <w:r>
         <w:t>Levelanzahl</w:t>
       </w:r>
-      <w:proofErr w:type="spellEnd"/>
     </w:p>
     <w:p>
       <w:pPr>
@@ -409,13 +362,8 @@
           <w:numId w:val="1"/>
         </w:numPr>
       </w:pPr>
-      <w:proofErr w:type="spellStart"/>
-      <w:r>
-        <w:t>Responsive</w:t>
-      </w:r>
-      <w:proofErr w:type="spellEnd"/>
-      <w:r>
-        <w:t xml:space="preserve"> Webdesign</w:t>
+      <w:r>
+        <w:t>Responsive Webdesign</w:t>
       </w:r>
     </w:p>
     <w:p>
@@ -444,8 +392,6 @@
       <w:r>
         <w:t>Bildschirm: 2560 x 1440 Pixel</w:t>
       </w:r>
-      <w:bookmarkStart w:id="0" w:name="_GoBack"/>
-      <w:bookmarkEnd w:id="0"/>
     </w:p>
     <w:sectPr>
       <w:pgSz w:w="11906" w:h="16838"/>

</xml_diff>